<commit_message>
Crud meu e do Thiago, mais descrição do relatório
</commit_message>
<xml_diff>
--- a/Documentos/EFFEIs-Documento de requisitos.docx
+++ b/Documentos/EFFEIs-Documento de requisitos.docx
@@ -2,6 +2,8 @@
 <file path=word/document.xml><?xml version="1.0" encoding="utf-8"?>
 <w:document xmlns:wpc="http://schemas.microsoft.com/office/word/2010/wordprocessingCanvas" xmlns:cx="http://schemas.microsoft.com/office/drawing/2014/chartex" xmlns:cx1="http://schemas.microsoft.com/office/drawing/2015/9/8/chartex" xmlns:cx2="http://schemas.microsoft.com/office/drawing/2015/10/21/chartex" xmlns:cx3="http://schemas.microsoft.com/office/drawing/2016/5/9/chartex" xmlns:cx4="http://schemas.microsoft.com/office/drawing/2016/5/10/chartex" xmlns:cx5="http://schemas.microsoft.com/office/drawing/2016/5/11/chartex" xmlns:cx6="http://schemas.microsoft.com/office/drawing/2016/5/12/chartex" xmlns:cx7="http://schemas.microsoft.com/office/drawing/2016/5/13/chartex" xmlns:cx8="http://schemas.microsoft.com/office/drawing/2016/5/14/chartex" xmlns:mc="http://schemas.openxmlformats.org/markup-compatibility/2006" xmlns:aink="http://schemas.microsoft.com/office/drawing/2016/ink" xmlns:am3d="http://schemas.microsoft.com/office/drawing/2017/model3d" xmlns:o="urn:schemas-microsoft-com:office:office" xmlns:r="http://schemas.openxmlformats.org/officeDocument/2006/relationships" xmlns:m="http://schemas.openxmlformats.org/officeDocument/2006/math" xmlns:v="urn:schemas-microsoft-com:vml" xmlns:wp14="http://schemas.microsoft.com/office/word/2010/wordprocessingDrawing" xmlns:wp="http://schemas.openxmlformats.org/drawingml/2006/wordprocessingDrawing" xmlns:w10="urn:schemas-microsoft-com:office:word" xmlns:w="http://schemas.openxmlformats.org/wordprocessingml/2006/main" xmlns:w14="http://schemas.microsoft.com/office/word/2010/wordml" xmlns:w15="http://schemas.microsoft.com/office/word/2012/wordml" xmlns:w16cid="http://schemas.microsoft.com/office/word/2016/wordml/cid" xmlns:w16se="http://schemas.microsoft.com/office/word/2015/wordml/symex" xmlns:wpg="http://schemas.microsoft.com/office/word/2010/wordprocessingGroup" xmlns:wpi="http://schemas.microsoft.com/office/word/2010/wordprocessingInk" xmlns:wne="http://schemas.microsoft.com/office/word/2006/wordml" xmlns:wps="http://schemas.microsoft.com/office/word/2010/wordprocessingShape" mc:Ignorable="w14 w15 w16se w16cid wp14">
   <w:body>
+    <w:bookmarkStart w:id="0" w:name="_Hlk478324868"/>
+    <w:bookmarkEnd w:id="0"/>
     <w:p>
       <w:pPr>
         <w:pStyle w:val="titulo"/>
@@ -11,8 +13,6 @@
           <w:sz w:val="48"/>
         </w:rPr>
       </w:pPr>
-      <w:bookmarkStart w:id="0" w:name="_Hlk478324868"/>
-      <w:bookmarkEnd w:id="0"/>
       <w:r>
         <w:rPr>
           <w:noProof/>
@@ -178,7 +178,7 @@
                                     </pic:cNvPicPr>
                                   </pic:nvPicPr>
                                   <pic:blipFill>
-                                    <a:blip r:embed="rId8">
+                                    <a:blip r:embed="rId9">
                                       <a:extLst>
                                         <a:ext uri="{28A0092B-C50C-407E-A947-70E740481C1C}">
                                           <a14:useLocalDpi xmlns:a14="http://schemas.microsoft.com/office/drawing/2010/main" val="0"/>
@@ -524,7 +524,7 @@
                     </pic:cNvPicPr>
                   </pic:nvPicPr>
                   <pic:blipFill>
-                    <a:blip r:embed="rId9" cstate="print">
+                    <a:blip r:embed="rId10" cstate="print">
                       <a:extLst>
                         <a:ext uri="{28A0092B-C50C-407E-A947-70E740481C1C}">
                           <a14:useLocalDpi xmlns:a14="http://schemas.microsoft.com/office/drawing/2010/main" val="0"/>
@@ -721,7 +721,7 @@
       <w:r>
         <w:br/>
       </w:r>
-      <w:hyperlink r:id="rId10" w:history="1">
+      <w:hyperlink r:id="rId11" w:history="1">
         <w:r>
           <w:rPr>
             <w:rStyle w:val="Hyperlink"/>
@@ -5062,15 +5062,7 @@
                 <w:b/>
                 <w:szCs w:val="22"/>
               </w:rPr>
-              <w:t>Cadastro</w:t>
-            </w:r>
-            <w:r>
-              <w:rPr>
-                <w:rFonts w:cs="Arial"/>
-                <w:b/>
-                <w:szCs w:val="22"/>
-              </w:rPr>
-              <w:t xml:space="preserve"> de Serviço Prestados no Calendário</w:t>
+              <w:t>Cadastro de Serviço Prestados no Calendário</w:t>
             </w:r>
           </w:p>
         </w:tc>
@@ -5113,21 +5105,7 @@
           <w:rFonts w:cs="Arial"/>
           <w:szCs w:val="22"/>
         </w:rPr>
-        <w:t>O sistema deve permitir o cadastramento d</w:t>
-      </w:r>
-      <w:r>
-        <w:rPr>
-          <w:rFonts w:cs="Arial"/>
-          <w:szCs w:val="22"/>
-        </w:rPr>
-        <w:t>a</w:t>
-      </w:r>
-      <w:r>
-        <w:rPr>
-          <w:rFonts w:cs="Arial"/>
-          <w:szCs w:val="22"/>
-        </w:rPr>
-        <w:t xml:space="preserve"> data e horário disponível do serviço prestado no calendário, preenchendo os campos conforme tabela abaixo</w:t>
+        <w:t>O sistema deve permitir o cadastramento da data e horário disponível do serviço prestado no calendário, preenchendo os campos conforme tabela abaixo</w:t>
       </w:r>
       <w:r>
         <w:rPr>
@@ -6103,19 +6081,7 @@
         <w:rPr>
           <w:i/>
         </w:rPr>
-        <w:t xml:space="preserve">(*) </w:t>
-      </w:r>
-      <w:r>
-        <w:rPr>
-          <w:i/>
-        </w:rPr>
-        <w:t xml:space="preserve">Campos com </w:t>
-      </w:r>
-      <w:r>
-        <w:rPr>
-          <w:i/>
-        </w:rPr>
-        <w:t xml:space="preserve">tal </w:t>
+        <w:t xml:space="preserve">(*) Campos com tal </w:t>
       </w:r>
       <w:proofErr w:type="spellStart"/>
       <w:r>
@@ -6366,15 +6332,7 @@
                 <w:b/>
                 <w:szCs w:val="22"/>
               </w:rPr>
-              <w:t>Consultar</w:t>
-            </w:r>
-            <w:r>
-              <w:rPr>
-                <w:rFonts w:cs="Arial"/>
-                <w:b/>
-                <w:szCs w:val="22"/>
-              </w:rPr>
-              <w:t xml:space="preserve"> Serviço Prestados no Calendário</w:t>
+              <w:t>Consultar Serviço Prestados no Calendário</w:t>
             </w:r>
           </w:p>
         </w:tc>
@@ -6944,13 +6902,7 @@
         <w:rPr>
           <w:b/>
         </w:rPr>
-        <w:t xml:space="preserve"> </w:t>
-      </w:r>
-      <w:r>
-        <w:rPr>
-          <w:b/>
-        </w:rPr>
-        <w:t>Trocar uma janela quebrada</w:t>
+        <w:t xml:space="preserve"> Trocar uma janela quebrada</w:t>
       </w:r>
       <w:r>
         <w:rPr>
@@ -7235,15 +7187,7 @@
                 <w:b/>
                 <w:szCs w:val="22"/>
               </w:rPr>
-              <w:t>Alterar</w:t>
-            </w:r>
-            <w:r>
-              <w:rPr>
-                <w:rFonts w:cs="Arial"/>
-                <w:b/>
-                <w:szCs w:val="22"/>
-              </w:rPr>
-              <w:t xml:space="preserve"> Cadastro de Serviço Prestados no Calendário</w:t>
+              <w:t>Alterar Cadastro de Serviço Prestados no Calendário</w:t>
             </w:r>
           </w:p>
         </w:tc>
@@ -9732,7 +9676,15 @@
                 <w:b/>
                 <w:szCs w:val="22"/>
               </w:rPr>
-              <w:t>Emitir Relatório de uso de Convênio</w:t>
+              <w:t xml:space="preserve">Emitir Relatório de </w:t>
+            </w:r>
+            <w:r>
+              <w:rPr>
+                <w:rFonts w:cs="Arial"/>
+                <w:b/>
+                <w:szCs w:val="22"/>
+              </w:rPr>
+              <w:t>taxa de serviços realizados</w:t>
             </w:r>
           </w:p>
         </w:tc>
@@ -9759,7 +9711,29 @@
         <w:jc w:val="both"/>
       </w:pPr>
       <w:r>
-        <w:t>Relatório em que será possível consultar dados importantes sobre o uso de convênios na clínica, como por exemplo, uma comparação entre os pacientes usuários e não usuários de convênio, bem como os tipos de consultas mais utilizados e os um resumo financeiro. Todas essas informações a respeito dos convênios terão a opção de pesquisa geral (consultando os dados informados acerca de todos os convênios cadastrados) ou por pesquisa por convênio especifico como descrito na tabela abaixo.</w:t>
+        <w:t xml:space="preserve">Relatório em que será possível </w:t>
+      </w:r>
+      <w:r>
+        <w:t xml:space="preserve">consultar as taxas de serviços que são realizados, podendo ser aprofundado mostrando as notas que médias que tanto </w:t>
+      </w:r>
+      <w:proofErr w:type="spellStart"/>
+      <w:r>
+        <w:t>User</w:t>
+      </w:r>
+      <w:proofErr w:type="spellEnd"/>
+      <w:r>
+        <w:t xml:space="preserve"> </w:t>
+      </w:r>
+      <w:proofErr w:type="gramStart"/>
+      <w:r>
+        <w:t>quanto Profissionais</w:t>
+      </w:r>
+      <w:proofErr w:type="gramEnd"/>
+      <w:r>
+        <w:t xml:space="preserve"> deram para o outro integrante do serviço. Todos os filtros disponíveis para a realização do relatório estão descritos abaixo</w:t>
+      </w:r>
+      <w:r>
+        <w:t>.</w:t>
       </w:r>
     </w:p>
     <w:p>
@@ -9772,7 +9746,23 @@
           <w:b/>
           <w:i/>
         </w:rPr>
-        <w:t>Tabela 21 –</w:t>
+        <w:t xml:space="preserve">Tabela </w:t>
+      </w:r>
+      <w:r>
+        <w:rPr>
+          <w:rFonts w:cs="Arial"/>
+          <w:b/>
+          <w:i/>
+        </w:rPr>
+        <w:t>X</w:t>
+      </w:r>
+      <w:r>
+        <w:rPr>
+          <w:rFonts w:cs="Arial"/>
+          <w:b/>
+          <w:i/>
+        </w:rPr>
+        <w:t xml:space="preserve"> –</w:t>
       </w:r>
       <w:r>
         <w:rPr>
@@ -9919,13 +9909,13 @@
               <w:rPr>
                 <w:b/>
               </w:rPr>
-              <w:t># C</w:t>
+              <w:t xml:space="preserve"># </w:t>
             </w:r>
             <w:r>
               <w:rPr>
                 <w:b/>
               </w:rPr>
-              <w:t>onvênio</w:t>
+              <w:t xml:space="preserve">Taxa mínima </w:t>
             </w:r>
           </w:p>
           <w:p>
@@ -9945,31 +9935,16 @@
               <w:jc w:val="both"/>
             </w:pPr>
             <w:r>
-              <w:t xml:space="preserve">Filtro no formato </w:t>
-            </w:r>
-            <w:proofErr w:type="spellStart"/>
-            <w:r>
-              <w:t>dropdown</w:t>
-            </w:r>
-            <w:proofErr w:type="spellEnd"/>
-            <w:r>
-              <w:t xml:space="preserve"> a qual terá a opção de escolha entre os convênios cadastrados pelo RFS07 e a opção por padrão virá marcada </w:t>
-            </w:r>
-            <w:proofErr w:type="spellStart"/>
-            <w:proofErr w:type="gramStart"/>
-            <w:r>
-              <w:t>como“</w:t>
-            </w:r>
-            <w:proofErr w:type="gramEnd"/>
-            <w:r>
-              <w:t>Todos</w:t>
-            </w:r>
-            <w:proofErr w:type="spellEnd"/>
-            <w:r>
-              <w:t xml:space="preserve">”. </w:t>
+              <w:t>Taxa mínima desejada para a realização do relatório.</w:t>
+            </w:r>
+            <w:r>
+              <w:t xml:space="preserve"> </w:t>
             </w:r>
             <w:r>
               <w:br/>
+            </w:r>
+            <w:r>
+              <w:t>Por padrão virá preenchido com 0%.</w:t>
             </w:r>
           </w:p>
         </w:tc>
@@ -9989,13 +9964,13 @@
               <w:rPr>
                 <w:b/>
               </w:rPr>
-              <w:t># Tipo de Convê</w:t>
+              <w:t xml:space="preserve"># </w:t>
             </w:r>
             <w:r>
               <w:rPr>
                 <w:b/>
               </w:rPr>
-              <w:t>nio</w:t>
+              <w:t xml:space="preserve">Taxa máxima </w:t>
             </w:r>
           </w:p>
         </w:tc>
@@ -10008,80 +9983,10 @@
               <w:jc w:val="both"/>
             </w:pPr>
             <w:r>
-              <w:t xml:space="preserve">Campo de escolha fechada em formato </w:t>
-            </w:r>
-            <w:proofErr w:type="spellStart"/>
-            <w:r>
-              <w:t>dropdown</w:t>
-            </w:r>
-            <w:proofErr w:type="spellEnd"/>
-            <w:r>
-              <w:t xml:space="preserve"> para escolha do tipo de convênios.</w:t>
-            </w:r>
-          </w:p>
-          <w:p>
-            <w:pPr>
-              <w:pStyle w:val="PargrafodaLista"/>
-              <w:numPr>
-                <w:ilvl w:val="0"/>
-                <w:numId w:val="15"/>
-              </w:numPr>
-              <w:jc w:val="both"/>
-            </w:pPr>
-            <w:r>
-              <w:t xml:space="preserve">Empresarial </w:t>
-            </w:r>
-          </w:p>
-          <w:p>
-            <w:pPr>
-              <w:pStyle w:val="PargrafodaLista"/>
-              <w:numPr>
-                <w:ilvl w:val="0"/>
-                <w:numId w:val="15"/>
-              </w:numPr>
-              <w:jc w:val="both"/>
-            </w:pPr>
-            <w:r>
-              <w:t>Por adesão (exemplo: sindicatos)</w:t>
-            </w:r>
-          </w:p>
-          <w:p>
-            <w:pPr>
-              <w:pStyle w:val="PargrafodaLista"/>
-              <w:numPr>
-                <w:ilvl w:val="0"/>
-                <w:numId w:val="15"/>
-              </w:numPr>
-              <w:jc w:val="both"/>
-            </w:pPr>
-            <w:r>
-              <w:t>Individual</w:t>
-            </w:r>
-          </w:p>
-          <w:p>
-            <w:pPr>
-              <w:pStyle w:val="PargrafodaLista"/>
-              <w:numPr>
-                <w:ilvl w:val="0"/>
-                <w:numId w:val="15"/>
-              </w:numPr>
-              <w:jc w:val="both"/>
-            </w:pPr>
-            <w:r>
-              <w:t>Todos</w:t>
-            </w:r>
-          </w:p>
-          <w:p>
-            <w:pPr>
-              <w:pStyle w:val="PargrafodaLista"/>
-              <w:numPr>
-                <w:ilvl w:val="0"/>
-                <w:numId w:val="15"/>
-              </w:numPr>
-              <w:jc w:val="both"/>
-            </w:pPr>
-            <w:r>
-              <w:t>Nenhum</w:t>
+              <w:t>Taxa máxima desejada para a realização do relatório</w:t>
+            </w:r>
+            <w:r>
+              <w:t xml:space="preserve">. </w:t>
             </w:r>
           </w:p>
           <w:p>
@@ -10089,8 +9994,7 @@
               <w:jc w:val="both"/>
             </w:pPr>
             <w:r>
-              <w:lastRenderedPageBreak/>
-              <w:t xml:space="preserve">A opção “Todos” vira selecionada por padrão. </w:t>
+              <w:t>Por padrão virá preenchido com 100%</w:t>
             </w:r>
           </w:p>
         </w:tc>
@@ -10107,8 +10011,187 @@
         <w:rPr>
           <w:rFonts w:cs="Arial"/>
         </w:rPr>
+        <w:t>Obs. 1.: Os campos com * são de preenchimento obrigatório;</w:t>
+      </w:r>
+    </w:p>
+    <w:p>
+      <w:pPr>
+        <w:jc w:val="both"/>
+        <w:rPr>
+          <w:rFonts w:cs="Arial"/>
+        </w:rPr>
+      </w:pPr>
+      <w:r>
+        <w:rPr>
+          <w:rFonts w:cs="Arial"/>
+        </w:rPr>
+        <w:t>Obs. 2.: Os campos com # são de preenchimento opcional.</w:t>
+      </w:r>
+    </w:p>
+    <w:p>
+      <w:pPr>
+        <w:jc w:val="both"/>
+        <w:rPr>
+          <w:rFonts w:cs="Arial"/>
+        </w:rPr>
+      </w:pPr>
+    </w:p>
+    <w:p>
+      <w:pPr>
+        <w:jc w:val="both"/>
+        <w:rPr>
+          <w:rFonts w:cs="Arial"/>
+        </w:rPr>
+      </w:pPr>
+      <w:r>
+        <w:rPr>
+          <w:rFonts w:cs="Arial"/>
+        </w:rPr>
+        <w:t xml:space="preserve">A partir da </w:t>
+      </w:r>
+      <w:r>
+        <w:rPr>
+          <w:rFonts w:cs="Arial"/>
+          <w:b/>
+        </w:rPr>
+        <w:t>tabela-</w:t>
+      </w:r>
+      <w:r>
+        <w:rPr>
+          <w:rFonts w:cs="Arial"/>
+          <w:b/>
+        </w:rPr>
+        <w:t>X</w:t>
+      </w:r>
+      <w:r>
+        <w:rPr>
+          <w:rFonts w:cs="Arial"/>
+        </w:rPr>
+        <w:t xml:space="preserve"> acima, após preencher os filtros de data inicial e data final, e</w:t>
+      </w:r>
+      <w:r>
+        <w:rPr>
+          <w:rFonts w:cs="Arial"/>
+        </w:rPr>
+        <w:t xml:space="preserve"> deixar os outros filtros preenchidos como default</w:t>
+      </w:r>
+      <w:r>
+        <w:rPr>
+          <w:rFonts w:cs="Arial"/>
+        </w:rPr>
+        <w:t xml:space="preserve"> o sistema gerará um relatório que é representado pela </w:t>
+      </w:r>
+      <w:r>
+        <w:rPr>
+          <w:rFonts w:cs="Arial"/>
+          <w:b/>
+        </w:rPr>
+        <w:t>figura-</w:t>
+      </w:r>
+      <w:r>
+        <w:rPr>
+          <w:rFonts w:cs="Arial"/>
+          <w:b/>
+        </w:rPr>
+        <w:t>0</w:t>
+      </w:r>
+      <w:r>
+        <w:rPr>
+          <w:rFonts w:cs="Arial"/>
+          <w:b/>
+        </w:rPr>
+        <w:t>1</w:t>
+      </w:r>
+      <w:bookmarkStart w:id="48" w:name="_GoBack"/>
+      <w:bookmarkEnd w:id="48"/>
+      <w:r>
+        <w:rPr>
+          <w:rFonts w:cs="Arial"/>
+        </w:rPr>
+        <w:t xml:space="preserve">, um gráfico </w:t>
+      </w:r>
+      <w:r>
+        <w:rPr>
+          <w:rFonts w:cs="Arial"/>
+        </w:rPr>
+        <w:t>uma única linha</w:t>
+      </w:r>
+      <w:r>
+        <w:rPr>
+          <w:rFonts w:cs="Arial"/>
+        </w:rPr>
+        <w:t xml:space="preserve">, de fácil entendimento, em que se mostra a comparação entre </w:t>
+      </w:r>
+      <w:r>
+        <w:rPr>
+          <w:rFonts w:cs="Arial"/>
+        </w:rPr>
+        <w:t>a taxa de serviços realizados para o período escolhido</w:t>
+      </w:r>
+      <w:r>
+        <w:rPr>
+          <w:rFonts w:cs="Arial"/>
+        </w:rPr>
+        <w:t xml:space="preserve">. </w:t>
+      </w:r>
+    </w:p>
+    <w:p>
+      <w:pPr>
+        <w:jc w:val="both"/>
+        <w:rPr>
+          <w:rFonts w:cs="Arial"/>
+          <w:b/>
+          <w:i/>
+        </w:rPr>
+      </w:pPr>
+      <w:r>
+        <w:rPr>
+          <w:rFonts w:cs="Arial"/>
+          <w:b/>
+          <w:i/>
+        </w:rPr>
         <w:lastRenderedPageBreak/>
-        <w:t>Obs. 1.: Os campos com * são de preenchimento obrigatório;</w:t>
+        <w:t>Figura-0</w:t>
+      </w:r>
+      <w:r>
+        <w:rPr>
+          <w:rFonts w:cs="Arial"/>
+          <w:b/>
+          <w:i/>
+        </w:rPr>
+        <w:t>1</w:t>
+      </w:r>
+      <w:r>
+        <w:rPr>
+          <w:rFonts w:cs="Arial"/>
+          <w:b/>
+          <w:i/>
+        </w:rPr>
+        <w:t xml:space="preserve"> – </w:t>
+      </w:r>
+      <w:r>
+        <w:rPr>
+          <w:rFonts w:cs="Arial"/>
+          <w:b/>
+          <w:i/>
+        </w:rPr>
+        <w:t>Utiliza Convênio</w:t>
+      </w:r>
+      <w:r>
+        <w:rPr>
+          <w:rFonts w:cs="Arial"/>
+          <w:b/>
+          <w:i/>
+        </w:rPr>
+        <w:t xml:space="preserve"> x </w:t>
+      </w:r>
+      <w:r>
+        <w:rPr>
+          <w:rFonts w:cs="Arial"/>
+          <w:b/>
+          <w:i/>
+        </w:rPr>
+        <w:t>Não Utiliza Convênio</w:t>
       </w:r>
     </w:p>
     <w:p>
@@ -10121,157 +10204,45 @@
       <w:r>
         <w:rPr>
           <w:rFonts w:cs="Arial"/>
-        </w:rPr>
-        <w:t>Obs. 2.: Os campos com # são de preenchimento opcional.</w:t>
-      </w:r>
-    </w:p>
-    <w:p>
-      <w:pPr>
-        <w:jc w:val="both"/>
-        <w:rPr>
-          <w:rFonts w:cs="Arial"/>
-        </w:rPr>
-      </w:pPr>
-    </w:p>
-    <w:p>
-      <w:pPr>
-        <w:jc w:val="both"/>
-        <w:rPr>
-          <w:rFonts w:cs="Arial"/>
-        </w:rPr>
-      </w:pPr>
-      <w:r>
-        <w:rPr>
-          <w:rFonts w:cs="Arial"/>
-        </w:rPr>
-        <w:t xml:space="preserve">A partir da </w:t>
-      </w:r>
-      <w:r>
-        <w:rPr>
-          <w:rFonts w:cs="Arial"/>
-          <w:b/>
-        </w:rPr>
-        <w:t>tabela-</w:t>
-      </w:r>
-      <w:r>
-        <w:rPr>
-          <w:rFonts w:cs="Arial"/>
-          <w:b/>
-        </w:rPr>
-        <w:t>2</w:t>
-      </w:r>
-      <w:r>
-        <w:rPr>
-          <w:rFonts w:cs="Arial"/>
-          <w:b/>
-        </w:rPr>
-        <w:t>1</w:t>
-      </w:r>
-      <w:r>
-        <w:rPr>
-          <w:rFonts w:cs="Arial"/>
-        </w:rPr>
-        <w:t xml:space="preserve"> acima, após preencher os filtros de data inicial e data final, e preencher os outros filtros como “Nenhum” o sistema gerará um relatório que é representado pela </w:t>
-      </w:r>
-      <w:r>
-        <w:rPr>
-          <w:rFonts w:cs="Arial"/>
-          <w:b/>
-        </w:rPr>
-        <w:t>figura-</w:t>
-      </w:r>
-      <w:r>
-        <w:rPr>
-          <w:rFonts w:cs="Arial"/>
-          <w:b/>
-        </w:rPr>
-        <w:t>0</w:t>
-      </w:r>
-      <w:r>
-        <w:rPr>
-          <w:rFonts w:cs="Arial"/>
-          <w:b/>
-        </w:rPr>
-        <w:t>4</w:t>
-      </w:r>
-      <w:r>
-        <w:rPr>
-          <w:rFonts w:cs="Arial"/>
-        </w:rPr>
-        <w:t xml:space="preserve">, um gráfico comparativo possuindo duas barras, de formato básico de fácil entendimento, em que se mostra a comparação entre os clientes que usam e as que não usam convênio na clínica. </w:t>
-      </w:r>
-    </w:p>
-    <w:p>
-      <w:pPr>
-        <w:jc w:val="both"/>
-        <w:rPr>
-          <w:rFonts w:cs="Arial"/>
-          <w:b/>
-          <w:i/>
-        </w:rPr>
-      </w:pPr>
-      <w:r>
-        <w:rPr>
-          <w:rFonts w:cs="Arial"/>
-          <w:b/>
-          <w:i/>
-        </w:rPr>
-        <w:t>Figura-04</w:t>
-      </w:r>
-      <w:r>
-        <w:rPr>
-          <w:rFonts w:cs="Arial"/>
-          <w:b/>
-          <w:i/>
-        </w:rPr>
-        <w:t xml:space="preserve"> – </w:t>
-      </w:r>
-      <w:r>
-        <w:rPr>
-          <w:rFonts w:cs="Arial"/>
-          <w:b/>
-          <w:i/>
-        </w:rPr>
-        <w:t>Utiliza Convênio</w:t>
-      </w:r>
-      <w:r>
-        <w:rPr>
-          <w:rFonts w:cs="Arial"/>
-          <w:b/>
-          <w:i/>
-        </w:rPr>
-        <w:t xml:space="preserve"> x </w:t>
-      </w:r>
-      <w:r>
-        <w:rPr>
-          <w:rFonts w:cs="Arial"/>
-          <w:b/>
-          <w:i/>
-        </w:rPr>
-        <w:t>Não Utiliza Convênio</w:t>
-      </w:r>
-    </w:p>
-    <w:p>
-      <w:pPr>
-        <w:jc w:val="both"/>
-        <w:rPr>
-          <w:rFonts w:cs="Arial"/>
-        </w:rPr>
-      </w:pPr>
-      <w:r>
-        <w:rPr>
-          <w:rFonts w:cs="Arial"/>
           <w:noProof/>
         </w:rPr>
         <w:drawing>
-          <wp:inline distT="0" distB="0" distL="0" distR="0" wp14:anchorId="084B1AFD" wp14:editId="44570B6A">
-            <wp:extent cx="5400040" cy="3150235"/>
-            <wp:effectExtent l="0" t="0" r="10160" b="12065"/>
-            <wp:docPr id="4" name="Gráfico 2"/>
-            <wp:cNvGraphicFramePr/>
+          <wp:inline distT="0" distB="0" distL="0" distR="0">
+            <wp:extent cx="4770533" cy="2781541"/>
+            <wp:effectExtent l="0" t="0" r="0" b="0"/>
+            <wp:docPr id="2" name="Imagem 2"/>
+            <wp:cNvGraphicFramePr>
+              <a:graphicFrameLocks xmlns:a="http://schemas.openxmlformats.org/drawingml/2006/main" noChangeAspect="1"/>
+            </wp:cNvGraphicFramePr>
             <a:graphic xmlns:a="http://schemas.openxmlformats.org/drawingml/2006/main">
-              <a:graphicData uri="http://schemas.openxmlformats.org/drawingml/2006/chart">
-                <c:chart xmlns:c="http://schemas.openxmlformats.org/drawingml/2006/chart" xmlns:r="http://schemas.openxmlformats.org/officeDocument/2006/relationships" r:id="rId11"/>
+              <a:graphicData uri="http://schemas.openxmlformats.org/drawingml/2006/picture">
+                <pic:pic xmlns:pic="http://schemas.openxmlformats.org/drawingml/2006/picture">
+                  <pic:nvPicPr>
+                    <pic:cNvPr id="2" name="Graf1.PNG"/>
+                    <pic:cNvPicPr/>
+                  </pic:nvPicPr>
+                  <pic:blipFill>
+                    <a:blip r:embed="rId12">
+                      <a:extLst>
+                        <a:ext uri="{28A0092B-C50C-407E-A947-70E740481C1C}">
+                          <a14:useLocalDpi xmlns:a14="http://schemas.microsoft.com/office/drawing/2010/main" val="0"/>
+                        </a:ext>
+                      </a:extLst>
+                    </a:blip>
+                    <a:stretch>
+                      <a:fillRect/>
+                    </a:stretch>
+                  </pic:blipFill>
+                  <pic:spPr>
+                    <a:xfrm>
+                      <a:off x="0" y="0"/>
+                      <a:ext cx="4770533" cy="2781541"/>
+                    </a:xfrm>
+                    <a:prstGeom prst="rect">
+                      <a:avLst/>
+                    </a:prstGeom>
+                  </pic:spPr>
+                </pic:pic>
               </a:graphicData>
             </a:graphic>
           </wp:inline>
@@ -10289,16 +10260,49 @@
         <w:jc w:val="both"/>
       </w:pPr>
       <w:r>
-        <w:t xml:space="preserve">Após a visualização do comparativo entre clientes que utilizam e não utilizam convênio, o usuário ator terá a opção de gerar outro gráfico, através de se clicar na coluna de convênio. Então o sistema gerará um relatório sendo representado pela </w:t>
-      </w:r>
-      <w:r>
-        <w:rPr>
-          <w:b/>
-        </w:rPr>
-        <w:t xml:space="preserve">Figura-05, </w:t>
-      </w:r>
-      <w:r>
-        <w:t>contendo todos os convênios cadastrados pelo RFS07 e seus percentuais de utilização.</w:t>
+        <w:t xml:space="preserve">Após a visualização do </w:t>
+      </w:r>
+      <w:r>
+        <w:t>gráfico</w:t>
+      </w:r>
+      <w:r>
+        <w:t xml:space="preserve">, o usuário ator terá a opção de gerar outro gráfico, através de se clicar </w:t>
+      </w:r>
+      <w:r>
+        <w:t>em um botã</w:t>
+      </w:r>
+      <w:r>
+        <w:t>o “Gráfico de Avaliações”</w:t>
+      </w:r>
+      <w:r>
+        <w:t xml:space="preserve">. Então o sistema gerará um relatório sendo representado pela </w:t>
+      </w:r>
+      <w:r>
+        <w:rPr>
+          <w:b/>
+        </w:rPr>
+        <w:t>Figura-0</w:t>
+      </w:r>
+      <w:r>
+        <w:rPr>
+          <w:b/>
+        </w:rPr>
+        <w:t>2</w:t>
+      </w:r>
+      <w:r>
+        <w:rPr>
+          <w:b/>
+        </w:rPr>
+        <w:t xml:space="preserve">, </w:t>
+      </w:r>
+      <w:r>
+        <w:t>contendo t</w:t>
+      </w:r>
+      <w:r>
+        <w:t>odas as médias de avaliações dada pelos usuários para o serviço</w:t>
+      </w:r>
+      <w:r>
+        <w:t>.</w:t>
       </w:r>
     </w:p>
     <w:p>
@@ -10315,7 +10319,23 @@
           <w:b/>
           <w:i/>
         </w:rPr>
-        <w:t>Figura-05 Convênios</w:t>
+        <w:t>Figura-</w:t>
+      </w:r>
+      <w:r>
+        <w:rPr>
+          <w:rFonts w:cs="Arial"/>
+          <w:b/>
+          <w:i/>
+        </w:rPr>
+        <w:t>02</w:t>
+      </w:r>
+      <w:r>
+        <w:rPr>
+          <w:rFonts w:cs="Arial"/>
+          <w:b/>
+          <w:i/>
+        </w:rPr>
+        <w:t xml:space="preserve"> Convênios</w:t>
       </w:r>
     </w:p>
     <w:p>
@@ -10327,18 +10347,46 @@
       </w:pPr>
       <w:r>
         <w:rPr>
+          <w:rFonts w:cs="Arial"/>
           <w:noProof/>
         </w:rPr>
-        <w:lastRenderedPageBreak/>
         <w:drawing>
-          <wp:inline distT="0" distB="0" distL="0" distR="0" wp14:anchorId="5A5DC17D" wp14:editId="59D4CC66">
-            <wp:extent cx="5257800" cy="3032760"/>
-            <wp:effectExtent l="0" t="0" r="0" b="15240"/>
-            <wp:docPr id="10" name="Gráfico 3"/>
-            <wp:cNvGraphicFramePr/>
+          <wp:inline distT="0" distB="0" distL="0" distR="0">
+            <wp:extent cx="4572396" cy="2751058"/>
+            <wp:effectExtent l="0" t="0" r="0" b="0"/>
+            <wp:docPr id="3" name="Imagem 3"/>
+            <wp:cNvGraphicFramePr>
+              <a:graphicFrameLocks xmlns:a="http://schemas.openxmlformats.org/drawingml/2006/main" noChangeAspect="1"/>
+            </wp:cNvGraphicFramePr>
             <a:graphic xmlns:a="http://schemas.openxmlformats.org/drawingml/2006/main">
-              <a:graphicData uri="http://schemas.openxmlformats.org/drawingml/2006/chart">
-                <c:chart xmlns:c="http://schemas.openxmlformats.org/drawingml/2006/chart" xmlns:r="http://schemas.openxmlformats.org/officeDocument/2006/relationships" r:id="rId12"/>
+              <a:graphicData uri="http://schemas.openxmlformats.org/drawingml/2006/picture">
+                <pic:pic xmlns:pic="http://schemas.openxmlformats.org/drawingml/2006/picture">
+                  <pic:nvPicPr>
+                    <pic:cNvPr id="3" name="Graf2.PNG"/>
+                    <pic:cNvPicPr/>
+                  </pic:nvPicPr>
+                  <pic:blipFill>
+                    <a:blip r:embed="rId13">
+                      <a:extLst>
+                        <a:ext uri="{28A0092B-C50C-407E-A947-70E740481C1C}">
+                          <a14:useLocalDpi xmlns:a14="http://schemas.microsoft.com/office/drawing/2010/main" val="0"/>
+                        </a:ext>
+                      </a:extLst>
+                    </a:blip>
+                    <a:stretch>
+                      <a:fillRect/>
+                    </a:stretch>
+                  </pic:blipFill>
+                  <pic:spPr>
+                    <a:xfrm>
+                      <a:off x="0" y="0"/>
+                      <a:ext cx="4572396" cy="2751058"/>
+                    </a:xfrm>
+                    <a:prstGeom prst="rect">
+                      <a:avLst/>
+                    </a:prstGeom>
+                  </pic:spPr>
+                </pic:pic>
               </a:graphicData>
             </a:graphic>
           </wp:inline>
@@ -10349,145 +10397,15 @@
       <w:pPr>
         <w:jc w:val="both"/>
         <w:rPr>
-          <w:rFonts w:cs="Arial"/>
-        </w:rPr>
-      </w:pPr>
-    </w:p>
-    <w:p>
-      <w:pPr>
-        <w:jc w:val="both"/>
-        <w:rPr>
-          <w:rFonts w:cs="Arial"/>
-        </w:rPr>
-      </w:pPr>
-    </w:p>
-    <w:p>
-      <w:pPr>
-        <w:jc w:val="both"/>
-        <w:rPr>
-          <w:rFonts w:cs="Arial"/>
-          <w:color w:val="C00000"/>
-        </w:rPr>
-      </w:pPr>
-      <w:r>
-        <w:rPr>
-          <w:rFonts w:cs="Arial"/>
-        </w:rPr>
-        <w:t xml:space="preserve">Outra opção do relatório seria preencher os filtros de convênios e seus tipos como “Todos”, o qual gerará o gráfico representado pela </w:t>
-      </w:r>
-      <w:r>
-        <w:rPr>
-          <w:rFonts w:cs="Arial"/>
-          <w:b/>
-        </w:rPr>
-        <w:t>Figura-</w:t>
-      </w:r>
-      <w:r>
-        <w:rPr>
-          <w:rFonts w:cs="Arial"/>
-          <w:b/>
-        </w:rPr>
-        <w:t xml:space="preserve">06, </w:t>
-      </w:r>
-      <w:r>
-        <w:rPr>
-          <w:rFonts w:cs="Arial"/>
-        </w:rPr>
-        <w:t xml:space="preserve">que é referente aos tipos </w:t>
-      </w:r>
-      <w:bookmarkStart w:id="48" w:name="_GoBack"/>
-      <w:bookmarkEnd w:id="48"/>
-      <w:r>
-        <w:rPr>
-          <w:rFonts w:cs="Arial"/>
-        </w:rPr>
-        <w:t>de convênios usados pelos clientes importado através do RFS07,</w:t>
-      </w:r>
-      <w:r>
-        <w:rPr>
-          <w:rFonts w:cs="Arial"/>
-        </w:rPr>
-        <w:t xml:space="preserve"> a qual se tem a usabilidade de demonstrar quais tipos de convê</w:t>
-      </w:r>
-      <w:r>
-        <w:rPr>
-          <w:rFonts w:cs="Arial"/>
-        </w:rPr>
-        <w:t>nio mais utilizados</w:t>
-      </w:r>
-      <w:r>
-        <w:rPr>
-          <w:rFonts w:cs="Arial"/>
-        </w:rPr>
-        <w:t>, podendo assim determinar acordos financeiros com os respectivos convênios.</w:t>
-      </w:r>
-      <w:r>
-        <w:rPr>
-          <w:rFonts w:cs="Arial"/>
-        </w:rPr>
-        <w:t xml:space="preserve"> </w:t>
-      </w:r>
-    </w:p>
-    <w:p>
-      <w:pPr>
-        <w:jc w:val="both"/>
-        <w:rPr>
-          <w:rFonts w:cs="Arial"/>
-          <w:color w:val="C00000"/>
-        </w:rPr>
-      </w:pPr>
-    </w:p>
-    <w:p>
-      <w:r>
-        <w:rPr>
-          <w:rFonts w:cs="Arial"/>
-          <w:b/>
-          <w:i/>
-        </w:rPr>
-        <w:t xml:space="preserve">Figura-06 Tipos de Convênios </w:t>
-      </w:r>
-    </w:p>
-    <w:p>
-      <w:pPr>
-        <w:jc w:val="both"/>
-        <w:rPr>
           <w:color w:val="000000" w:themeColor="text1"/>
         </w:rPr>
       </w:pPr>
-      <w:r>
-        <w:rPr>
-          <w:noProof/>
-          <w:color w:val="C00000"/>
-        </w:rPr>
-        <w:drawing>
-          <wp:anchor distT="0" distB="0" distL="114300" distR="114300" simplePos="0" relativeHeight="251659264" behindDoc="0" locked="0" layoutInCell="1" allowOverlap="1" wp14:anchorId="53B245C9" wp14:editId="792C1CF6">
-            <wp:simplePos x="0" y="0"/>
-            <wp:positionH relativeFrom="column">
-              <wp:align>left</wp:align>
-            </wp:positionH>
-            <wp:positionV relativeFrom="paragraph">
-              <wp:align>top</wp:align>
-            </wp:positionV>
-            <wp:extent cx="5400040" cy="3150235"/>
-            <wp:effectExtent l="0" t="0" r="10160" b="12065"/>
-            <wp:wrapSquare wrapText="bothSides"/>
-            <wp:docPr id="1" name="Gráfico 1"/>
-            <wp:cNvGraphicFramePr/>
-            <a:graphic xmlns:a="http://schemas.openxmlformats.org/drawingml/2006/main">
-              <a:graphicData uri="http://schemas.openxmlformats.org/drawingml/2006/chart">
-                <c:chart xmlns:c="http://schemas.openxmlformats.org/drawingml/2006/chart" xmlns:r="http://schemas.openxmlformats.org/officeDocument/2006/relationships" r:id="rId13"/>
-              </a:graphicData>
-            </a:graphic>
-          </wp:anchor>
-        </w:drawing>
-      </w:r>
-    </w:p>
-    <w:p>
-      <w:r>
-        <w:rPr>
-          <w:b/>
-        </w:rPr>
-        <w:lastRenderedPageBreak/>
+    </w:p>
+    <w:p>
+      <w:r>
+        <w:rPr>
+          <w:b/>
+        </w:rPr>
         <w:t>Prioridade:</w:t>
       </w:r>
       <w:r>
@@ -10565,6 +10483,7 @@
       <w:bookmarkStart w:id="52" w:name="_Toc493669723"/>
       <w:bookmarkEnd w:id="33"/>
       <w:r>
+        <w:lastRenderedPageBreak/>
         <w:t>Requisitos não funcionais</w:t>
       </w:r>
       <w:bookmarkEnd w:id="49"/>
@@ -11535,7 +11454,6 @@
         <w:rPr>
           <w:i w:val="0"/>
         </w:rPr>
-        <w:lastRenderedPageBreak/>
         <w:t>O sistema realizará um Backup dos prontuários dos pacientes em um servidor em nuvem o qual será especificado pela clínica médica. Será realizado o Backup no começo da semana, mas também haverá a opção de alteração deste período pela clínica.</w:t>
       </w:r>
     </w:p>
@@ -12316,7 +12234,6 @@
           <w:b/>
           <w:bCs/>
         </w:rPr>
-        <w:lastRenderedPageBreak/>
         <w:t>Representante do contratando</w:t>
       </w:r>
       <w:r>
@@ -12386,6 +12303,7 @@
           <w:noProof/>
           <w:sz w:val="20"/>
         </w:rPr>
+        <w:lastRenderedPageBreak/>
         <mc:AlternateContent>
           <mc:Choice Requires="wps">
             <w:drawing>
@@ -15234,7 +15152,6 @@
     <w:lvl w:ilvl="0" w:tplc="CE729086">
       <w:start w:val="1"/>
       <w:numFmt w:val="decimalZero"/>
-      <w:pStyle w:val="Numerada"/>
       <w:lvlText w:val="[RF%1]"/>
       <w:lvlJc w:val="left"/>
       <w:pPr>
@@ -16988,2486 +16905,6 @@
 </w:styles>
 </file>
 
-<file path=word/charts/chart1.xml><?xml version="1.0" encoding="utf-8"?>
-<c:chartSpace xmlns:c="http://schemas.openxmlformats.org/drawingml/2006/chart" xmlns:a="http://schemas.openxmlformats.org/drawingml/2006/main" xmlns:r="http://schemas.openxmlformats.org/officeDocument/2006/relationships" xmlns:c16r2="http://schemas.microsoft.com/office/drawing/2015/06/chart">
-  <c:date1904 val="0"/>
-  <c:lang val="pt-BR"/>
-  <c:roundedCorners val="0"/>
-  <mc:AlternateContent xmlns:mc="http://schemas.openxmlformats.org/markup-compatibility/2006">
-    <mc:Choice xmlns:c14="http://schemas.microsoft.com/office/drawing/2007/8/2/chart" Requires="c14">
-      <c14:style val="102"/>
-    </mc:Choice>
-    <mc:Fallback>
-      <c:style val="2"/>
-    </mc:Fallback>
-  </mc:AlternateContent>
-  <c:chart>
-    <c:autoTitleDeleted val="0"/>
-    <c:plotArea>
-      <c:layout>
-        <c:manualLayout>
-          <c:layoutTarget val="inner"/>
-          <c:xMode val="edge"/>
-          <c:yMode val="edge"/>
-          <c:x val="7.5225368700972586E-2"/>
-          <c:y val="6.4798975314540028E-2"/>
-          <c:w val="0.669039888532452"/>
-          <c:h val="0.85436385406506965"/>
-        </c:manualLayout>
-      </c:layout>
-      <c:barChart>
-        <c:barDir val="col"/>
-        <c:grouping val="clustered"/>
-        <c:varyColors val="0"/>
-        <c:ser>
-          <c:idx val="0"/>
-          <c:order val="0"/>
-          <c:tx>
-            <c:strRef>
-              <c:f>Plan1!$B$1</c:f>
-              <c:strCache>
-                <c:ptCount val="1"/>
-                <c:pt idx="0">
-                  <c:v>Utiliza Convênio</c:v>
-                </c:pt>
-              </c:strCache>
-            </c:strRef>
-          </c:tx>
-          <c:invertIfNegative val="0"/>
-          <c:cat>
-            <c:strRef>
-              <c:f>Plan1!$A$2</c:f>
-              <c:strCache>
-                <c:ptCount val="1"/>
-                <c:pt idx="0">
-                  <c:v>Usuarios de Convênio</c:v>
-                </c:pt>
-              </c:strCache>
-            </c:strRef>
-          </c:cat>
-          <c:val>
-            <c:numRef>
-              <c:f>Plan1!$B$2</c:f>
-              <c:numCache>
-                <c:formatCode>General</c:formatCode>
-                <c:ptCount val="1"/>
-                <c:pt idx="0">
-                  <c:v>145</c:v>
-                </c:pt>
-              </c:numCache>
-            </c:numRef>
-          </c:val>
-          <c:extLst>
-            <c:ext xmlns:c16="http://schemas.microsoft.com/office/drawing/2014/chart" uri="{C3380CC4-5D6E-409C-BE32-E72D297353CC}">
-              <c16:uniqueId val="{00000000-434B-4FC9-B80C-49DB884C9A36}"/>
-            </c:ext>
-          </c:extLst>
-        </c:ser>
-        <c:ser>
-          <c:idx val="1"/>
-          <c:order val="1"/>
-          <c:tx>
-            <c:strRef>
-              <c:f>Plan1!$C$1</c:f>
-              <c:strCache>
-                <c:ptCount val="1"/>
-                <c:pt idx="0">
-                  <c:v>Não utiliza  Convênio</c:v>
-                </c:pt>
-              </c:strCache>
-            </c:strRef>
-          </c:tx>
-          <c:invertIfNegative val="0"/>
-          <c:cat>
-            <c:strRef>
-              <c:f>Plan1!$A$2</c:f>
-              <c:strCache>
-                <c:ptCount val="1"/>
-                <c:pt idx="0">
-                  <c:v>Usuarios de Convênio</c:v>
-                </c:pt>
-              </c:strCache>
-            </c:strRef>
-          </c:cat>
-          <c:val>
-            <c:numRef>
-              <c:f>Plan1!$C$2</c:f>
-              <c:numCache>
-                <c:formatCode>General</c:formatCode>
-                <c:ptCount val="1"/>
-                <c:pt idx="0">
-                  <c:v>114</c:v>
-                </c:pt>
-              </c:numCache>
-            </c:numRef>
-          </c:val>
-          <c:extLst>
-            <c:ext xmlns:c16="http://schemas.microsoft.com/office/drawing/2014/chart" uri="{C3380CC4-5D6E-409C-BE32-E72D297353CC}">
-              <c16:uniqueId val="{00000001-434B-4FC9-B80C-49DB884C9A36}"/>
-            </c:ext>
-          </c:extLst>
-        </c:ser>
-        <c:dLbls>
-          <c:showLegendKey val="0"/>
-          <c:showVal val="0"/>
-          <c:showCatName val="0"/>
-          <c:showSerName val="0"/>
-          <c:showPercent val="0"/>
-          <c:showBubbleSize val="0"/>
-        </c:dLbls>
-        <c:gapWidth val="150"/>
-        <c:axId val="211174912"/>
-        <c:axId val="211354368"/>
-      </c:barChart>
-      <c:catAx>
-        <c:axId val="211174912"/>
-        <c:scaling>
-          <c:orientation val="minMax"/>
-        </c:scaling>
-        <c:delete val="0"/>
-        <c:axPos val="b"/>
-        <c:numFmt formatCode="General" sourceLinked="0"/>
-        <c:majorTickMark val="out"/>
-        <c:minorTickMark val="none"/>
-        <c:tickLblPos val="nextTo"/>
-        <c:crossAx val="211354368"/>
-        <c:crosses val="autoZero"/>
-        <c:auto val="1"/>
-        <c:lblAlgn val="ctr"/>
-        <c:lblOffset val="100"/>
-        <c:noMultiLvlLbl val="0"/>
-      </c:catAx>
-      <c:valAx>
-        <c:axId val="211354368"/>
-        <c:scaling>
-          <c:orientation val="minMax"/>
-        </c:scaling>
-        <c:delete val="0"/>
-        <c:axPos val="l"/>
-        <c:majorGridlines/>
-        <c:numFmt formatCode="General" sourceLinked="1"/>
-        <c:majorTickMark val="out"/>
-        <c:minorTickMark val="none"/>
-        <c:tickLblPos val="nextTo"/>
-        <c:crossAx val="211174912"/>
-        <c:crosses val="autoZero"/>
-        <c:crossBetween val="between"/>
-      </c:valAx>
-    </c:plotArea>
-    <c:legend>
-      <c:legendPos val="r"/>
-      <c:overlay val="0"/>
-    </c:legend>
-    <c:plotVisOnly val="1"/>
-    <c:dispBlanksAs val="gap"/>
-    <c:showDLblsOverMax val="0"/>
-  </c:chart>
-  <c:externalData r:id="rId1">
-    <c:autoUpdate val="0"/>
-  </c:externalData>
-</c:chartSpace>
-</file>
-
-<file path=word/charts/chart2.xml><?xml version="1.0" encoding="utf-8"?>
-<c:chartSpace xmlns:c="http://schemas.openxmlformats.org/drawingml/2006/chart" xmlns:a="http://schemas.openxmlformats.org/drawingml/2006/main" xmlns:r="http://schemas.openxmlformats.org/officeDocument/2006/relationships" xmlns:c16r2="http://schemas.microsoft.com/office/drawing/2015/06/chart">
-  <c:date1904 val="0"/>
-  <c:lang val="pt-BR"/>
-  <c:roundedCorners val="0"/>
-  <mc:AlternateContent xmlns:mc="http://schemas.openxmlformats.org/markup-compatibility/2006">
-    <mc:Choice xmlns:c14="http://schemas.microsoft.com/office/drawing/2007/8/2/chart" Requires="c14">
-      <c14:style val="102"/>
-    </mc:Choice>
-    <mc:Fallback>
-      <c:style val="2"/>
-    </mc:Fallback>
-  </mc:AlternateContent>
-  <c:chart>
-    <c:title>
-      <c:overlay val="0"/>
-      <c:spPr>
-        <a:noFill/>
-        <a:ln>
-          <a:noFill/>
-        </a:ln>
-        <a:effectLst/>
-      </c:spPr>
-      <c:txPr>
-        <a:bodyPr rot="0" spcFirstLastPara="1" vertOverflow="ellipsis" vert="horz" wrap="square" anchor="ctr" anchorCtr="1"/>
-        <a:lstStyle/>
-        <a:p>
-          <a:pPr>
-            <a:defRPr sz="1600" b="1" i="0" u="none" strike="noStrike" kern="1200" cap="all" baseline="0">
-              <a:solidFill>
-                <a:schemeClr val="tx1">
-                  <a:lumMod val="65000"/>
-                  <a:lumOff val="35000"/>
-                </a:schemeClr>
-              </a:solidFill>
-              <a:latin typeface="+mn-lt"/>
-              <a:ea typeface="+mn-ea"/>
-              <a:cs typeface="+mn-cs"/>
-            </a:defRPr>
-          </a:pPr>
-          <a:endParaRPr lang="pt-BR"/>
-        </a:p>
-      </c:txPr>
-    </c:title>
-    <c:autoTitleDeleted val="0"/>
-    <c:plotArea>
-      <c:layout/>
-      <c:pieChart>
-        <c:varyColors val="1"/>
-        <c:ser>
-          <c:idx val="0"/>
-          <c:order val="0"/>
-          <c:tx>
-            <c:strRef>
-              <c:f>Plan1!$B$1</c:f>
-              <c:strCache>
-                <c:ptCount val="1"/>
-                <c:pt idx="0">
-                  <c:v>Convênios </c:v>
-                </c:pt>
-              </c:strCache>
-            </c:strRef>
-          </c:tx>
-          <c:dPt>
-            <c:idx val="0"/>
-            <c:bubble3D val="0"/>
-            <c:spPr>
-              <a:solidFill>
-                <a:schemeClr val="accent1"/>
-              </a:solidFill>
-              <a:ln>
-                <a:noFill/>
-              </a:ln>
-              <a:effectLst>
-                <a:outerShdw blurRad="63500" sx="102000" sy="102000" algn="ctr" rotWithShape="0">
-                  <a:prstClr val="black">
-                    <a:alpha val="20000"/>
-                  </a:prstClr>
-                </a:outerShdw>
-              </a:effectLst>
-            </c:spPr>
-            <c:extLst>
-              <c:ext xmlns:c16="http://schemas.microsoft.com/office/drawing/2014/chart" uri="{C3380CC4-5D6E-409C-BE32-E72D297353CC}">
-                <c16:uniqueId val="{00000001-87F9-4CDE-9C31-D21AD15A0844}"/>
-              </c:ext>
-            </c:extLst>
-          </c:dPt>
-          <c:dPt>
-            <c:idx val="1"/>
-            <c:bubble3D val="0"/>
-            <c:spPr>
-              <a:solidFill>
-                <a:schemeClr val="accent2"/>
-              </a:solidFill>
-              <a:ln>
-                <a:noFill/>
-              </a:ln>
-              <a:effectLst>
-                <a:outerShdw blurRad="63500" sx="102000" sy="102000" algn="ctr" rotWithShape="0">
-                  <a:prstClr val="black">
-                    <a:alpha val="20000"/>
-                  </a:prstClr>
-                </a:outerShdw>
-              </a:effectLst>
-            </c:spPr>
-            <c:extLst>
-              <c:ext xmlns:c16="http://schemas.microsoft.com/office/drawing/2014/chart" uri="{C3380CC4-5D6E-409C-BE32-E72D297353CC}">
-                <c16:uniqueId val="{00000003-87F9-4CDE-9C31-D21AD15A0844}"/>
-              </c:ext>
-            </c:extLst>
-          </c:dPt>
-          <c:dPt>
-            <c:idx val="2"/>
-            <c:bubble3D val="0"/>
-            <c:spPr>
-              <a:solidFill>
-                <a:schemeClr val="accent3"/>
-              </a:solidFill>
-              <a:ln>
-                <a:noFill/>
-              </a:ln>
-              <a:effectLst>
-                <a:outerShdw blurRad="63500" sx="102000" sy="102000" algn="ctr" rotWithShape="0">
-                  <a:prstClr val="black">
-                    <a:alpha val="20000"/>
-                  </a:prstClr>
-                </a:outerShdw>
-              </a:effectLst>
-            </c:spPr>
-            <c:extLst>
-              <c:ext xmlns:c16="http://schemas.microsoft.com/office/drawing/2014/chart" uri="{C3380CC4-5D6E-409C-BE32-E72D297353CC}">
-                <c16:uniqueId val="{00000005-87F9-4CDE-9C31-D21AD15A0844}"/>
-              </c:ext>
-            </c:extLst>
-          </c:dPt>
-          <c:dPt>
-            <c:idx val="3"/>
-            <c:bubble3D val="0"/>
-            <c:spPr>
-              <a:solidFill>
-                <a:schemeClr val="accent4"/>
-              </a:solidFill>
-              <a:ln>
-                <a:noFill/>
-              </a:ln>
-              <a:effectLst>
-                <a:outerShdw blurRad="63500" sx="102000" sy="102000" algn="ctr" rotWithShape="0">
-                  <a:prstClr val="black">
-                    <a:alpha val="20000"/>
-                  </a:prstClr>
-                </a:outerShdw>
-              </a:effectLst>
-            </c:spPr>
-            <c:extLst>
-              <c:ext xmlns:c16="http://schemas.microsoft.com/office/drawing/2014/chart" uri="{C3380CC4-5D6E-409C-BE32-E72D297353CC}">
-                <c16:uniqueId val="{00000007-87F9-4CDE-9C31-D21AD15A0844}"/>
-              </c:ext>
-            </c:extLst>
-          </c:dPt>
-          <c:dPt>
-            <c:idx val="4"/>
-            <c:bubble3D val="0"/>
-            <c:spPr>
-              <a:solidFill>
-                <a:schemeClr val="accent5"/>
-              </a:solidFill>
-              <a:ln>
-                <a:noFill/>
-              </a:ln>
-              <a:effectLst>
-                <a:outerShdw blurRad="63500" sx="102000" sy="102000" algn="ctr" rotWithShape="0">
-                  <a:prstClr val="black">
-                    <a:alpha val="20000"/>
-                  </a:prstClr>
-                </a:outerShdw>
-              </a:effectLst>
-            </c:spPr>
-            <c:extLst>
-              <c:ext xmlns:c16="http://schemas.microsoft.com/office/drawing/2014/chart" uri="{C3380CC4-5D6E-409C-BE32-E72D297353CC}">
-                <c16:uniqueId val="{00000009-87F9-4CDE-9C31-D21AD15A0844}"/>
-              </c:ext>
-            </c:extLst>
-          </c:dPt>
-          <c:dLbls>
-            <c:dLbl>
-              <c:idx val="0"/>
-              <c:spPr>
-                <a:noFill/>
-                <a:ln>
-                  <a:noFill/>
-                </a:ln>
-                <a:effectLst/>
-              </c:spPr>
-              <c:txPr>
-                <a:bodyPr rot="0" spcFirstLastPara="1" vertOverflow="ellipsis" vert="horz" wrap="square" lIns="38100" tIns="19050" rIns="38100" bIns="19050" anchor="ctr" anchorCtr="1">
-                  <a:spAutoFit/>
-                </a:bodyPr>
-                <a:lstStyle/>
-                <a:p>
-                  <a:pPr>
-                    <a:defRPr sz="1000" b="1" i="0" u="none" strike="noStrike" kern="1200" spc="0" baseline="0">
-                      <a:solidFill>
-                        <a:schemeClr val="accent1"/>
-                      </a:solidFill>
-                      <a:latin typeface="+mn-lt"/>
-                      <a:ea typeface="+mn-ea"/>
-                      <a:cs typeface="+mn-cs"/>
-                    </a:defRPr>
-                  </a:pPr>
-                  <a:endParaRPr lang="pt-BR"/>
-                </a:p>
-              </c:txPr>
-              <c:dLblPos val="outEnd"/>
-              <c:showLegendKey val="0"/>
-              <c:showVal val="0"/>
-              <c:showCatName val="1"/>
-              <c:showSerName val="0"/>
-              <c:showPercent val="1"/>
-              <c:showBubbleSize val="0"/>
-              <c:extLst>
-                <c:ext xmlns:c16="http://schemas.microsoft.com/office/drawing/2014/chart" uri="{C3380CC4-5D6E-409C-BE32-E72D297353CC}">
-                  <c16:uniqueId val="{00000001-87F9-4CDE-9C31-D21AD15A0844}"/>
-                </c:ext>
-              </c:extLst>
-            </c:dLbl>
-            <c:dLbl>
-              <c:idx val="1"/>
-              <c:tx>
-                <c:rich>
-                  <a:bodyPr rot="0" spcFirstLastPara="1" vertOverflow="ellipsis" vert="horz" wrap="square" lIns="38100" tIns="19050" rIns="38100" bIns="19050" anchor="ctr" anchorCtr="1">
-                    <a:spAutoFit/>
-                  </a:bodyPr>
-                  <a:lstStyle/>
-                  <a:p>
-                    <a:pPr>
-                      <a:defRPr sz="1000" b="1" i="0" u="none" strike="noStrike" kern="1200" spc="0" baseline="0">
-                        <a:solidFill>
-                          <a:schemeClr val="accent1"/>
-                        </a:solidFill>
-                        <a:latin typeface="+mn-lt"/>
-                        <a:ea typeface="+mn-ea"/>
-                        <a:cs typeface="+mn-cs"/>
-                      </a:defRPr>
-                    </a:pPr>
-                    <a:r>
-                      <a:rPr lang="en-US" baseline="0"/>
-                      <a:t>Sulmed
-</a:t>
-                    </a:r>
-                    <a:fld id="{4BFDF90A-B164-4107-9356-935DFCF64359}" type="PERCENTAGE">
-                      <a:rPr lang="en-US" baseline="0"/>
-                      <a:pPr>
-                        <a:defRPr>
-                          <a:solidFill>
-                            <a:schemeClr val="accent1"/>
-                          </a:solidFill>
-                        </a:defRPr>
-                      </a:pPr>
-                      <a:t>[PORCENTAGEM]</a:t>
-                    </a:fld>
-                    <a:endParaRPr lang="en-US" baseline="0"/>
-                  </a:p>
-                </c:rich>
-              </c:tx>
-              <c:spPr>
-                <a:noFill/>
-                <a:ln>
-                  <a:noFill/>
-                </a:ln>
-                <a:effectLst/>
-              </c:spPr>
-              <c:txPr>
-                <a:bodyPr rot="0" spcFirstLastPara="1" vertOverflow="ellipsis" vert="horz" wrap="square" lIns="38100" tIns="19050" rIns="38100" bIns="19050" anchor="ctr" anchorCtr="1">
-                  <a:spAutoFit/>
-                </a:bodyPr>
-                <a:lstStyle/>
-                <a:p>
-                  <a:pPr>
-                    <a:defRPr sz="1000" b="1" i="0" u="none" strike="noStrike" kern="1200" spc="0" baseline="0">
-                      <a:solidFill>
-                        <a:schemeClr val="accent1"/>
-                      </a:solidFill>
-                      <a:latin typeface="+mn-lt"/>
-                      <a:ea typeface="+mn-ea"/>
-                      <a:cs typeface="+mn-cs"/>
-                    </a:defRPr>
-                  </a:pPr>
-                  <a:endParaRPr lang="pt-BR"/>
-                </a:p>
-              </c:txPr>
-              <c:dLblPos val="outEnd"/>
-              <c:showLegendKey val="0"/>
-              <c:showVal val="0"/>
-              <c:showCatName val="1"/>
-              <c:showSerName val="0"/>
-              <c:showPercent val="1"/>
-              <c:showBubbleSize val="0"/>
-              <c:extLst>
-                <c:ext xmlns:c15="http://schemas.microsoft.com/office/drawing/2012/chart" uri="{CE6537A1-D6FC-4f65-9D91-7224C49458BB}">
-                  <c15:dlblFieldTable/>
-                  <c15:showDataLabelsRange val="0"/>
-                </c:ext>
-                <c:ext xmlns:c16="http://schemas.microsoft.com/office/drawing/2014/chart" uri="{C3380CC4-5D6E-409C-BE32-E72D297353CC}">
-                  <c16:uniqueId val="{00000003-87F9-4CDE-9C31-D21AD15A0844}"/>
-                </c:ext>
-              </c:extLst>
-            </c:dLbl>
-            <c:dLbl>
-              <c:idx val="2"/>
-              <c:spPr>
-                <a:noFill/>
-                <a:ln>
-                  <a:noFill/>
-                </a:ln>
-                <a:effectLst/>
-              </c:spPr>
-              <c:txPr>
-                <a:bodyPr rot="0" spcFirstLastPara="1" vertOverflow="ellipsis" vert="horz" wrap="square" lIns="38100" tIns="19050" rIns="38100" bIns="19050" anchor="ctr" anchorCtr="1">
-                  <a:spAutoFit/>
-                </a:bodyPr>
-                <a:lstStyle/>
-                <a:p>
-                  <a:pPr>
-                    <a:defRPr sz="1000" b="1" i="0" u="none" strike="noStrike" kern="1200" spc="0" baseline="0">
-                      <a:solidFill>
-                        <a:schemeClr val="accent3"/>
-                      </a:solidFill>
-                      <a:latin typeface="+mn-lt"/>
-                      <a:ea typeface="+mn-ea"/>
-                      <a:cs typeface="+mn-cs"/>
-                    </a:defRPr>
-                  </a:pPr>
-                  <a:endParaRPr lang="pt-BR"/>
-                </a:p>
-              </c:txPr>
-              <c:dLblPos val="outEnd"/>
-              <c:showLegendKey val="0"/>
-              <c:showVal val="0"/>
-              <c:showCatName val="1"/>
-              <c:showSerName val="0"/>
-              <c:showPercent val="1"/>
-              <c:showBubbleSize val="0"/>
-              <c:extLst>
-                <c:ext xmlns:c16="http://schemas.microsoft.com/office/drawing/2014/chart" uri="{C3380CC4-5D6E-409C-BE32-E72D297353CC}">
-                  <c16:uniqueId val="{00000005-87F9-4CDE-9C31-D21AD15A0844}"/>
-                </c:ext>
-              </c:extLst>
-            </c:dLbl>
-            <c:dLbl>
-              <c:idx val="3"/>
-              <c:spPr>
-                <a:noFill/>
-                <a:ln>
-                  <a:noFill/>
-                </a:ln>
-                <a:effectLst/>
-              </c:spPr>
-              <c:txPr>
-                <a:bodyPr rot="0" spcFirstLastPara="1" vertOverflow="ellipsis" vert="horz" wrap="square" lIns="38100" tIns="19050" rIns="38100" bIns="19050" anchor="ctr" anchorCtr="1">
-                  <a:spAutoFit/>
-                </a:bodyPr>
-                <a:lstStyle/>
-                <a:p>
-                  <a:pPr>
-                    <a:defRPr sz="1000" b="1" i="0" u="none" strike="noStrike" kern="1200" spc="0" baseline="0">
-                      <a:solidFill>
-                        <a:schemeClr val="accent4"/>
-                      </a:solidFill>
-                      <a:latin typeface="+mn-lt"/>
-                      <a:ea typeface="+mn-ea"/>
-                      <a:cs typeface="+mn-cs"/>
-                    </a:defRPr>
-                  </a:pPr>
-                  <a:endParaRPr lang="pt-BR"/>
-                </a:p>
-              </c:txPr>
-              <c:dLblPos val="outEnd"/>
-              <c:showLegendKey val="0"/>
-              <c:showVal val="0"/>
-              <c:showCatName val="1"/>
-              <c:showSerName val="0"/>
-              <c:showPercent val="1"/>
-              <c:showBubbleSize val="0"/>
-              <c:extLst>
-                <c:ext xmlns:c16="http://schemas.microsoft.com/office/drawing/2014/chart" uri="{C3380CC4-5D6E-409C-BE32-E72D297353CC}">
-                  <c16:uniqueId val="{00000007-87F9-4CDE-9C31-D21AD15A0844}"/>
-                </c:ext>
-              </c:extLst>
-            </c:dLbl>
-            <c:dLbl>
-              <c:idx val="4"/>
-              <c:spPr>
-                <a:noFill/>
-                <a:ln>
-                  <a:noFill/>
-                </a:ln>
-                <a:effectLst/>
-              </c:spPr>
-              <c:txPr>
-                <a:bodyPr rot="0" spcFirstLastPara="1" vertOverflow="ellipsis" vert="horz" wrap="square" lIns="38100" tIns="19050" rIns="38100" bIns="19050" anchor="ctr" anchorCtr="1">
-                  <a:spAutoFit/>
-                </a:bodyPr>
-                <a:lstStyle/>
-                <a:p>
-                  <a:pPr>
-                    <a:defRPr sz="1000" b="1" i="0" u="none" strike="noStrike" kern="1200" spc="0" baseline="0">
-                      <a:solidFill>
-                        <a:schemeClr val="accent5"/>
-                      </a:solidFill>
-                      <a:latin typeface="+mn-lt"/>
-                      <a:ea typeface="+mn-ea"/>
-                      <a:cs typeface="+mn-cs"/>
-                    </a:defRPr>
-                  </a:pPr>
-                  <a:endParaRPr lang="pt-BR"/>
-                </a:p>
-              </c:txPr>
-              <c:dLblPos val="outEnd"/>
-              <c:showLegendKey val="0"/>
-              <c:showVal val="0"/>
-              <c:showCatName val="1"/>
-              <c:showSerName val="0"/>
-              <c:showPercent val="1"/>
-              <c:showBubbleSize val="0"/>
-              <c:extLst>
-                <c:ext xmlns:c16="http://schemas.microsoft.com/office/drawing/2014/chart" uri="{C3380CC4-5D6E-409C-BE32-E72D297353CC}">
-                  <c16:uniqueId val="{00000009-87F9-4CDE-9C31-D21AD15A0844}"/>
-                </c:ext>
-              </c:extLst>
-            </c:dLbl>
-            <c:spPr>
-              <a:noFill/>
-              <a:ln>
-                <a:noFill/>
-              </a:ln>
-              <a:effectLst/>
-            </c:spPr>
-            <c:dLblPos val="outEnd"/>
-            <c:showLegendKey val="0"/>
-            <c:showVal val="0"/>
-            <c:showCatName val="1"/>
-            <c:showSerName val="0"/>
-            <c:showPercent val="1"/>
-            <c:showBubbleSize val="0"/>
-            <c:showLeaderLines val="1"/>
-            <c:leaderLines>
-              <c:spPr>
-                <a:ln w="9525" cap="flat" cmpd="sng" algn="ctr">
-                  <a:solidFill>
-                    <a:schemeClr val="tx1">
-                      <a:lumMod val="35000"/>
-                      <a:lumOff val="65000"/>
-                    </a:schemeClr>
-                  </a:solidFill>
-                  <a:round/>
-                </a:ln>
-                <a:effectLst/>
-              </c:spPr>
-            </c:leaderLines>
-            <c:extLst>
-              <c:ext xmlns:c15="http://schemas.microsoft.com/office/drawing/2012/chart" uri="{CE6537A1-D6FC-4f65-9D91-7224C49458BB}"/>
-            </c:extLst>
-          </c:dLbls>
-          <c:cat>
-            <c:strRef>
-              <c:f>Plan1!$A$2:$A$6</c:f>
-              <c:strCache>
-                <c:ptCount val="5"/>
-                <c:pt idx="0">
-                  <c:v>Sulamerica</c:v>
-                </c:pt>
-                <c:pt idx="1">
-                  <c:v>sulmed</c:v>
-                </c:pt>
-                <c:pt idx="2">
-                  <c:v>Unimed</c:v>
-                </c:pt>
-                <c:pt idx="3">
-                  <c:v>Amil</c:v>
-                </c:pt>
-                <c:pt idx="4">
-                  <c:v>Caixa Seguros Saude</c:v>
-                </c:pt>
-              </c:strCache>
-            </c:strRef>
-          </c:cat>
-          <c:val>
-            <c:numRef>
-              <c:f>Plan1!$B$2:$B$6</c:f>
-              <c:numCache>
-                <c:formatCode>General</c:formatCode>
-                <c:ptCount val="5"/>
-                <c:pt idx="0">
-                  <c:v>63</c:v>
-                </c:pt>
-                <c:pt idx="1">
-                  <c:v>30</c:v>
-                </c:pt>
-                <c:pt idx="2">
-                  <c:v>45</c:v>
-                </c:pt>
-                <c:pt idx="3">
-                  <c:v>4</c:v>
-                </c:pt>
-                <c:pt idx="4">
-                  <c:v>27</c:v>
-                </c:pt>
-              </c:numCache>
-            </c:numRef>
-          </c:val>
-          <c:extLst>
-            <c:ext xmlns:c16="http://schemas.microsoft.com/office/drawing/2014/chart" uri="{C3380CC4-5D6E-409C-BE32-E72D297353CC}">
-              <c16:uniqueId val="{0000000A-87F9-4CDE-9C31-D21AD15A0844}"/>
-            </c:ext>
-          </c:extLst>
-        </c:ser>
-        <c:dLbls>
-          <c:dLblPos val="outEnd"/>
-          <c:showLegendKey val="0"/>
-          <c:showVal val="0"/>
-          <c:showCatName val="0"/>
-          <c:showSerName val="0"/>
-          <c:showPercent val="1"/>
-          <c:showBubbleSize val="0"/>
-          <c:showLeaderLines val="1"/>
-        </c:dLbls>
-        <c:firstSliceAng val="0"/>
-      </c:pieChart>
-      <c:spPr>
-        <a:noFill/>
-        <a:ln>
-          <a:noFill/>
-        </a:ln>
-        <a:effectLst/>
-      </c:spPr>
-    </c:plotArea>
-    <c:plotVisOnly val="1"/>
-    <c:dispBlanksAs val="gap"/>
-    <c:showDLblsOverMax val="0"/>
-  </c:chart>
-  <c:spPr>
-    <a:solidFill>
-      <a:schemeClr val="bg1"/>
-    </a:solidFill>
-    <a:ln w="9525" cap="flat" cmpd="sng" algn="ctr">
-      <a:solidFill>
-        <a:schemeClr val="tx1">
-          <a:lumMod val="15000"/>
-          <a:lumOff val="85000"/>
-        </a:schemeClr>
-      </a:solidFill>
-      <a:round/>
-    </a:ln>
-    <a:effectLst/>
-  </c:spPr>
-  <c:txPr>
-    <a:bodyPr/>
-    <a:lstStyle/>
-    <a:p>
-      <a:pPr>
-        <a:defRPr/>
-      </a:pPr>
-      <a:endParaRPr lang="pt-BR"/>
-    </a:p>
-  </c:txPr>
-  <c:externalData r:id="rId3">
-    <c:autoUpdate val="0"/>
-  </c:externalData>
-</c:chartSpace>
-</file>
-
-<file path=word/charts/chart3.xml><?xml version="1.0" encoding="utf-8"?>
-<c:chartSpace xmlns:c="http://schemas.openxmlformats.org/drawingml/2006/chart" xmlns:a="http://schemas.openxmlformats.org/drawingml/2006/main" xmlns:r="http://schemas.openxmlformats.org/officeDocument/2006/relationships" xmlns:c16r2="http://schemas.microsoft.com/office/drawing/2015/06/chart">
-  <c:date1904 val="0"/>
-  <c:lang val="pt-BR"/>
-  <c:roundedCorners val="0"/>
-  <mc:AlternateContent xmlns:mc="http://schemas.openxmlformats.org/markup-compatibility/2006">
-    <mc:Choice xmlns:c14="http://schemas.microsoft.com/office/drawing/2007/8/2/chart" Requires="c14">
-      <c14:style val="102"/>
-    </mc:Choice>
-    <mc:Fallback>
-      <c:style val="2"/>
-    </mc:Fallback>
-  </mc:AlternateContent>
-  <c:chart>
-    <c:autoTitleDeleted val="0"/>
-    <c:plotArea>
-      <c:layout/>
-      <c:barChart>
-        <c:barDir val="col"/>
-        <c:grouping val="stacked"/>
-        <c:varyColors val="0"/>
-        <c:ser>
-          <c:idx val="0"/>
-          <c:order val="0"/>
-          <c:tx>
-            <c:strRef>
-              <c:f>Plan1!$B$1</c:f>
-              <c:strCache>
-                <c:ptCount val="1"/>
-                <c:pt idx="0">
-                  <c:v>Sul America</c:v>
-                </c:pt>
-              </c:strCache>
-            </c:strRef>
-          </c:tx>
-          <c:spPr>
-            <a:gradFill rotWithShape="1">
-              <a:gsLst>
-                <a:gs pos="0">
-                  <a:schemeClr val="accent1">
-                    <a:shade val="51000"/>
-                    <a:satMod val="130000"/>
-                  </a:schemeClr>
-                </a:gs>
-                <a:gs pos="80000">
-                  <a:schemeClr val="accent1">
-                    <a:shade val="93000"/>
-                    <a:satMod val="130000"/>
-                  </a:schemeClr>
-                </a:gs>
-                <a:gs pos="100000">
-                  <a:schemeClr val="accent1">
-                    <a:shade val="94000"/>
-                    <a:satMod val="135000"/>
-                  </a:schemeClr>
-                </a:gs>
-              </a:gsLst>
-              <a:lin ang="16200000" scaled="0"/>
-            </a:gradFill>
-            <a:ln>
-              <a:noFill/>
-            </a:ln>
-            <a:effectLst>
-              <a:outerShdw blurRad="40000" dist="23000" dir="5400000" rotWithShape="0">
-                <a:srgbClr val="000000">
-                  <a:alpha val="35000"/>
-                </a:srgbClr>
-              </a:outerShdw>
-            </a:effectLst>
-          </c:spPr>
-          <c:invertIfNegative val="0"/>
-          <c:cat>
-            <c:strRef>
-              <c:f>Plan1!$A$2:$A$5</c:f>
-              <c:strCache>
-                <c:ptCount val="3"/>
-                <c:pt idx="0">
-                  <c:v>Empresarial </c:v>
-                </c:pt>
-                <c:pt idx="1">
-                  <c:v>Por adesão</c:v>
-                </c:pt>
-                <c:pt idx="2">
-                  <c:v>Individual</c:v>
-                </c:pt>
-              </c:strCache>
-            </c:strRef>
-          </c:cat>
-          <c:val>
-            <c:numRef>
-              <c:f>Plan1!$B$2:$B$5</c:f>
-              <c:numCache>
-                <c:formatCode>General</c:formatCode>
-                <c:ptCount val="4"/>
-                <c:pt idx="0">
-                  <c:v>50</c:v>
-                </c:pt>
-                <c:pt idx="1">
-                  <c:v>7</c:v>
-                </c:pt>
-                <c:pt idx="2">
-                  <c:v>5</c:v>
-                </c:pt>
-              </c:numCache>
-            </c:numRef>
-          </c:val>
-          <c:extLst>
-            <c:ext xmlns:c16="http://schemas.microsoft.com/office/drawing/2014/chart" uri="{C3380CC4-5D6E-409C-BE32-E72D297353CC}">
-              <c16:uniqueId val="{00000000-B01B-47E6-A73F-50346CE361DD}"/>
-            </c:ext>
-          </c:extLst>
-        </c:ser>
-        <c:ser>
-          <c:idx val="1"/>
-          <c:order val="1"/>
-          <c:tx>
-            <c:strRef>
-              <c:f>Plan1!$C$1</c:f>
-              <c:strCache>
-                <c:ptCount val="1"/>
-                <c:pt idx="0">
-                  <c:v>Column1</c:v>
-                </c:pt>
-              </c:strCache>
-            </c:strRef>
-          </c:tx>
-          <c:spPr>
-            <a:gradFill rotWithShape="1">
-              <a:gsLst>
-                <a:gs pos="0">
-                  <a:schemeClr val="accent2">
-                    <a:shade val="51000"/>
-                    <a:satMod val="130000"/>
-                  </a:schemeClr>
-                </a:gs>
-                <a:gs pos="80000">
-                  <a:schemeClr val="accent2">
-                    <a:shade val="93000"/>
-                    <a:satMod val="130000"/>
-                  </a:schemeClr>
-                </a:gs>
-                <a:gs pos="100000">
-                  <a:schemeClr val="accent2">
-                    <a:shade val="94000"/>
-                    <a:satMod val="135000"/>
-                  </a:schemeClr>
-                </a:gs>
-              </a:gsLst>
-              <a:lin ang="16200000" scaled="0"/>
-            </a:gradFill>
-            <a:ln>
-              <a:noFill/>
-            </a:ln>
-            <a:effectLst>
-              <a:outerShdw blurRad="40000" dist="23000" dir="5400000" rotWithShape="0">
-                <a:srgbClr val="000000">
-                  <a:alpha val="35000"/>
-                </a:srgbClr>
-              </a:outerShdw>
-            </a:effectLst>
-          </c:spPr>
-          <c:invertIfNegative val="0"/>
-          <c:cat>
-            <c:strRef>
-              <c:f>Plan1!$A$2:$A$5</c:f>
-              <c:strCache>
-                <c:ptCount val="3"/>
-                <c:pt idx="0">
-                  <c:v>Empresarial </c:v>
-                </c:pt>
-                <c:pt idx="1">
-                  <c:v>Por adesão</c:v>
-                </c:pt>
-                <c:pt idx="2">
-                  <c:v>Individual</c:v>
-                </c:pt>
-              </c:strCache>
-            </c:strRef>
-          </c:cat>
-          <c:val>
-            <c:numRef>
-              <c:f>Plan1!$C$2:$C$5</c:f>
-              <c:numCache>
-                <c:formatCode>General</c:formatCode>
-                <c:ptCount val="4"/>
-                <c:pt idx="0">
-                  <c:v>40</c:v>
-                </c:pt>
-                <c:pt idx="1">
-                  <c:v>0</c:v>
-                </c:pt>
-                <c:pt idx="2">
-                  <c:v>5</c:v>
-                </c:pt>
-              </c:numCache>
-            </c:numRef>
-          </c:val>
-          <c:extLst>
-            <c:ext xmlns:c16="http://schemas.microsoft.com/office/drawing/2014/chart" uri="{C3380CC4-5D6E-409C-BE32-E72D297353CC}">
-              <c16:uniqueId val="{00000001-B01B-47E6-A73F-50346CE361DD}"/>
-            </c:ext>
-          </c:extLst>
-        </c:ser>
-        <c:ser>
-          <c:idx val="2"/>
-          <c:order val="2"/>
-          <c:tx>
-            <c:strRef>
-              <c:f>Plan1!$D$1</c:f>
-              <c:strCache>
-                <c:ptCount val="1"/>
-                <c:pt idx="0">
-                  <c:v>SulMed</c:v>
-                </c:pt>
-              </c:strCache>
-            </c:strRef>
-          </c:tx>
-          <c:spPr>
-            <a:gradFill rotWithShape="1">
-              <a:gsLst>
-                <a:gs pos="0">
-                  <a:schemeClr val="accent3">
-                    <a:shade val="51000"/>
-                    <a:satMod val="130000"/>
-                  </a:schemeClr>
-                </a:gs>
-                <a:gs pos="80000">
-                  <a:schemeClr val="accent3">
-                    <a:shade val="93000"/>
-                    <a:satMod val="130000"/>
-                  </a:schemeClr>
-                </a:gs>
-                <a:gs pos="100000">
-                  <a:schemeClr val="accent3">
-                    <a:shade val="94000"/>
-                    <a:satMod val="135000"/>
-                  </a:schemeClr>
-                </a:gs>
-              </a:gsLst>
-              <a:lin ang="16200000" scaled="0"/>
-            </a:gradFill>
-            <a:ln>
-              <a:noFill/>
-            </a:ln>
-            <a:effectLst>
-              <a:outerShdw blurRad="40000" dist="23000" dir="5400000" rotWithShape="0">
-                <a:srgbClr val="000000">
-                  <a:alpha val="35000"/>
-                </a:srgbClr>
-              </a:outerShdw>
-            </a:effectLst>
-          </c:spPr>
-          <c:invertIfNegative val="0"/>
-          <c:cat>
-            <c:strRef>
-              <c:f>Plan1!$A$2:$A$5</c:f>
-              <c:strCache>
-                <c:ptCount val="3"/>
-                <c:pt idx="0">
-                  <c:v>Empresarial </c:v>
-                </c:pt>
-                <c:pt idx="1">
-                  <c:v>Por adesão</c:v>
-                </c:pt>
-                <c:pt idx="2">
-                  <c:v>Individual</c:v>
-                </c:pt>
-              </c:strCache>
-            </c:strRef>
-          </c:cat>
-          <c:val>
-            <c:numRef>
-              <c:f>Plan1!$D$2:$D$5</c:f>
-              <c:numCache>
-                <c:formatCode>General</c:formatCode>
-                <c:ptCount val="4"/>
-                <c:pt idx="0">
-                  <c:v>20</c:v>
-                </c:pt>
-                <c:pt idx="1">
-                  <c:v>7</c:v>
-                </c:pt>
-                <c:pt idx="2">
-                  <c:v>3</c:v>
-                </c:pt>
-              </c:numCache>
-            </c:numRef>
-          </c:val>
-          <c:extLst>
-            <c:ext xmlns:c16="http://schemas.microsoft.com/office/drawing/2014/chart" uri="{C3380CC4-5D6E-409C-BE32-E72D297353CC}">
-              <c16:uniqueId val="{00000002-B01B-47E6-A73F-50346CE361DD}"/>
-            </c:ext>
-          </c:extLst>
-        </c:ser>
-        <c:ser>
-          <c:idx val="3"/>
-          <c:order val="3"/>
-          <c:tx>
-            <c:strRef>
-              <c:f>Plan1!$E$1</c:f>
-              <c:strCache>
-                <c:ptCount val="1"/>
-                <c:pt idx="0">
-                  <c:v>Caixas Seguros</c:v>
-                </c:pt>
-              </c:strCache>
-            </c:strRef>
-          </c:tx>
-          <c:spPr>
-            <a:gradFill rotWithShape="1">
-              <a:gsLst>
-                <a:gs pos="0">
-                  <a:schemeClr val="accent4">
-                    <a:shade val="51000"/>
-                    <a:satMod val="130000"/>
-                  </a:schemeClr>
-                </a:gs>
-                <a:gs pos="80000">
-                  <a:schemeClr val="accent4">
-                    <a:shade val="93000"/>
-                    <a:satMod val="130000"/>
-                  </a:schemeClr>
-                </a:gs>
-                <a:gs pos="100000">
-                  <a:schemeClr val="accent4">
-                    <a:shade val="94000"/>
-                    <a:satMod val="135000"/>
-                  </a:schemeClr>
-                </a:gs>
-              </a:gsLst>
-              <a:lin ang="16200000" scaled="0"/>
-            </a:gradFill>
-            <a:ln>
-              <a:noFill/>
-            </a:ln>
-            <a:effectLst>
-              <a:outerShdw blurRad="40000" dist="23000" dir="5400000" rotWithShape="0">
-                <a:srgbClr val="000000">
-                  <a:alpha val="35000"/>
-                </a:srgbClr>
-              </a:outerShdw>
-            </a:effectLst>
-          </c:spPr>
-          <c:invertIfNegative val="0"/>
-          <c:cat>
-            <c:strRef>
-              <c:f>Plan1!$A$2:$A$5</c:f>
-              <c:strCache>
-                <c:ptCount val="3"/>
-                <c:pt idx="0">
-                  <c:v>Empresarial </c:v>
-                </c:pt>
-                <c:pt idx="1">
-                  <c:v>Por adesão</c:v>
-                </c:pt>
-                <c:pt idx="2">
-                  <c:v>Individual</c:v>
-                </c:pt>
-              </c:strCache>
-            </c:strRef>
-          </c:cat>
-          <c:val>
-            <c:numRef>
-              <c:f>Plan1!$E$2:$E$5</c:f>
-              <c:numCache>
-                <c:formatCode>General</c:formatCode>
-                <c:ptCount val="4"/>
-                <c:pt idx="0">
-                  <c:v>7</c:v>
-                </c:pt>
-                <c:pt idx="1">
-                  <c:v>0</c:v>
-                </c:pt>
-                <c:pt idx="2">
-                  <c:v>20</c:v>
-                </c:pt>
-              </c:numCache>
-            </c:numRef>
-          </c:val>
-          <c:extLst>
-            <c:ext xmlns:c16="http://schemas.microsoft.com/office/drawing/2014/chart" uri="{C3380CC4-5D6E-409C-BE32-E72D297353CC}">
-              <c16:uniqueId val="{00000003-B01B-47E6-A73F-50346CE361DD}"/>
-            </c:ext>
-          </c:extLst>
-        </c:ser>
-        <c:ser>
-          <c:idx val="4"/>
-          <c:order val="4"/>
-          <c:tx>
-            <c:strRef>
-              <c:f>Plan1!$F$1</c:f>
-              <c:strCache>
-                <c:ptCount val="1"/>
-                <c:pt idx="0">
-                  <c:v>Amil</c:v>
-                </c:pt>
-              </c:strCache>
-            </c:strRef>
-          </c:tx>
-          <c:spPr>
-            <a:gradFill rotWithShape="1">
-              <a:gsLst>
-                <a:gs pos="0">
-                  <a:schemeClr val="accent5">
-                    <a:shade val="51000"/>
-                    <a:satMod val="130000"/>
-                  </a:schemeClr>
-                </a:gs>
-                <a:gs pos="80000">
-                  <a:schemeClr val="accent5">
-                    <a:shade val="93000"/>
-                    <a:satMod val="130000"/>
-                  </a:schemeClr>
-                </a:gs>
-                <a:gs pos="100000">
-                  <a:schemeClr val="accent5">
-                    <a:shade val="94000"/>
-                    <a:satMod val="135000"/>
-                  </a:schemeClr>
-                </a:gs>
-              </a:gsLst>
-              <a:lin ang="16200000" scaled="0"/>
-            </a:gradFill>
-            <a:ln>
-              <a:noFill/>
-            </a:ln>
-            <a:effectLst>
-              <a:outerShdw blurRad="40000" dist="23000" dir="5400000" rotWithShape="0">
-                <a:srgbClr val="000000">
-                  <a:alpha val="35000"/>
-                </a:srgbClr>
-              </a:outerShdw>
-            </a:effectLst>
-          </c:spPr>
-          <c:invertIfNegative val="0"/>
-          <c:cat>
-            <c:strRef>
-              <c:f>Plan1!$A$2:$A$5</c:f>
-              <c:strCache>
-                <c:ptCount val="3"/>
-                <c:pt idx="0">
-                  <c:v>Empresarial </c:v>
-                </c:pt>
-                <c:pt idx="1">
-                  <c:v>Por adesão</c:v>
-                </c:pt>
-                <c:pt idx="2">
-                  <c:v>Individual</c:v>
-                </c:pt>
-              </c:strCache>
-            </c:strRef>
-          </c:cat>
-          <c:val>
-            <c:numRef>
-              <c:f>Plan1!$F$2:$F$5</c:f>
-              <c:numCache>
-                <c:formatCode>General</c:formatCode>
-                <c:ptCount val="4"/>
-                <c:pt idx="0">
-                  <c:v>0</c:v>
-                </c:pt>
-                <c:pt idx="1">
-                  <c:v>0</c:v>
-                </c:pt>
-                <c:pt idx="2">
-                  <c:v>4</c:v>
-                </c:pt>
-              </c:numCache>
-            </c:numRef>
-          </c:val>
-          <c:extLst>
-            <c:ext xmlns:c16="http://schemas.microsoft.com/office/drawing/2014/chart" uri="{C3380CC4-5D6E-409C-BE32-E72D297353CC}">
-              <c16:uniqueId val="{00000004-B01B-47E6-A73F-50346CE361DD}"/>
-            </c:ext>
-          </c:extLst>
-        </c:ser>
-        <c:dLbls>
-          <c:showLegendKey val="0"/>
-          <c:showVal val="0"/>
-          <c:showCatName val="0"/>
-          <c:showSerName val="0"/>
-          <c:showPercent val="0"/>
-          <c:showBubbleSize val="0"/>
-        </c:dLbls>
-        <c:gapWidth val="150"/>
-        <c:overlap val="100"/>
-        <c:axId val="253231488"/>
-        <c:axId val="253233024"/>
-      </c:barChart>
-      <c:catAx>
-        <c:axId val="253231488"/>
-        <c:scaling>
-          <c:orientation val="minMax"/>
-        </c:scaling>
-        <c:delete val="0"/>
-        <c:axPos val="b"/>
-        <c:numFmt formatCode="General" sourceLinked="1"/>
-        <c:majorTickMark val="none"/>
-        <c:minorTickMark val="none"/>
-        <c:tickLblPos val="nextTo"/>
-        <c:spPr>
-          <a:noFill/>
-          <a:ln w="9525" cap="flat" cmpd="sng" algn="ctr">
-            <a:solidFill>
-              <a:schemeClr val="tx2">
-                <a:lumMod val="15000"/>
-                <a:lumOff val="85000"/>
-              </a:schemeClr>
-            </a:solidFill>
-            <a:round/>
-          </a:ln>
-          <a:effectLst/>
-        </c:spPr>
-        <c:txPr>
-          <a:bodyPr rot="-60000000" spcFirstLastPara="1" vertOverflow="ellipsis" vert="horz" wrap="square" anchor="ctr" anchorCtr="1"/>
-          <a:lstStyle/>
-          <a:p>
-            <a:pPr>
-              <a:defRPr sz="900" b="0" i="0" u="none" strike="noStrike" kern="1200" baseline="0">
-                <a:solidFill>
-                  <a:schemeClr val="tx2"/>
-                </a:solidFill>
-                <a:latin typeface="+mn-lt"/>
-                <a:ea typeface="+mn-ea"/>
-                <a:cs typeface="+mn-cs"/>
-              </a:defRPr>
-            </a:pPr>
-            <a:endParaRPr lang="pt-BR"/>
-          </a:p>
-        </c:txPr>
-        <c:crossAx val="253233024"/>
-        <c:crosses val="autoZero"/>
-        <c:auto val="1"/>
-        <c:lblAlgn val="ctr"/>
-        <c:lblOffset val="100"/>
-        <c:noMultiLvlLbl val="0"/>
-      </c:catAx>
-      <c:valAx>
-        <c:axId val="253233024"/>
-        <c:scaling>
-          <c:orientation val="minMax"/>
-        </c:scaling>
-        <c:delete val="0"/>
-        <c:axPos val="l"/>
-        <c:majorGridlines>
-          <c:spPr>
-            <a:ln w="9525" cap="flat" cmpd="sng" algn="ctr">
-              <a:solidFill>
-                <a:schemeClr val="tx2">
-                  <a:lumMod val="15000"/>
-                  <a:lumOff val="85000"/>
-                </a:schemeClr>
-              </a:solidFill>
-              <a:round/>
-            </a:ln>
-            <a:effectLst/>
-          </c:spPr>
-        </c:majorGridlines>
-        <c:numFmt formatCode="General" sourceLinked="1"/>
-        <c:majorTickMark val="none"/>
-        <c:minorTickMark val="none"/>
-        <c:tickLblPos val="nextTo"/>
-        <c:spPr>
-          <a:noFill/>
-          <a:ln>
-            <a:noFill/>
-          </a:ln>
-          <a:effectLst/>
-        </c:spPr>
-        <c:txPr>
-          <a:bodyPr rot="-60000000" spcFirstLastPara="1" vertOverflow="ellipsis" vert="horz" wrap="square" anchor="ctr" anchorCtr="1"/>
-          <a:lstStyle/>
-          <a:p>
-            <a:pPr>
-              <a:defRPr sz="900" b="0" i="0" u="none" strike="noStrike" kern="1200" baseline="0">
-                <a:solidFill>
-                  <a:schemeClr val="tx2"/>
-                </a:solidFill>
-                <a:latin typeface="+mn-lt"/>
-                <a:ea typeface="+mn-ea"/>
-                <a:cs typeface="+mn-cs"/>
-              </a:defRPr>
-            </a:pPr>
-            <a:endParaRPr lang="pt-BR"/>
-          </a:p>
-        </c:txPr>
-        <c:crossAx val="253231488"/>
-        <c:crosses val="autoZero"/>
-        <c:crossBetween val="between"/>
-      </c:valAx>
-      <c:spPr>
-        <a:noFill/>
-        <a:ln>
-          <a:noFill/>
-        </a:ln>
-        <a:effectLst/>
-      </c:spPr>
-    </c:plotArea>
-    <c:legend>
-      <c:legendPos val="b"/>
-      <c:overlay val="0"/>
-      <c:spPr>
-        <a:noFill/>
-        <a:ln>
-          <a:noFill/>
-        </a:ln>
-        <a:effectLst/>
-      </c:spPr>
-      <c:txPr>
-        <a:bodyPr rot="0" spcFirstLastPara="1" vertOverflow="ellipsis" vert="horz" wrap="square" anchor="ctr" anchorCtr="1"/>
-        <a:lstStyle/>
-        <a:p>
-          <a:pPr>
-            <a:defRPr sz="900" b="0" i="0" u="none" strike="noStrike" kern="1200" baseline="0">
-              <a:solidFill>
-                <a:schemeClr val="tx2"/>
-              </a:solidFill>
-              <a:latin typeface="+mn-lt"/>
-              <a:ea typeface="+mn-ea"/>
-              <a:cs typeface="+mn-cs"/>
-            </a:defRPr>
-          </a:pPr>
-          <a:endParaRPr lang="pt-BR"/>
-        </a:p>
-      </c:txPr>
-    </c:legend>
-    <c:plotVisOnly val="1"/>
-    <c:dispBlanksAs val="gap"/>
-    <c:showDLblsOverMax val="0"/>
-  </c:chart>
-  <c:spPr>
-    <a:solidFill>
-      <a:schemeClr val="bg1"/>
-    </a:solidFill>
-    <a:ln w="9525" cap="flat" cmpd="sng" algn="ctr">
-      <a:solidFill>
-        <a:schemeClr val="tx2">
-          <a:lumMod val="15000"/>
-          <a:lumOff val="85000"/>
-        </a:schemeClr>
-      </a:solidFill>
-      <a:round/>
-    </a:ln>
-    <a:effectLst/>
-  </c:spPr>
-  <c:txPr>
-    <a:bodyPr/>
-    <a:lstStyle/>
-    <a:p>
-      <a:pPr>
-        <a:defRPr/>
-      </a:pPr>
-      <a:endParaRPr lang="pt-BR"/>
-    </a:p>
-  </c:txPr>
-  <c:externalData r:id="rId3">
-    <c:autoUpdate val="0"/>
-  </c:externalData>
-</c:chartSpace>
-</file>
-
-<file path=word/charts/colors1.xml><?xml version="1.0" encoding="utf-8"?>
-<cs:colorStyle xmlns:cs="http://schemas.microsoft.com/office/drawing/2012/chartStyle" xmlns:a="http://schemas.openxmlformats.org/drawingml/2006/main" meth="cycle" id="10">
-  <a:schemeClr val="accent1"/>
-  <a:schemeClr val="accent2"/>
-  <a:schemeClr val="accent3"/>
-  <a:schemeClr val="accent4"/>
-  <a:schemeClr val="accent5"/>
-  <a:schemeClr val="accent6"/>
-  <cs:variation/>
-  <cs:variation>
-    <a:lumMod val="60000"/>
-  </cs:variation>
-  <cs:variation>
-    <a:lumMod val="80000"/>
-    <a:lumOff val="20000"/>
-  </cs:variation>
-  <cs:variation>
-    <a:lumMod val="80000"/>
-  </cs:variation>
-  <cs:variation>
-    <a:lumMod val="60000"/>
-    <a:lumOff val="40000"/>
-  </cs:variation>
-  <cs:variation>
-    <a:lumMod val="50000"/>
-  </cs:variation>
-  <cs:variation>
-    <a:lumMod val="70000"/>
-    <a:lumOff val="30000"/>
-  </cs:variation>
-  <cs:variation>
-    <a:lumMod val="70000"/>
-  </cs:variation>
-  <cs:variation>
-    <a:lumMod val="50000"/>
-    <a:lumOff val="50000"/>
-  </cs:variation>
-</cs:colorStyle>
-</file>
-
-<file path=word/charts/colors2.xml><?xml version="1.0" encoding="utf-8"?>
-<cs:colorStyle xmlns:cs="http://schemas.microsoft.com/office/drawing/2012/chartStyle" xmlns:a="http://schemas.openxmlformats.org/drawingml/2006/main" meth="cycle" id="10">
-  <a:schemeClr val="accent1"/>
-  <a:schemeClr val="accent2"/>
-  <a:schemeClr val="accent3"/>
-  <a:schemeClr val="accent4"/>
-  <a:schemeClr val="accent5"/>
-  <a:schemeClr val="accent6"/>
-  <cs:variation/>
-  <cs:variation>
-    <a:lumMod val="60000"/>
-  </cs:variation>
-  <cs:variation>
-    <a:lumMod val="80000"/>
-    <a:lumOff val="20000"/>
-  </cs:variation>
-  <cs:variation>
-    <a:lumMod val="80000"/>
-  </cs:variation>
-  <cs:variation>
-    <a:lumMod val="60000"/>
-    <a:lumOff val="40000"/>
-  </cs:variation>
-  <cs:variation>
-    <a:lumMod val="50000"/>
-  </cs:variation>
-  <cs:variation>
-    <a:lumMod val="70000"/>
-    <a:lumOff val="30000"/>
-  </cs:variation>
-  <cs:variation>
-    <a:lumMod val="70000"/>
-  </cs:variation>
-  <cs:variation>
-    <a:lumMod val="50000"/>
-    <a:lumOff val="50000"/>
-  </cs:variation>
-</cs:colorStyle>
-</file>
-
-<file path=word/charts/style1.xml><?xml version="1.0" encoding="utf-8"?>
-<cs:chartStyle xmlns:cs="http://schemas.microsoft.com/office/drawing/2012/chartStyle" xmlns:a="http://schemas.openxmlformats.org/drawingml/2006/main" id="259">
-  <cs:axisTitle>
-    <cs:lnRef idx="0"/>
-    <cs:fillRef idx="0"/>
-    <cs:effectRef idx="0"/>
-    <cs:fontRef idx="minor">
-      <a:schemeClr val="tx1">
-        <a:lumMod val="65000"/>
-        <a:lumOff val="35000"/>
-      </a:schemeClr>
-    </cs:fontRef>
-    <cs:defRPr sz="900" kern="1200" cap="all"/>
-  </cs:axisTitle>
-  <cs:categoryAxis>
-    <cs:lnRef idx="0"/>
-    <cs:fillRef idx="0"/>
-    <cs:effectRef idx="0"/>
-    <cs:fontRef idx="minor">
-      <a:schemeClr val="tx1">
-        <a:lumMod val="65000"/>
-        <a:lumOff val="35000"/>
-      </a:schemeClr>
-    </cs:fontRef>
-    <cs:defRPr sz="900" kern="1200"/>
-  </cs:categoryAxis>
-  <cs:chartArea mods="allowNoFillOverride allowNoLineOverride">
-    <cs:lnRef idx="0"/>
-    <cs:fillRef idx="0"/>
-    <cs:effectRef idx="0"/>
-    <cs:fontRef idx="minor">
-      <a:schemeClr val="tx1"/>
-    </cs:fontRef>
-    <cs:spPr>
-      <a:solidFill>
-        <a:schemeClr val="bg1"/>
-      </a:solidFill>
-      <a:ln w="9525" cap="flat" cmpd="sng" algn="ctr">
-        <a:solidFill>
-          <a:schemeClr val="tx1">
-            <a:lumMod val="15000"/>
-            <a:lumOff val="85000"/>
-          </a:schemeClr>
-        </a:solidFill>
-        <a:round/>
-      </a:ln>
-    </cs:spPr>
-    <cs:defRPr sz="1000" kern="1200"/>
-  </cs:chartArea>
-  <cs:dataLabel>
-    <cs:lnRef idx="0"/>
-    <cs:fillRef idx="0"/>
-    <cs:effectRef idx="0"/>
-    <cs:fontRef idx="minor">
-      <cs:styleClr val="auto"/>
-    </cs:fontRef>
-    <cs:defRPr sz="1000" b="1" i="0" u="none" strike="noStrike" kern="1200" spc="0" baseline="0"/>
-  </cs:dataLabel>
-  <cs:dataLabelCallout>
-    <cs:lnRef idx="0">
-      <cs:styleClr val="auto"/>
-    </cs:lnRef>
-    <cs:fillRef idx="0"/>
-    <cs:effectRef idx="0"/>
-    <cs:fontRef idx="minor">
-      <cs:styleClr val="auto"/>
-    </cs:fontRef>
-    <cs:spPr>
-      <a:solidFill>
-        <a:schemeClr val="lt1"/>
-      </a:solidFill>
-      <a:ln>
-        <a:solidFill>
-          <a:schemeClr val="phClr"/>
-        </a:solidFill>
-      </a:ln>
-    </cs:spPr>
-    <cs:defRPr sz="1000" b="1" kern="1200"/>
-    <cs:bodyPr rot="0" spcFirstLastPara="1" vertOverflow="clip" horzOverflow="clip" vert="horz" wrap="square" lIns="36576" tIns="18288" rIns="36576" bIns="18288" anchor="ctr" anchorCtr="1">
-      <a:spAutoFit/>
-    </cs:bodyPr>
-  </cs:dataLabelCallout>
-  <cs:dataPoint>
-    <cs:lnRef idx="0"/>
-    <cs:fillRef idx="0">
-      <cs:styleClr val="auto"/>
-    </cs:fillRef>
-    <cs:effectRef idx="0"/>
-    <cs:fontRef idx="minor">
-      <a:schemeClr val="dk1"/>
-    </cs:fontRef>
-    <cs:spPr>
-      <a:solidFill>
-        <a:schemeClr val="phClr"/>
-      </a:solidFill>
-      <a:effectLst>
-        <a:outerShdw blurRad="63500" sx="102000" sy="102000" algn="ctr" rotWithShape="0">
-          <a:prstClr val="black">
-            <a:alpha val="20000"/>
-          </a:prstClr>
-        </a:outerShdw>
-      </a:effectLst>
-    </cs:spPr>
-  </cs:dataPoint>
-  <cs:dataPoint3D>
-    <cs:lnRef idx="0"/>
-    <cs:fillRef idx="0">
-      <cs:styleClr val="auto"/>
-    </cs:fillRef>
-    <cs:effectRef idx="0"/>
-    <cs:fontRef idx="minor">
-      <a:schemeClr val="dk1"/>
-    </cs:fontRef>
-    <cs:spPr>
-      <a:solidFill>
-        <a:schemeClr val="phClr"/>
-      </a:solidFill>
-      <a:effectLst>
-        <a:outerShdw blurRad="88900" sx="102000" sy="102000" algn="ctr" rotWithShape="0">
-          <a:prstClr val="black">
-            <a:alpha val="10000"/>
-          </a:prstClr>
-        </a:outerShdw>
-      </a:effectLst>
-      <a:scene3d>
-        <a:camera prst="orthographicFront"/>
-        <a:lightRig rig="threePt" dir="t"/>
-      </a:scene3d>
-      <a:sp3d>
-        <a:bevelT w="127000" h="127000"/>
-        <a:bevelB w="127000" h="127000"/>
-      </a:sp3d>
-    </cs:spPr>
-  </cs:dataPoint3D>
-  <cs:dataPointLine>
-    <cs:lnRef idx="0">
-      <cs:styleClr val="auto"/>
-    </cs:lnRef>
-    <cs:fillRef idx="0"/>
-    <cs:effectRef idx="0"/>
-    <cs:fontRef idx="minor">
-      <a:schemeClr val="dk1"/>
-    </cs:fontRef>
-    <cs:spPr>
-      <a:ln w="28575" cap="rnd">
-        <a:solidFill>
-          <a:schemeClr val="phClr"/>
-        </a:solidFill>
-        <a:round/>
-      </a:ln>
-    </cs:spPr>
-  </cs:dataPointLine>
-  <cs:dataPointMarker>
-    <cs:lnRef idx="0"/>
-    <cs:fillRef idx="0">
-      <cs:styleClr val="auto"/>
-    </cs:fillRef>
-    <cs:effectRef idx="0"/>
-    <cs:fontRef idx="minor">
-      <a:schemeClr val="dk1"/>
-    </cs:fontRef>
-    <cs:spPr>
-      <a:solidFill>
-        <a:schemeClr val="phClr"/>
-      </a:solidFill>
-      <a:ln w="9525">
-        <a:solidFill>
-          <a:schemeClr val="lt1"/>
-        </a:solidFill>
-      </a:ln>
-    </cs:spPr>
-  </cs:dataPointMarker>
-  <cs:dataPointMarkerLayout symbol="circle" size="6"/>
-  <cs:dataPointWireframe>
-    <cs:lnRef idx="0">
-      <cs:styleClr val="auto"/>
-    </cs:lnRef>
-    <cs:fillRef idx="0"/>
-    <cs:effectRef idx="0"/>
-    <cs:fontRef idx="minor">
-      <a:schemeClr val="dk1"/>
-    </cs:fontRef>
-    <cs:spPr>
-      <a:ln w="9525" cap="rnd">
-        <a:solidFill>
-          <a:schemeClr val="phClr"/>
-        </a:solidFill>
-        <a:round/>
-      </a:ln>
-    </cs:spPr>
-  </cs:dataPointWireframe>
-  <cs:dataTable>
-    <cs:lnRef idx="0"/>
-    <cs:fillRef idx="0"/>
-    <cs:effectRef idx="0"/>
-    <cs:fontRef idx="minor">
-      <a:schemeClr val="tx1">
-        <a:lumMod val="65000"/>
-        <a:lumOff val="35000"/>
-      </a:schemeClr>
-    </cs:fontRef>
-    <cs:spPr>
-      <a:noFill/>
-      <a:ln w="9525" cap="flat" cmpd="sng" algn="ctr">
-        <a:solidFill>
-          <a:schemeClr val="tx1">
-            <a:lumMod val="15000"/>
-            <a:lumOff val="85000"/>
-          </a:schemeClr>
-        </a:solidFill>
-        <a:round/>
-      </a:ln>
-    </cs:spPr>
-    <cs:defRPr sz="900" kern="1200"/>
-  </cs:dataTable>
-  <cs:downBar>
-    <cs:lnRef idx="0"/>
-    <cs:fillRef idx="0"/>
-    <cs:effectRef idx="0"/>
-    <cs:fontRef idx="minor">
-      <a:schemeClr val="tx1"/>
-    </cs:fontRef>
-    <cs:spPr>
-      <a:solidFill>
-        <a:schemeClr val="dk1">
-          <a:lumMod val="75000"/>
-          <a:lumOff val="25000"/>
-        </a:schemeClr>
-      </a:solidFill>
-      <a:ln w="9525" cap="flat" cmpd="sng" algn="ctr">
-        <a:solidFill>
-          <a:schemeClr val="tx1">
-            <a:lumMod val="65000"/>
-            <a:lumOff val="35000"/>
-          </a:schemeClr>
-        </a:solidFill>
-        <a:round/>
-      </a:ln>
-    </cs:spPr>
-  </cs:downBar>
-  <cs:dropLine>
-    <cs:lnRef idx="0"/>
-    <cs:fillRef idx="0"/>
-    <cs:effectRef idx="0"/>
-    <cs:fontRef idx="minor">
-      <a:schemeClr val="tx1"/>
-    </cs:fontRef>
-    <cs:spPr>
-      <a:ln w="9525" cap="flat" cmpd="sng" algn="ctr">
-        <a:solidFill>
-          <a:schemeClr val="tx1">
-            <a:lumMod val="35000"/>
-            <a:lumOff val="65000"/>
-          </a:schemeClr>
-        </a:solidFill>
-        <a:round/>
-      </a:ln>
-    </cs:spPr>
-  </cs:dropLine>
-  <cs:errorBar>
-    <cs:lnRef idx="0"/>
-    <cs:fillRef idx="0"/>
-    <cs:effectRef idx="0"/>
-    <cs:fontRef idx="minor">
-      <a:schemeClr val="tx1"/>
-    </cs:fontRef>
-    <cs:spPr>
-      <a:ln w="9525" cap="flat" cmpd="sng" algn="ctr">
-        <a:solidFill>
-          <a:schemeClr val="tx1">
-            <a:lumMod val="65000"/>
-            <a:lumOff val="35000"/>
-          </a:schemeClr>
-        </a:solidFill>
-        <a:round/>
-      </a:ln>
-    </cs:spPr>
-  </cs:errorBar>
-  <cs:floor>
-    <cs:lnRef idx="0"/>
-    <cs:fillRef idx="0"/>
-    <cs:effectRef idx="0"/>
-    <cs:fontRef idx="minor">
-      <a:schemeClr val="tx1"/>
-    </cs:fontRef>
-    <cs:spPr>
-      <a:noFill/>
-      <a:ln>
-        <a:noFill/>
-      </a:ln>
-    </cs:spPr>
-  </cs:floor>
-  <cs:gridlineMajor>
-    <cs:lnRef idx="0"/>
-    <cs:fillRef idx="0"/>
-    <cs:effectRef idx="0"/>
-    <cs:fontRef idx="minor">
-      <a:schemeClr val="tx1"/>
-    </cs:fontRef>
-    <cs:spPr>
-      <a:ln w="9525" cap="flat" cmpd="sng" algn="ctr">
-        <a:solidFill>
-          <a:schemeClr val="tx1">
-            <a:lumMod val="15000"/>
-            <a:lumOff val="85000"/>
-          </a:schemeClr>
-        </a:solidFill>
-        <a:round/>
-      </a:ln>
-    </cs:spPr>
-  </cs:gridlineMajor>
-  <cs:gridlineMinor>
-    <cs:lnRef idx="0"/>
-    <cs:fillRef idx="0"/>
-    <cs:effectRef idx="0"/>
-    <cs:fontRef idx="minor">
-      <a:schemeClr val="tx1"/>
-    </cs:fontRef>
-    <cs:spPr>
-      <a:ln w="9525" cap="flat" cmpd="sng" algn="ctr">
-        <a:solidFill>
-          <a:schemeClr val="tx1">
-            <a:lumMod val="5000"/>
-            <a:lumOff val="95000"/>
-          </a:schemeClr>
-        </a:solidFill>
-        <a:round/>
-      </a:ln>
-    </cs:spPr>
-  </cs:gridlineMinor>
-  <cs:hiLoLine>
-    <cs:lnRef idx="0"/>
-    <cs:fillRef idx="0"/>
-    <cs:effectRef idx="0"/>
-    <cs:fontRef idx="minor">
-      <a:schemeClr val="tx1"/>
-    </cs:fontRef>
-    <cs:spPr>
-      <a:ln w="9525" cap="flat" cmpd="sng" algn="ctr">
-        <a:solidFill>
-          <a:schemeClr val="tx1">
-            <a:lumMod val="50000"/>
-            <a:lumOff val="50000"/>
-          </a:schemeClr>
-        </a:solidFill>
-        <a:round/>
-      </a:ln>
-    </cs:spPr>
-  </cs:hiLoLine>
-  <cs:leaderLine>
-    <cs:lnRef idx="0"/>
-    <cs:fillRef idx="0"/>
-    <cs:effectRef idx="0"/>
-    <cs:fontRef idx="minor">
-      <a:schemeClr val="tx1"/>
-    </cs:fontRef>
-    <cs:spPr>
-      <a:ln w="9525" cap="flat" cmpd="sng" algn="ctr">
-        <a:solidFill>
-          <a:schemeClr val="tx1">
-            <a:lumMod val="35000"/>
-            <a:lumOff val="65000"/>
-          </a:schemeClr>
-        </a:solidFill>
-        <a:round/>
-      </a:ln>
-    </cs:spPr>
-  </cs:leaderLine>
-  <cs:legend>
-    <cs:lnRef idx="0"/>
-    <cs:fillRef idx="0"/>
-    <cs:effectRef idx="0"/>
-    <cs:fontRef idx="minor">
-      <a:schemeClr val="tx1">
-        <a:lumMod val="65000"/>
-        <a:lumOff val="35000"/>
-      </a:schemeClr>
-    </cs:fontRef>
-    <cs:defRPr sz="900" kern="1200"/>
-  </cs:legend>
-  <cs:plotArea mods="allowNoFillOverride allowNoLineOverride">
-    <cs:lnRef idx="0"/>
-    <cs:fillRef idx="0"/>
-    <cs:effectRef idx="0"/>
-    <cs:fontRef idx="minor">
-      <a:schemeClr val="dk1"/>
-    </cs:fontRef>
-  </cs:plotArea>
-  <cs:plotArea3D mods="allowNoFillOverride allowNoLineOverride">
-    <cs:lnRef idx="0"/>
-    <cs:fillRef idx="0"/>
-    <cs:effectRef idx="0"/>
-    <cs:fontRef idx="minor">
-      <a:schemeClr val="dk1"/>
-    </cs:fontRef>
-  </cs:plotArea3D>
-  <cs:seriesAxis>
-    <cs:lnRef idx="0"/>
-    <cs:fillRef idx="0"/>
-    <cs:effectRef idx="0"/>
-    <cs:fontRef idx="minor">
-      <a:schemeClr val="tx1">
-        <a:lumMod val="65000"/>
-        <a:lumOff val="35000"/>
-      </a:schemeClr>
-    </cs:fontRef>
-    <cs:defRPr sz="900" kern="1200"/>
-  </cs:seriesAxis>
-  <cs:seriesLine>
-    <cs:lnRef idx="0"/>
-    <cs:fillRef idx="0"/>
-    <cs:effectRef idx="0"/>
-    <cs:fontRef idx="minor">
-      <a:schemeClr val="tx1"/>
-    </cs:fontRef>
-    <cs:spPr>
-      <a:ln w="9525" cap="flat" cmpd="sng" algn="ctr">
-        <a:solidFill>
-          <a:schemeClr val="tx1">
-            <a:lumMod val="35000"/>
-            <a:lumOff val="65000"/>
-          </a:schemeClr>
-        </a:solidFill>
-        <a:round/>
-      </a:ln>
-    </cs:spPr>
-  </cs:seriesLine>
-  <cs:title>
-    <cs:lnRef idx="0"/>
-    <cs:fillRef idx="0"/>
-    <cs:effectRef idx="0"/>
-    <cs:fontRef idx="minor">
-      <a:schemeClr val="tx1">
-        <a:lumMod val="65000"/>
-        <a:lumOff val="35000"/>
-      </a:schemeClr>
-    </cs:fontRef>
-    <cs:defRPr sz="1600" b="1" kern="1200" cap="all" baseline="0"/>
-  </cs:title>
-  <cs:trendline>
-    <cs:lnRef idx="0">
-      <cs:styleClr val="auto"/>
-    </cs:lnRef>
-    <cs:fillRef idx="0"/>
-    <cs:effectRef idx="0"/>
-    <cs:fontRef idx="minor">
-      <a:schemeClr val="tx1"/>
-    </cs:fontRef>
-    <cs:spPr>
-      <a:ln w="19050" cap="rnd">
-        <a:solidFill>
-          <a:schemeClr val="phClr"/>
-        </a:solidFill>
-        <a:prstDash val="sysDash"/>
-      </a:ln>
-    </cs:spPr>
-  </cs:trendline>
-  <cs:trendlineLabel>
-    <cs:lnRef idx="0"/>
-    <cs:fillRef idx="0"/>
-    <cs:effectRef idx="0"/>
-    <cs:fontRef idx="minor">
-      <a:schemeClr val="tx1">
-        <a:lumMod val="65000"/>
-        <a:lumOff val="35000"/>
-      </a:schemeClr>
-    </cs:fontRef>
-    <cs:defRPr sz="900" kern="1200"/>
-  </cs:trendlineLabel>
-  <cs:upBar>
-    <cs:lnRef idx="0"/>
-    <cs:fillRef idx="0"/>
-    <cs:effectRef idx="0"/>
-    <cs:fontRef idx="minor">
-      <a:schemeClr val="tx1"/>
-    </cs:fontRef>
-    <cs:spPr>
-      <a:solidFill>
-        <a:schemeClr val="lt1"/>
-      </a:solidFill>
-      <a:ln w="9525" cap="flat" cmpd="sng" algn="ctr">
-        <a:solidFill>
-          <a:schemeClr val="tx1">
-            <a:lumMod val="65000"/>
-            <a:lumOff val="35000"/>
-          </a:schemeClr>
-        </a:solidFill>
-        <a:round/>
-      </a:ln>
-    </cs:spPr>
-  </cs:upBar>
-  <cs:valueAxis>
-    <cs:lnRef idx="0"/>
-    <cs:fillRef idx="0"/>
-    <cs:effectRef idx="0"/>
-    <cs:fontRef idx="minor">
-      <a:schemeClr val="tx1">
-        <a:lumMod val="65000"/>
-        <a:lumOff val="35000"/>
-      </a:schemeClr>
-    </cs:fontRef>
-    <cs:defRPr sz="900" kern="1200"/>
-  </cs:valueAxis>
-  <cs:wall>
-    <cs:lnRef idx="0"/>
-    <cs:fillRef idx="0"/>
-    <cs:effectRef idx="0"/>
-    <cs:fontRef idx="minor">
-      <a:schemeClr val="tx1"/>
-    </cs:fontRef>
-    <cs:spPr>
-      <a:noFill/>
-      <a:ln>
-        <a:noFill/>
-      </a:ln>
-    </cs:spPr>
-  </cs:wall>
-</cs:chartStyle>
-</file>
-
-<file path=word/charts/style2.xml><?xml version="1.0" encoding="utf-8"?>
-<cs:chartStyle xmlns:cs="http://schemas.microsoft.com/office/drawing/2012/chartStyle" xmlns:a="http://schemas.openxmlformats.org/drawingml/2006/main" id="302">
-  <cs:axisTitle>
-    <cs:lnRef idx="0"/>
-    <cs:fillRef idx="0"/>
-    <cs:effectRef idx="0"/>
-    <cs:fontRef idx="minor">
-      <a:schemeClr val="tx2"/>
-    </cs:fontRef>
-    <cs:defRPr sz="900" b="1" kern="1200"/>
-  </cs:axisTitle>
-  <cs:categoryAxis>
-    <cs:lnRef idx="0"/>
-    <cs:fillRef idx="0"/>
-    <cs:effectRef idx="0"/>
-    <cs:fontRef idx="minor">
-      <a:schemeClr val="tx2"/>
-    </cs:fontRef>
-    <cs:spPr>
-      <a:ln w="9525" cap="flat" cmpd="sng" algn="ctr">
-        <a:solidFill>
-          <a:schemeClr val="tx2">
-            <a:lumMod val="15000"/>
-            <a:lumOff val="85000"/>
-          </a:schemeClr>
-        </a:solidFill>
-        <a:round/>
-      </a:ln>
-    </cs:spPr>
-    <cs:defRPr sz="900" kern="1200"/>
-  </cs:categoryAxis>
-  <cs:chartArea mods="allowNoFillOverride allowNoLineOverride">
-    <cs:lnRef idx="0"/>
-    <cs:fillRef idx="0"/>
-    <cs:effectRef idx="0"/>
-    <cs:fontRef idx="minor">
-      <a:schemeClr val="tx2"/>
-    </cs:fontRef>
-    <cs:spPr>
-      <a:solidFill>
-        <a:schemeClr val="bg1"/>
-      </a:solidFill>
-      <a:ln w="9525" cap="flat" cmpd="sng" algn="ctr">
-        <a:solidFill>
-          <a:schemeClr val="tx2">
-            <a:lumMod val="15000"/>
-            <a:lumOff val="85000"/>
-          </a:schemeClr>
-        </a:solidFill>
-        <a:round/>
-      </a:ln>
-    </cs:spPr>
-    <cs:defRPr sz="900" kern="1200"/>
-  </cs:chartArea>
-  <cs:dataLabel>
-    <cs:lnRef idx="0"/>
-    <cs:fillRef idx="0"/>
-    <cs:effectRef idx="0"/>
-    <cs:fontRef idx="minor">
-      <a:schemeClr val="tx2"/>
-    </cs:fontRef>
-    <cs:defRPr sz="900" kern="1200"/>
-  </cs:dataLabel>
-  <cs:dataLabelCallout>
-    <cs:lnRef idx="0"/>
-    <cs:fillRef idx="0"/>
-    <cs:effectRef idx="0"/>
-    <cs:fontRef idx="minor">
-      <a:schemeClr val="dk2">
-        <a:lumMod val="75000"/>
-      </a:schemeClr>
-    </cs:fontRef>
-    <cs:spPr>
-      <a:solidFill>
-        <a:schemeClr val="lt1"/>
-      </a:solidFill>
-      <a:ln>
-        <a:solidFill>
-          <a:schemeClr val="dk1">
-            <a:lumMod val="25000"/>
-            <a:lumOff val="75000"/>
-          </a:schemeClr>
-        </a:solidFill>
-      </a:ln>
-    </cs:spPr>
-    <cs:defRPr sz="900" kern="1200"/>
-    <cs:bodyPr rot="0" spcFirstLastPara="1" vertOverflow="clip" horzOverflow="clip" vert="horz" wrap="square" lIns="36576" tIns="18288" rIns="36576" bIns="18288" anchor="ctr" anchorCtr="1">
-      <a:spAutoFit/>
-    </cs:bodyPr>
-  </cs:dataLabelCallout>
-  <cs:dataPoint>
-    <cs:lnRef idx="0"/>
-    <cs:fillRef idx="3">
-      <cs:styleClr val="auto"/>
-    </cs:fillRef>
-    <cs:effectRef idx="2"/>
-    <cs:fontRef idx="minor">
-      <a:schemeClr val="tx2"/>
-    </cs:fontRef>
-  </cs:dataPoint>
-  <cs:dataPoint3D>
-    <cs:lnRef idx="0"/>
-    <cs:fillRef idx="3">
-      <cs:styleClr val="auto"/>
-    </cs:fillRef>
-    <cs:effectRef idx="2"/>
-    <cs:fontRef idx="minor">
-      <a:schemeClr val="tx2"/>
-    </cs:fontRef>
-  </cs:dataPoint3D>
-  <cs:dataPointLine>
-    <cs:lnRef idx="0">
-      <cs:styleClr val="auto"/>
-    </cs:lnRef>
-    <cs:fillRef idx="3"/>
-    <cs:effectRef idx="2"/>
-    <cs:fontRef idx="minor">
-      <a:schemeClr val="tx2"/>
-    </cs:fontRef>
-    <cs:spPr>
-      <a:ln w="31750" cap="rnd">
-        <a:solidFill>
-          <a:schemeClr val="phClr"/>
-        </a:solidFill>
-        <a:round/>
-      </a:ln>
-    </cs:spPr>
-  </cs:dataPointLine>
-  <cs:dataPointMarker>
-    <cs:lnRef idx="0"/>
-    <cs:fillRef idx="3">
-      <cs:styleClr val="auto"/>
-    </cs:fillRef>
-    <cs:effectRef idx="2"/>
-    <cs:fontRef idx="minor">
-      <a:schemeClr val="tx2"/>
-    </cs:fontRef>
-    <cs:spPr>
-      <a:ln w="12700">
-        <a:solidFill>
-          <a:schemeClr val="lt2"/>
-        </a:solidFill>
-        <a:round/>
-      </a:ln>
-    </cs:spPr>
-  </cs:dataPointMarker>
-  <cs:dataPointMarkerLayout symbol="circle" size="6"/>
-  <cs:dataPointWireframe>
-    <cs:lnRef idx="0">
-      <cs:styleClr val="auto"/>
-    </cs:lnRef>
-    <cs:fillRef idx="3"/>
-    <cs:effectRef idx="2"/>
-    <cs:fontRef idx="minor">
-      <a:schemeClr val="tx2"/>
-    </cs:fontRef>
-    <cs:spPr>
-      <a:ln w="9525" cap="rnd">
-        <a:solidFill>
-          <a:schemeClr val="phClr"/>
-        </a:solidFill>
-        <a:round/>
-      </a:ln>
-    </cs:spPr>
-  </cs:dataPointWireframe>
-  <cs:dataTable>
-    <cs:lnRef idx="0"/>
-    <cs:fillRef idx="0"/>
-    <cs:effectRef idx="0"/>
-    <cs:fontRef idx="minor">
-      <a:schemeClr val="tx2"/>
-    </cs:fontRef>
-    <cs:spPr>
-      <a:ln w="9525">
-        <a:solidFill>
-          <a:schemeClr val="tx2">
-            <a:lumMod val="15000"/>
-            <a:lumOff val="85000"/>
-          </a:schemeClr>
-        </a:solidFill>
-      </a:ln>
-    </cs:spPr>
-    <cs:defRPr sz="900" kern="1200"/>
-  </cs:dataTable>
-  <cs:downBar>
-    <cs:lnRef idx="0"/>
-    <cs:fillRef idx="0"/>
-    <cs:effectRef idx="0"/>
-    <cs:fontRef idx="minor">
-      <a:schemeClr val="dk1"/>
-    </cs:fontRef>
-    <cs:spPr>
-      <a:solidFill>
-        <a:schemeClr val="dk1">
-          <a:lumMod val="65000"/>
-          <a:lumOff val="35000"/>
-        </a:schemeClr>
-      </a:solidFill>
-      <a:ln w="9525">
-        <a:solidFill>
-          <a:schemeClr val="tx1">
-            <a:lumMod val="65000"/>
-            <a:lumOff val="35000"/>
-          </a:schemeClr>
-        </a:solidFill>
-      </a:ln>
-    </cs:spPr>
-  </cs:downBar>
-  <cs:dropLine>
-    <cs:lnRef idx="0"/>
-    <cs:fillRef idx="0"/>
-    <cs:effectRef idx="0"/>
-    <cs:fontRef idx="minor">
-      <a:schemeClr val="tx2"/>
-    </cs:fontRef>
-    <cs:spPr>
-      <a:ln w="9525">
-        <a:solidFill>
-          <a:schemeClr val="tx2">
-            <a:lumMod val="60000"/>
-            <a:lumOff val="40000"/>
-          </a:schemeClr>
-        </a:solidFill>
-        <a:prstDash val="dash"/>
-      </a:ln>
-    </cs:spPr>
-  </cs:dropLine>
-  <cs:errorBar>
-    <cs:lnRef idx="0"/>
-    <cs:fillRef idx="0"/>
-    <cs:effectRef idx="0"/>
-    <cs:fontRef idx="minor">
-      <a:schemeClr val="tx2"/>
-    </cs:fontRef>
-    <cs:spPr>
-      <a:ln w="9525">
-        <a:solidFill>
-          <a:schemeClr val="tx2">
-            <a:lumMod val="75000"/>
-          </a:schemeClr>
-        </a:solidFill>
-        <a:round/>
-      </a:ln>
-    </cs:spPr>
-  </cs:errorBar>
-  <cs:floor>
-    <cs:lnRef idx="0"/>
-    <cs:fillRef idx="0"/>
-    <cs:effectRef idx="0"/>
-    <cs:fontRef idx="minor">
-      <a:schemeClr val="tx2"/>
-    </cs:fontRef>
-  </cs:floor>
-  <cs:gridlineMajor>
-    <cs:lnRef idx="0"/>
-    <cs:fillRef idx="0"/>
-    <cs:effectRef idx="0"/>
-    <cs:fontRef idx="minor">
-      <a:schemeClr val="tx2"/>
-    </cs:fontRef>
-    <cs:spPr>
-      <a:ln w="9525" cap="flat" cmpd="sng" algn="ctr">
-        <a:solidFill>
-          <a:schemeClr val="tx2">
-            <a:lumMod val="15000"/>
-            <a:lumOff val="85000"/>
-          </a:schemeClr>
-        </a:solidFill>
-        <a:round/>
-      </a:ln>
-    </cs:spPr>
-  </cs:gridlineMajor>
-  <cs:gridlineMinor>
-    <cs:lnRef idx="0"/>
-    <cs:fillRef idx="0"/>
-    <cs:effectRef idx="0"/>
-    <cs:fontRef idx="minor">
-      <a:schemeClr val="tx2"/>
-    </cs:fontRef>
-    <cs:spPr>
-      <a:ln>
-        <a:solidFill>
-          <a:schemeClr val="tx2">
-            <a:lumMod val="5000"/>
-            <a:lumOff val="95000"/>
-          </a:schemeClr>
-        </a:solidFill>
-      </a:ln>
-    </cs:spPr>
-  </cs:gridlineMinor>
-  <cs:hiLoLine>
-    <cs:lnRef idx="0"/>
-    <cs:fillRef idx="0"/>
-    <cs:effectRef idx="0"/>
-    <cs:fontRef idx="minor">
-      <a:schemeClr val="tx2"/>
-    </cs:fontRef>
-    <cs:spPr>
-      <a:ln w="9525">
-        <a:solidFill>
-          <a:schemeClr val="tx2">
-            <a:lumMod val="60000"/>
-            <a:lumOff val="40000"/>
-          </a:schemeClr>
-        </a:solidFill>
-        <a:prstDash val="dash"/>
-      </a:ln>
-    </cs:spPr>
-  </cs:hiLoLine>
-  <cs:leaderLine>
-    <cs:lnRef idx="0"/>
-    <cs:fillRef idx="0"/>
-    <cs:effectRef idx="0"/>
-    <cs:fontRef idx="minor">
-      <a:schemeClr val="tx2"/>
-    </cs:fontRef>
-    <cs:spPr>
-      <a:ln w="9525">
-        <a:solidFill>
-          <a:schemeClr val="tx2">
-            <a:lumMod val="35000"/>
-            <a:lumOff val="65000"/>
-          </a:schemeClr>
-        </a:solidFill>
-      </a:ln>
-    </cs:spPr>
-  </cs:leaderLine>
-  <cs:legend>
-    <cs:lnRef idx="0"/>
-    <cs:fillRef idx="0"/>
-    <cs:effectRef idx="0"/>
-    <cs:fontRef idx="minor">
-      <a:schemeClr val="tx2"/>
-    </cs:fontRef>
-    <cs:defRPr sz="900" kern="1200"/>
-  </cs:legend>
-  <cs:plotArea>
-    <cs:lnRef idx="0"/>
-    <cs:fillRef idx="0"/>
-    <cs:effectRef idx="0"/>
-    <cs:fontRef idx="minor">
-      <a:schemeClr val="tx2"/>
-    </cs:fontRef>
-  </cs:plotArea>
-  <cs:plotArea3D>
-    <cs:lnRef idx="0"/>
-    <cs:fillRef idx="0"/>
-    <cs:effectRef idx="0"/>
-    <cs:fontRef idx="minor">
-      <a:schemeClr val="tx2"/>
-    </cs:fontRef>
-  </cs:plotArea3D>
-  <cs:seriesAxis>
-    <cs:lnRef idx="0"/>
-    <cs:fillRef idx="0"/>
-    <cs:effectRef idx="0"/>
-    <cs:fontRef idx="minor">
-      <a:schemeClr val="tx2"/>
-    </cs:fontRef>
-    <cs:spPr>
-      <a:ln w="9525" cap="flat" cmpd="sng" algn="ctr">
-        <a:solidFill>
-          <a:schemeClr val="tx2">
-            <a:lumMod val="15000"/>
-            <a:lumOff val="85000"/>
-          </a:schemeClr>
-        </a:solidFill>
-        <a:round/>
-      </a:ln>
-    </cs:spPr>
-    <cs:defRPr sz="900" kern="1200"/>
-  </cs:seriesAxis>
-  <cs:seriesLine>
-    <cs:lnRef idx="0"/>
-    <cs:fillRef idx="0"/>
-    <cs:effectRef idx="0"/>
-    <cs:fontRef idx="minor">
-      <a:schemeClr val="tx2"/>
-    </cs:fontRef>
-    <cs:spPr>
-      <a:ln w="9525">
-        <a:solidFill>
-          <a:schemeClr val="tx2">
-            <a:lumMod val="60000"/>
-            <a:lumOff val="40000"/>
-          </a:schemeClr>
-        </a:solidFill>
-        <a:prstDash val="dash"/>
-      </a:ln>
-    </cs:spPr>
-  </cs:seriesLine>
-  <cs:title>
-    <cs:lnRef idx="0"/>
-    <cs:fillRef idx="0"/>
-    <cs:effectRef idx="0"/>
-    <cs:fontRef idx="minor">
-      <a:schemeClr val="tx2"/>
-    </cs:fontRef>
-    <cs:defRPr sz="1600" b="1" kern="1200"/>
-  </cs:title>
-  <cs:trendline>
-    <cs:lnRef idx="0">
-      <cs:styleClr val="auto"/>
-    </cs:lnRef>
-    <cs:fillRef idx="0"/>
-    <cs:effectRef idx="0"/>
-    <cs:fontRef idx="minor">
-      <a:schemeClr val="tx2"/>
-    </cs:fontRef>
-    <cs:spPr>
-      <a:ln w="19050" cap="rnd">
-        <a:solidFill>
-          <a:schemeClr val="phClr"/>
-        </a:solidFill>
-        <a:prstDash val="sysDash"/>
-      </a:ln>
-    </cs:spPr>
-  </cs:trendline>
-  <cs:trendlineLabel>
-    <cs:lnRef idx="0"/>
-    <cs:fillRef idx="0"/>
-    <cs:effectRef idx="0"/>
-    <cs:fontRef idx="minor">
-      <a:schemeClr val="tx2"/>
-    </cs:fontRef>
-    <cs:defRPr sz="900" kern="1200"/>
-  </cs:trendlineLabel>
-  <cs:upBar>
-    <cs:lnRef idx="0"/>
-    <cs:fillRef idx="0"/>
-    <cs:effectRef idx="0"/>
-    <cs:fontRef idx="minor">
-      <a:schemeClr val="tx2"/>
-    </cs:fontRef>
-    <cs:spPr>
-      <a:solidFill>
-        <a:schemeClr val="lt1"/>
-      </a:solidFill>
-      <a:ln w="9525">
-        <a:solidFill>
-          <a:schemeClr val="tx1">
-            <a:lumMod val="15000"/>
-            <a:lumOff val="85000"/>
-          </a:schemeClr>
-        </a:solidFill>
-      </a:ln>
-    </cs:spPr>
-  </cs:upBar>
-  <cs:valueAxis>
-    <cs:lnRef idx="0"/>
-    <cs:fillRef idx="0"/>
-    <cs:effectRef idx="0"/>
-    <cs:fontRef idx="minor">
-      <a:schemeClr val="tx2"/>
-    </cs:fontRef>
-    <cs:defRPr sz="900" kern="1200"/>
-  </cs:valueAxis>
-  <cs:wall>
-    <cs:lnRef idx="0"/>
-    <cs:fillRef idx="0"/>
-    <cs:effectRef idx="0"/>
-    <cs:fontRef idx="minor">
-      <a:schemeClr val="tx2"/>
-    </cs:fontRef>
-  </cs:wall>
-</cs:chartStyle>
-</file>
-
 <file path=word/theme/theme1.xml><?xml version="1.0" encoding="utf-8"?>
 <a:theme xmlns:a="http://schemas.openxmlformats.org/drawingml/2006/main" name="Tema do Office">
   <a:themeElements>
@@ -19734,7 +17171,7 @@
 </file>
 
 <file path=customXml/itemProps1.xml><?xml version="1.0" encoding="utf-8"?>
-<ds:datastoreItem xmlns:ds="http://schemas.openxmlformats.org/officeDocument/2006/customXml" ds:itemID="{36C11535-481E-41A1-A0C4-CEC996FA0502}">
+<ds:datastoreItem xmlns:ds="http://schemas.openxmlformats.org/officeDocument/2006/customXml" ds:itemID="{B5CA33D0-D375-4589-B2DE-1579F4452A52}">
   <ds:schemaRefs>
     <ds:schemaRef ds:uri="http://schemas.openxmlformats.org/officeDocument/2006/bibliography"/>
   </ds:schemaRefs>

</xml_diff>

<commit_message>
Avaliação User e Serviço
</commit_message>
<xml_diff>
--- a/Documentos/EFFEIs-Documento de requisitos.docx
+++ b/Documentos/EFFEIs-Documento de requisitos.docx
@@ -13776,7 +13776,19 @@
         <w:rPr>
           <w:b/>
         </w:rPr>
-        <w:t>[RFS09]</w:t>
+        <w:t>[RFS</w:t>
+      </w:r>
+      <w:r>
+        <w:rPr>
+          <w:b/>
+        </w:rPr>
+        <w:t>014</w:t>
+      </w:r>
+      <w:r>
+        <w:rPr>
+          <w:b/>
+        </w:rPr>
+        <w:t>]</w:t>
       </w:r>
       <w:r>
         <w:t>.</w:t>
@@ -13896,15 +13908,7 @@
                 <w:b/>
                 <w:szCs w:val="22"/>
               </w:rPr>
-              <w:t xml:space="preserve">Cadastrar Avaliação de </w:t>
-            </w:r>
-            <w:r>
-              <w:rPr>
-                <w:rFonts w:cs="Arial"/>
-                <w:b/>
-                <w:szCs w:val="22"/>
-              </w:rPr>
-              <w:t>Cliente</w:t>
+              <w:t>Cadastrar Avaliação de Cliente</w:t>
             </w:r>
           </w:p>
         </w:tc>
@@ -13915,21 +13919,14 @@
         <w:ind w:firstLine="720"/>
         <w:jc w:val="both"/>
       </w:pPr>
-      <w:bookmarkStart w:id="47" w:name="_GoBack"/>
-      <w:bookmarkEnd w:id="47"/>
       <w:r>
         <w:rPr>
           <w:b/>
         </w:rPr>
         <w:t xml:space="preserve">Ator: </w:t>
       </w:r>
-      <w:proofErr w:type="spellStart"/>
-      <w:r>
-        <w:t>User</w:t>
-      </w:r>
-      <w:proofErr w:type="spellEnd"/>
-      <w:r>
-        <w:t>.</w:t>
+      <w:r>
+        <w:t>Profissional.</w:t>
       </w:r>
     </w:p>
     <w:p>
@@ -13940,29 +13937,16 @@
         <w:lastRenderedPageBreak/>
         <w:t xml:space="preserve">Este requisito funcional inicia quando o </w:t>
       </w:r>
+      <w:r>
+        <w:t xml:space="preserve">usuário Profissional decide avaliar um cliente que ele prestou algum tipo de serviço. Essa informação é tão importante quanto a avaliação do serviço. Para isso o usuário </w:t>
+      </w:r>
       <w:proofErr w:type="spellStart"/>
       <w:r>
-        <w:t>User</w:t>
+        <w:t>logado</w:t>
       </w:r>
       <w:proofErr w:type="spellEnd"/>
       <w:r>
-        <w:t xml:space="preserve"> precisa avaliar um serviço que foi contratado. Para isso o </w:t>
-      </w:r>
-      <w:proofErr w:type="spellStart"/>
-      <w:r>
-        <w:t>User</w:t>
-      </w:r>
-      <w:proofErr w:type="spellEnd"/>
-      <w:r>
-        <w:t xml:space="preserve"> </w:t>
-      </w:r>
-      <w:proofErr w:type="spellStart"/>
-      <w:r>
-        <w:t>logado</w:t>
-      </w:r>
-      <w:proofErr w:type="spellEnd"/>
-      <w:r>
-        <w:t xml:space="preserve"> em sua conta deverá ir até o local onde ficam armazenados os serviços já contratados por ele e avaliar aqueles que já foram realizados e não possuírem avaliação ainda. Os dados para efetuar a avaliação de um serviço serão os listados na tabela 6.</w:t>
+        <w:t xml:space="preserve"> irá em sua aba de serviços prestados que conterá os serviços que foram realizados, quando ele acessar um dos serviços irá aparecer a opção de avaliar o cliente, casa esse serviço já tenha sido realizado. Os dados para a avaliação do cliente serão os listados na tabela 7.</w:t>
       </w:r>
     </w:p>
     <w:p>
@@ -13982,7 +13966,7 @@
         <w:rPr>
           <w:b/>
         </w:rPr>
-        <w:t>6</w:t>
+        <w:t>7</w:t>
       </w:r>
       <w:r>
         <w:rPr>
@@ -13994,13 +13978,7 @@
         <w:rPr>
           <w:b/>
         </w:rPr>
-        <w:t xml:space="preserve">Cadastro de Avaliação de </w:t>
-      </w:r>
-      <w:r>
-        <w:rPr>
-          <w:b/>
-        </w:rPr>
-        <w:t>Cliente</w:t>
+        <w:t>Cadastro de Avaliação de Cliente</w:t>
       </w:r>
     </w:p>
     <w:tbl>
@@ -14229,15 +14207,7 @@
                 <w:b/>
                 <w:szCs w:val="22"/>
               </w:rPr>
-              <w:t xml:space="preserve">Alterar Avaliação de </w:t>
-            </w:r>
-            <w:r>
-              <w:rPr>
-                <w:rFonts w:cs="Arial"/>
-                <w:b/>
-                <w:szCs w:val="22"/>
-              </w:rPr>
-              <w:t>Cliente</w:t>
+              <w:t>Alterar Avaliação de Cliente</w:t>
             </w:r>
           </w:p>
         </w:tc>
@@ -14254,13 +14224,8 @@
         </w:rPr>
         <w:t xml:space="preserve">Ator: </w:t>
       </w:r>
-      <w:proofErr w:type="spellStart"/>
-      <w:r>
-        <w:t>User</w:t>
-      </w:r>
-      <w:proofErr w:type="spellEnd"/>
-      <w:r>
-        <w:t>.</w:t>
+      <w:r>
+        <w:t>Profissional</w:t>
       </w:r>
     </w:p>
     <w:p>
@@ -14270,11 +14235,9 @@
       <w:r>
         <w:t xml:space="preserve">Este requisito funcional inicia quando o </w:t>
       </w:r>
-      <w:proofErr w:type="spellStart"/>
-      <w:r>
-        <w:t>User</w:t>
-      </w:r>
-      <w:proofErr w:type="spellEnd"/>
+      <w:r>
+        <w:t>usuário Profissional</w:t>
+      </w:r>
       <w:r>
         <w:t xml:space="preserve"> decide por alterar uma avaliação realizada por ele mesmo. Os dados que poderão ser alterados são os mesmos listados na Tabela 6 do </w:t>
       </w:r>
@@ -14282,7 +14245,19 @@
         <w:rPr>
           <w:b/>
         </w:rPr>
-        <w:t>[RFS09]</w:t>
+        <w:t>[RFS</w:t>
+      </w:r>
+      <w:r>
+        <w:rPr>
+          <w:b/>
+        </w:rPr>
+        <w:t>016</w:t>
+      </w:r>
+      <w:r>
+        <w:rPr>
+          <w:b/>
+        </w:rPr>
+        <w:t>]</w:t>
       </w:r>
       <w:r>
         <w:t>.</w:t>
@@ -14436,7 +14411,13 @@
         <w:t xml:space="preserve"> </w:t>
       </w:r>
       <w:r>
-        <w:t xml:space="preserve">decide remover alguma avaliação cadastrada por um usuário. O sistema deve garantir que apenas o Admin possa remover uma avaliação. Para isso a busca será dada pelo filtro de busca por serviço do </w:t>
+        <w:t>decide remover alguma avaliação cadastrada por um usuário</w:t>
+      </w:r>
+      <w:r>
+        <w:t xml:space="preserve"> ou um Profissional</w:t>
+      </w:r>
+      <w:r>
+        <w:t xml:space="preserve">. O sistema deve garantir que apenas o Admin possa remover uma avaliação. Para isso a busca será dada pelo filtro de busca por serviço do </w:t>
       </w:r>
       <w:r>
         <w:rPr>
@@ -14445,36 +14426,39 @@
         <w:t>[RFS07]</w:t>
       </w:r>
       <w:r>
-        <w:rPr>
-          <w:b/>
-        </w:rPr>
+        <w:t xml:space="preserve"> e em seguida listar todas as avaliações que este profissional possui</w:t>
+      </w:r>
+      <w:r>
+        <w:t xml:space="preserve"> neste serviço</w:t>
+      </w:r>
+      <w:r>
+        <w:t>.</w:t>
+      </w:r>
+      <w:r>
         <w:t xml:space="preserve"> </w:t>
       </w:r>
       <w:r>
-        <w:t xml:space="preserve">ou por cliente </w:t>
-      </w:r>
-      <w:r>
-        <w:rPr>
-          <w:b/>
-        </w:rPr>
-        <w:t>[RFSXX]</w:t>
-      </w:r>
-      <w:r>
-        <w:rPr>
-          <w:b/>
-        </w:rPr>
-        <w:t xml:space="preserve"> </w:t>
-      </w:r>
-      <w:r>
-        <w:t>e em seguida listar todas as avaliações que este profissional possui. Os filtros de avaliação possíveis serão pela quantidade de estrela e pela data da avaliação.</w:t>
+        <w:t>Para listar as avaliações o sistema seguirá o seguinte modelo:</w:t>
       </w:r>
     </w:p>
     <w:p>
       <w:pPr>
         <w:jc w:val="both"/>
-      </w:pPr>
-      <w:r>
-        <w:t>Para listar as avaliações o sistema seguirá o seguinte modelo:</w:t>
+        <w:rPr>
+          <w:b/>
+        </w:rPr>
+      </w:pPr>
+      <w:r>
+        <w:rPr>
+          <w:b/>
+        </w:rPr>
+        <w:tab/>
+      </w:r>
+      <w:r>
+        <w:rPr>
+          <w:b/>
+        </w:rPr>
+        <w:t>Eletricista:</w:t>
       </w:r>
     </w:p>
     <w:p>
@@ -14489,7 +14473,13 @@
           <w:b/>
         </w:rPr>
         <w:tab/>
-        <w:t xml:space="preserve">Nome: Lucas </w:t>
+      </w:r>
+      <w:r>
+        <w:rPr>
+          <w:b/>
+        </w:rPr>
+        <w:tab/>
+        <w:t xml:space="preserve">Lucas </w:t>
       </w:r>
       <w:proofErr w:type="spellStart"/>
       <w:r>
@@ -14499,6 +14489,12 @@
         <w:t>Lamounier</w:t>
       </w:r>
       <w:proofErr w:type="spellEnd"/>
+      <w:r>
+        <w:rPr>
+          <w:b/>
+        </w:rPr>
+        <w:t xml:space="preserve"> – 10/03/2018 – 5 estrelas</w:t>
+      </w:r>
     </w:p>
     <w:p>
       <w:pPr>
@@ -14518,7 +14514,54 @@
           <w:b/>
         </w:rPr>
         <w:tab/>
-        <w:t>&amp;5 estrelas</w:t>
+      </w:r>
+      <w:r>
+        <w:rPr>
+          <w:b/>
+        </w:rPr>
+        <w:t>João Alves</w:t>
+      </w:r>
+      <w:r>
+        <w:rPr>
+          <w:b/>
+        </w:rPr>
+        <w:t xml:space="preserve"> – 1</w:t>
+      </w:r>
+      <w:r>
+        <w:rPr>
+          <w:b/>
+        </w:rPr>
+        <w:t>2</w:t>
+      </w:r>
+      <w:r>
+        <w:rPr>
+          <w:b/>
+        </w:rPr>
+        <w:t>/0</w:t>
+      </w:r>
+      <w:r>
+        <w:rPr>
+          <w:b/>
+        </w:rPr>
+        <w:t>5</w:t>
+      </w:r>
+      <w:r>
+        <w:rPr>
+          <w:b/>
+        </w:rPr>
+        <w:t xml:space="preserve">/2018 – </w:t>
+      </w:r>
+      <w:r>
+        <w:rPr>
+          <w:b/>
+        </w:rPr>
+        <w:t>4</w:t>
+      </w:r>
+      <w:r>
+        <w:rPr>
+          <w:b/>
+        </w:rPr>
+        <w:t xml:space="preserve"> estrelas</w:t>
       </w:r>
     </w:p>
     <w:p>
@@ -14539,7 +14582,54 @@
           <w:b/>
         </w:rPr>
         <w:tab/>
-        <w:t>&amp;5 estrelas</w:t>
+      </w:r>
+      <w:r>
+        <w:rPr>
+          <w:b/>
+        </w:rPr>
+        <w:t>Kevin Vieira</w:t>
+      </w:r>
+      <w:r>
+        <w:rPr>
+          <w:b/>
+        </w:rPr>
+        <w:t xml:space="preserve"> – 1</w:t>
+      </w:r>
+      <w:r>
+        <w:rPr>
+          <w:b/>
+        </w:rPr>
+        <w:t>6</w:t>
+      </w:r>
+      <w:r>
+        <w:rPr>
+          <w:b/>
+        </w:rPr>
+        <w:t>/0</w:t>
+      </w:r>
+      <w:r>
+        <w:rPr>
+          <w:b/>
+        </w:rPr>
+        <w:t>1</w:t>
+      </w:r>
+      <w:r>
+        <w:rPr>
+          <w:b/>
+        </w:rPr>
+        <w:t xml:space="preserve">/2018 – </w:t>
+      </w:r>
+      <w:r>
+        <w:rPr>
+          <w:b/>
+        </w:rPr>
+        <w:t>3</w:t>
+      </w:r>
+      <w:r>
+        <w:rPr>
+          <w:b/>
+        </w:rPr>
+        <w:t xml:space="preserve"> estrelas</w:t>
       </w:r>
     </w:p>
     <w:p>
@@ -14549,83 +14639,36 @@
           <w:b/>
         </w:rPr>
       </w:pPr>
+    </w:p>
+    <w:p>
+      <w:pPr>
+        <w:jc w:val="both"/>
+      </w:pPr>
+      <w:r>
+        <w:t>Cada avaliação será um link para mostrar as informações daquela avaliação. Que conterá uma opção para removê-la.</w:t>
+      </w:r>
+    </w:p>
+    <w:p>
+      <w:r>
+        <w:rPr>
+          <w:b/>
+        </w:rPr>
+        <w:t xml:space="preserve">Prioridade: </w:t>
+      </w:r>
       <w:r>
         <w:rPr>
           <w:b/>
         </w:rPr>
         <w:tab/>
-      </w:r>
-      <w:r>
-        <w:rPr>
-          <w:b/>
-        </w:rPr>
-        <w:tab/>
-        <w:t>&amp;4 estrelas</w:t>
-      </w:r>
-    </w:p>
-    <w:p>
-      <w:pPr>
-        <w:jc w:val="both"/>
-        <w:rPr>
-          <w:b/>
-        </w:rPr>
-      </w:pPr>
-      <w:r>
-        <w:rPr>
-          <w:b/>
-        </w:rPr>
-        <w:tab/>
-      </w:r>
-      <w:r>
-        <w:rPr>
-          <w:b/>
-        </w:rPr>
-        <w:tab/>
-        <w:t>&amp;2 estrelas</w:t>
-      </w:r>
-    </w:p>
-    <w:p>
-      <w:pPr>
-        <w:jc w:val="both"/>
-        <w:rPr>
-          <w:b/>
-        </w:rPr>
-      </w:pPr>
-      <w:r>
-        <w:rPr>
-          <w:b/>
-        </w:rPr>
-        <w:tab/>
-      </w:r>
-      <w:r>
-        <w:rPr>
-          <w:b/>
-        </w:rPr>
-        <w:tab/>
-        <w:t>&amp;1 estrelas</w:t>
-      </w:r>
-    </w:p>
-    <w:p>
-      <w:pPr>
-        <w:jc w:val="both"/>
-      </w:pPr>
-      <w:r>
-        <w:t>Cada avaliação será um link para mostrar as informações daquela avaliação. Que conterá uma opção para removê-la.</w:t>
-      </w:r>
-    </w:p>
-    <w:p>
-      <w:r>
-        <w:rPr>
-          <w:b/>
-        </w:rPr>
-        <w:t xml:space="preserve">Prioridade: </w:t>
-      </w:r>
-      <w:r>
-        <w:rPr>
-          <w:b/>
-        </w:rPr>
-        <w:tab/>
-        <w:t xml:space="preserve">[X] </w:t>
+        <w:t>[X</w:t>
+      </w:r>
+      <w:bookmarkStart w:id="47" w:name="_GoBack"/>
+      <w:bookmarkEnd w:id="47"/>
+      <w:r>
+        <w:rPr>
+          <w:b/>
+        </w:rPr>
+        <w:t xml:space="preserve">] </w:t>
       </w:r>
       <w:r>
         <w:t>Essencial</w:t>
@@ -21531,6 +21574,7 @@
     <w:lsdException w:name="HTML Preformatted" w:semiHidden="1" w:unhideWhenUsed="1"/>
     <w:lsdException w:name="HTML Sample" w:semiHidden="1" w:unhideWhenUsed="1"/>
     <w:lsdException w:name="HTML Variable" w:semiHidden="1" w:unhideWhenUsed="1"/>
+    <w:lsdException w:name="Normal Table" w:semiHidden="1" w:unhideWhenUsed="1"/>
     <w:lsdException w:name="No List" w:semiHidden="1" w:unhideWhenUsed="1"/>
     <w:lsdException w:name="Outline List 1" w:semiHidden="1" w:unhideWhenUsed="1"/>
     <w:lsdException w:name="Outline List 2" w:semiHidden="1" w:unhideWhenUsed="1"/>
@@ -21573,8 +21617,10 @@
     <w:lsdException w:name="Table Elegant" w:semiHidden="1" w:unhideWhenUsed="1"/>
     <w:lsdException w:name="Table Professional" w:semiHidden="1" w:unhideWhenUsed="1"/>
     <w:lsdException w:name="Table Subtle 1" w:semiHidden="1" w:unhideWhenUsed="1"/>
+    <w:lsdException w:name="Table Subtle 2" w:semiHidden="1" w:unhideWhenUsed="1"/>
     <w:lsdException w:name="Table Web 1" w:semiHidden="1" w:unhideWhenUsed="1"/>
     <w:lsdException w:name="Table Web 2" w:semiHidden="1" w:unhideWhenUsed="1"/>
+    <w:lsdException w:name="Table Web 3" w:semiHidden="1" w:unhideWhenUsed="1"/>
     <w:lsdException w:name="Balloon Text" w:semiHidden="1" w:unhideWhenUsed="1"/>
     <w:lsdException w:name="Table Grid" w:uiPriority="59"/>
     <w:lsdException w:name="Table Theme" w:semiHidden="1" w:unhideWhenUsed="1"/>
@@ -23051,7 +23097,7 @@
 </file>
 
 <file path=customXml/itemProps1.xml><?xml version="1.0" encoding="utf-8"?>
-<ds:datastoreItem xmlns:ds="http://schemas.openxmlformats.org/officeDocument/2006/customXml" ds:itemID="{39F8B0CC-6B42-4D5A-9DB4-BF4839CBFD97}">
+<ds:datastoreItem xmlns:ds="http://schemas.openxmlformats.org/officeDocument/2006/customXml" ds:itemID="{17101086-D248-4D1B-907A-97EE6EFC91EB}">
   <ds:schemaRefs>
     <ds:schemaRef ds:uri="http://schemas.openxmlformats.org/officeDocument/2006/bibliography"/>
   </ds:schemaRefs>

</xml_diff>

<commit_message>
Númeração de tabelas e tals, arrumado
</commit_message>
<xml_diff>
--- a/Documentos/EFFEIs-Documento de requisitos.docx
+++ b/Documentos/EFFEIs-Documento de requisitos.docx
@@ -406,7 +406,14 @@
           <w:rFonts w:cs="Arial"/>
           <w:sz w:val="24"/>
         </w:rPr>
-        <w:t>Thiago...</w:t>
+        <w:t>Thiago</w:t>
+      </w:r>
+      <w:r>
+        <w:rPr>
+          <w:rFonts w:cs="Arial"/>
+          <w:sz w:val="24"/>
+        </w:rPr>
+        <w:t xml:space="preserve"> Geovane dos Santos</w:t>
       </w:r>
     </w:p>
     <w:p>
@@ -1977,7 +1984,7 @@
         <w:fldChar w:fldCharType="begin"/>
       </w:r>
       <w:r>
-        <w:instrText xml:space="preserve"> PAGEREF _Toc480198130 \h </w:instrText>
+        <w:instrText xml:space="preserve"> PAGEREF _Toc522781707 \h </w:instrText>
       </w:r>
       <w:r>
         <w:fldChar w:fldCharType="separate"/>
@@ -2038,7 +2045,7 @@
         <w:rPr>
           <w:noProof/>
         </w:rPr>
-        <w:instrText xml:space="preserve"> PAGEREF _Toc480198131 \h </w:instrText>
+        <w:instrText xml:space="preserve"> PAGEREF _Toc522781708 \h </w:instrText>
       </w:r>
       <w:r>
         <w:rPr>
@@ -2119,7 +2126,7 @@
         <w:rPr>
           <w:noProof/>
         </w:rPr>
-        <w:instrText xml:space="preserve"> PAGEREF _Toc480198132 \h </w:instrText>
+        <w:instrText xml:space="preserve"> PAGEREF _Toc522781709 \h </w:instrText>
       </w:r>
       <w:r>
         <w:rPr>
@@ -2198,7 +2205,7 @@
         <w:rPr>
           <w:noProof/>
         </w:rPr>
-        <w:instrText xml:space="preserve"> PAGEREF _Toc480198133 \h </w:instrText>
+        <w:instrText xml:space="preserve"> PAGEREF _Toc522781710 \h </w:instrText>
       </w:r>
       <w:r>
         <w:rPr>
@@ -2258,7 +2265,7 @@
         <w:fldChar w:fldCharType="begin"/>
       </w:r>
       <w:r>
-        <w:instrText xml:space="preserve"> PAGEREF _Toc480198134 \h </w:instrText>
+        <w:instrText xml:space="preserve"> PAGEREF _Toc522781711 \h </w:instrText>
       </w:r>
       <w:r>
         <w:fldChar w:fldCharType="separate"/>
@@ -2325,7 +2332,7 @@
         <w:rPr>
           <w:noProof/>
         </w:rPr>
-        <w:instrText xml:space="preserve"> PAGEREF _Toc480198135 \h </w:instrText>
+        <w:instrText xml:space="preserve"> PAGEREF _Toc522781712 \h </w:instrText>
       </w:r>
       <w:r>
         <w:rPr>
@@ -2410,7 +2417,7 @@
         <w:rPr>
           <w:noProof/>
         </w:rPr>
-        <w:instrText xml:space="preserve"> PAGEREF _Toc480198136 \h </w:instrText>
+        <w:instrText xml:space="preserve"> PAGEREF _Toc522781713 \h </w:instrText>
       </w:r>
       <w:r>
         <w:rPr>
@@ -2427,7 +2434,7 @@
         <w:rPr>
           <w:noProof/>
         </w:rPr>
-        <w:t>6</w:t>
+        <w:t>5</w:t>
       </w:r>
       <w:r>
         <w:rPr>
@@ -2495,7 +2502,7 @@
         <w:rPr>
           <w:noProof/>
         </w:rPr>
-        <w:instrText xml:space="preserve"> PAGEREF _Toc480198137 \h </w:instrText>
+        <w:instrText xml:space="preserve"> PAGEREF _Toc522781714 \h </w:instrText>
       </w:r>
       <w:r>
         <w:rPr>
@@ -2580,7 +2587,7 @@
         <w:rPr>
           <w:noProof/>
         </w:rPr>
-        <w:instrText xml:space="preserve"> PAGEREF _Toc480198138 \h </w:instrText>
+        <w:instrText xml:space="preserve"> PAGEREF _Toc522781715 \h </w:instrText>
       </w:r>
       <w:r>
         <w:rPr>
@@ -2647,7 +2654,7 @@
         <w:rPr>
           <w:noProof/>
         </w:rPr>
-        <w:t>Médico</w:t>
+        <w:t>Cliente</w:t>
       </w:r>
       <w:r>
         <w:rPr>
@@ -2665,7 +2672,7 @@
         <w:rPr>
           <w:noProof/>
         </w:rPr>
-        <w:instrText xml:space="preserve"> PAGEREF _Toc480198139 \h </w:instrText>
+        <w:instrText xml:space="preserve"> PAGEREF _Toc522781716 \h </w:instrText>
       </w:r>
       <w:r>
         <w:rPr>
@@ -2732,7 +2739,7 @@
         <w:rPr>
           <w:noProof/>
         </w:rPr>
-        <w:t>Secretária</w:t>
+        <w:t>Profissional</w:t>
       </w:r>
       <w:r>
         <w:rPr>
@@ -2750,7 +2757,7 @@
         <w:rPr>
           <w:noProof/>
         </w:rPr>
-        <w:instrText xml:space="preserve"> PAGEREF _Toc480198140 \h </w:instrText>
+        <w:instrText xml:space="preserve"> PAGEREF _Toc522781717 \h </w:instrText>
       </w:r>
       <w:r>
         <w:rPr>
@@ -2810,7 +2817,7 @@
         <w:fldChar w:fldCharType="begin"/>
       </w:r>
       <w:r>
-        <w:instrText xml:space="preserve"> PAGEREF _Toc480198141 \h </w:instrText>
+        <w:instrText xml:space="preserve"> PAGEREF _Toc522781718 \h </w:instrText>
       </w:r>
       <w:r>
         <w:fldChar w:fldCharType="separate"/>
@@ -2877,7 +2884,7 @@
         <w:rPr>
           <w:noProof/>
         </w:rPr>
-        <w:instrText xml:space="preserve"> PAGEREF _Toc480198142 \h </w:instrText>
+        <w:instrText xml:space="preserve"> PAGEREF _Toc522781719 \h </w:instrText>
       </w:r>
       <w:r>
         <w:rPr>
@@ -2958,7 +2965,7 @@
         <w:rPr>
           <w:noProof/>
         </w:rPr>
-        <w:instrText xml:space="preserve"> PAGEREF _Toc480198143 \h </w:instrText>
+        <w:instrText xml:space="preserve"> PAGEREF _Toc522781720 \h </w:instrText>
       </w:r>
       <w:r>
         <w:rPr>
@@ -2975,7 +2982,7 @@
         <w:rPr>
           <w:noProof/>
         </w:rPr>
-        <w:t>27</w:t>
+        <w:t>17</w:t>
       </w:r>
       <w:r>
         <w:rPr>
@@ -3018,13 +3025,13 @@
         <w:fldChar w:fldCharType="begin"/>
       </w:r>
       <w:r>
-        <w:instrText xml:space="preserve"> PAGEREF _Toc480198144 \h </w:instrText>
+        <w:instrText xml:space="preserve"> PAGEREF _Toc522781721 \h </w:instrText>
       </w:r>
       <w:r>
         <w:fldChar w:fldCharType="separate"/>
       </w:r>
       <w:r>
-        <w:t>34</w:t>
+        <w:t>18</w:t>
       </w:r>
       <w:r>
         <w:fldChar w:fldCharType="end"/>
@@ -3064,13 +3071,13 @@
         <w:fldChar w:fldCharType="begin"/>
       </w:r>
       <w:r>
-        <w:instrText xml:space="preserve"> PAGEREF _Toc480198145 \h </w:instrText>
+        <w:instrText xml:space="preserve"> PAGEREF _Toc522781722 \h </w:instrText>
       </w:r>
       <w:r>
         <w:fldChar w:fldCharType="separate"/>
       </w:r>
       <w:r>
-        <w:t>36</w:t>
+        <w:t>20</w:t>
       </w:r>
       <w:r>
         <w:fldChar w:fldCharType="end"/>
@@ -3110,13 +3117,13 @@
         <w:fldChar w:fldCharType="begin"/>
       </w:r>
       <w:r>
-        <w:instrText xml:space="preserve"> PAGEREF _Toc480198146 \h </w:instrText>
+        <w:instrText xml:space="preserve"> PAGEREF _Toc522781723 \h </w:instrText>
       </w:r>
       <w:r>
         <w:fldChar w:fldCharType="separate"/>
       </w:r>
       <w:r>
-        <w:t>36</w:t>
+        <w:t>20</w:t>
       </w:r>
       <w:r>
         <w:fldChar w:fldCharType="end"/>
@@ -3156,13 +3163,13 @@
         <w:fldChar w:fldCharType="begin"/>
       </w:r>
       <w:r>
-        <w:instrText xml:space="preserve"> PAGEREF _Toc480198147 \h </w:instrText>
+        <w:instrText xml:space="preserve"> PAGEREF _Toc522781724 \h </w:instrText>
       </w:r>
       <w:r>
         <w:fldChar w:fldCharType="separate"/>
       </w:r>
       <w:r>
-        <w:t>36</w:t>
+        <w:t>20</w:t>
       </w:r>
       <w:r>
         <w:fldChar w:fldCharType="end"/>
@@ -3263,7 +3270,7 @@
       <w:bookmarkStart w:id="3" w:name="_Toc493669237"/>
       <w:bookmarkStart w:id="4" w:name="_Toc493669709"/>
       <w:bookmarkStart w:id="5" w:name="_Toc427589916"/>
-      <w:bookmarkStart w:id="6" w:name="_Toc480198130"/>
+      <w:bookmarkStart w:id="6" w:name="_Toc522781707"/>
       <w:r>
         <w:lastRenderedPageBreak/>
         <w:t>INTRODUÇÃO</w:t>
@@ -3483,11 +3490,11 @@
         <w:textAlignment w:val="baseline"/>
       </w:pPr>
       <w:bookmarkStart w:id="22" w:name="__RefHeading___Toc175024546"/>
-      <w:bookmarkStart w:id="23" w:name="_Toc480198131"/>
-      <w:bookmarkStart w:id="24" w:name="_Toc492735700"/>
-      <w:bookmarkStart w:id="25" w:name="_Toc493669239"/>
-      <w:bookmarkStart w:id="26" w:name="_Toc493669711"/>
-      <w:bookmarkStart w:id="27" w:name="_Toc427589918"/>
+      <w:bookmarkStart w:id="23" w:name="_Toc492735700"/>
+      <w:bookmarkStart w:id="24" w:name="_Toc493669239"/>
+      <w:bookmarkStart w:id="25" w:name="_Toc493669711"/>
+      <w:bookmarkStart w:id="26" w:name="_Toc427589918"/>
+      <w:bookmarkStart w:id="27" w:name="_Toc522781708"/>
       <w:bookmarkEnd w:id="8"/>
       <w:bookmarkEnd w:id="9"/>
       <w:bookmarkEnd w:id="10"/>
@@ -3497,7 +3504,7 @@
         <w:t>Convenções, termos e abreviações</w:t>
       </w:r>
       <w:bookmarkEnd w:id="22"/>
-      <w:bookmarkEnd w:id="23"/>
+      <w:bookmarkEnd w:id="27"/>
     </w:p>
     <w:p>
       <w:pPr>
@@ -3531,7 +3538,7 @@
         </w:rPr>
       </w:pPr>
       <w:bookmarkStart w:id="28" w:name="__RefHeading___Toc175024547"/>
-      <w:bookmarkStart w:id="29" w:name="_Toc480198132"/>
+      <w:bookmarkStart w:id="29" w:name="_Toc522781709"/>
       <w:r>
         <w:rPr>
           <w:i/>
@@ -3781,7 +3788,7 @@
         <w:textAlignment w:val="baseline"/>
       </w:pPr>
       <w:bookmarkStart w:id="30" w:name="__RefHeading___Toc175024548"/>
-      <w:bookmarkStart w:id="31" w:name="_Toc480198133"/>
+      <w:bookmarkStart w:id="31" w:name="_Toc522781710"/>
       <w:r>
         <w:t>Prioridades dos Requisitos</w:t>
       </w:r>
@@ -3879,11 +3886,11 @@
       <w:pPr>
         <w:pStyle w:val="Ttulo1"/>
       </w:pPr>
-      <w:bookmarkStart w:id="32" w:name="_Toc480198134"/>
+      <w:bookmarkStart w:id="32" w:name="_Toc522781711"/>
+      <w:bookmarkEnd w:id="23"/>
       <w:bookmarkEnd w:id="24"/>
       <w:bookmarkEnd w:id="25"/>
       <w:bookmarkEnd w:id="26"/>
-      <w:bookmarkEnd w:id="27"/>
       <w:r>
         <w:t>Visão GERAL DO PRODUTO/SERVIÇO</w:t>
       </w:r>
@@ -4129,16 +4136,16 @@
         </w:rPr>
         <w:t xml:space="preserve"> </w:t>
       </w:r>
-      <w:proofErr w:type="spellStart"/>
       <w:r>
         <w:rPr>
           <w:rFonts w:cs="Arial"/>
           <w:b/>
           <w:szCs w:val="22"/>
         </w:rPr>
-        <w:t>User</w:t>
-      </w:r>
-      <w:proofErr w:type="spellEnd"/>
+        <w:t>Cliente</w:t>
+      </w:r>
+      <w:bookmarkStart w:id="34" w:name="_GoBack"/>
+      <w:bookmarkEnd w:id="34"/>
       <w:r>
         <w:rPr>
           <w:rFonts w:cs="Arial"/>
@@ -4250,13 +4257,13 @@
       <w:pPr>
         <w:pStyle w:val="Ttulo2"/>
       </w:pPr>
-      <w:bookmarkStart w:id="34" w:name="__RefHeading___Toc175024550"/>
-      <w:bookmarkStart w:id="35" w:name="_Toc480198135"/>
+      <w:bookmarkStart w:id="35" w:name="__RefHeading___Toc175024550"/>
+      <w:bookmarkStart w:id="36" w:name="_Toc522781712"/>
       <w:r>
         <w:t>Abrangência e sistemas relacionados</w:t>
       </w:r>
-      <w:bookmarkEnd w:id="34"/>
       <w:bookmarkEnd w:id="35"/>
+      <w:bookmarkEnd w:id="36"/>
     </w:p>
     <w:p>
       <w:pPr>
@@ -4391,16 +4398,14 @@
         </w:rPr>
         <w:t xml:space="preserve"> de união de </w:t>
       </w:r>
-      <w:proofErr w:type="spellStart"/>
       <w:r>
         <w:rPr>
           <w:rFonts w:cs="Arial"/>
           <w:iCs/>
           <w:szCs w:val="22"/>
         </w:rPr>
-        <w:t>User</w:t>
-      </w:r>
-      <w:proofErr w:type="spellEnd"/>
+        <w:t>Cliente</w:t>
+      </w:r>
       <w:r>
         <w:rPr>
           <w:rFonts w:cs="Arial"/>
@@ -4417,16 +4422,14 @@
         </w:rPr>
         <w:t xml:space="preserve">será possibilitado ao </w:t>
       </w:r>
-      <w:proofErr w:type="spellStart"/>
       <w:r>
         <w:rPr>
           <w:rFonts w:cs="Arial"/>
           <w:iCs/>
           <w:szCs w:val="22"/>
         </w:rPr>
-        <w:t>User</w:t>
-      </w:r>
-      <w:proofErr w:type="spellEnd"/>
+        <w:t>Cliente</w:t>
+      </w:r>
       <w:r>
         <w:rPr>
           <w:rFonts w:cs="Arial"/>
@@ -4501,16 +4504,14 @@
         </w:rPr>
         <w:t xml:space="preserve">*Vale ressaltar que tanto o </w:t>
       </w:r>
-      <w:proofErr w:type="spellStart"/>
       <w:r>
         <w:rPr>
           <w:rFonts w:cs="Arial"/>
           <w:iCs/>
           <w:szCs w:val="22"/>
         </w:rPr>
-        <w:t>User</w:t>
-      </w:r>
-      <w:proofErr w:type="spellEnd"/>
+        <w:t>Cliente</w:t>
+      </w:r>
       <w:r>
         <w:rPr>
           <w:rFonts w:cs="Arial"/>
@@ -4574,13 +4575,13 @@
       <w:pPr>
         <w:pStyle w:val="Ttulo3"/>
       </w:pPr>
-      <w:bookmarkStart w:id="36" w:name="__RefHeading___Toc175024551"/>
-      <w:bookmarkStart w:id="37" w:name="_Toc480198136"/>
+      <w:bookmarkStart w:id="37" w:name="__RefHeading___Toc175024551"/>
+      <w:bookmarkStart w:id="38" w:name="_Toc522781713"/>
       <w:r>
         <w:t>Descrição do cliente</w:t>
       </w:r>
-      <w:bookmarkEnd w:id="36"/>
       <w:bookmarkEnd w:id="37"/>
+      <w:bookmarkEnd w:id="38"/>
     </w:p>
     <w:p>
       <w:pPr>
@@ -4589,7 +4590,7 @@
           <w:iCs/>
         </w:rPr>
       </w:pPr>
-      <w:bookmarkStart w:id="38" w:name="__RefHeading___Toc175024552"/>
+      <w:bookmarkStart w:id="39" w:name="__RefHeading___Toc175024552"/>
       <w:r>
         <w:rPr>
           <w:rFonts w:cs="Arial"/>
@@ -4659,13 +4660,13 @@
       <w:pPr>
         <w:pStyle w:val="Ttulo3"/>
       </w:pPr>
-      <w:bookmarkStart w:id="39" w:name="_Toc480198137"/>
+      <w:bookmarkStart w:id="40" w:name="_Toc522781714"/>
       <w:r>
         <w:lastRenderedPageBreak/>
         <w:t>Descrição dos usuários</w:t>
       </w:r>
-      <w:bookmarkEnd w:id="38"/>
       <w:bookmarkEnd w:id="39"/>
+      <w:bookmarkEnd w:id="40"/>
     </w:p>
     <w:p>
       <w:pPr>
@@ -4674,8 +4675,8 @@
           <w:iCs/>
         </w:rPr>
       </w:pPr>
-      <w:bookmarkStart w:id="40" w:name="__RefHeading___Toc175024553"/>
-      <w:bookmarkStart w:id="41" w:name="_Ref471361536"/>
+      <w:bookmarkStart w:id="41" w:name="__RefHeading___Toc175024553"/>
+      <w:bookmarkStart w:id="42" w:name="_Ref471361536"/>
       <w:r>
         <w:rPr>
           <w:rFonts w:cs="Arial"/>
@@ -4716,16 +4717,14 @@
           <w:iCs/>
         </w:rPr>
       </w:pPr>
-      <w:proofErr w:type="spellStart"/>
       <w:r>
         <w:rPr>
           <w:rFonts w:cs="Arial"/>
           <w:b/>
           <w:iCs/>
         </w:rPr>
-        <w:t>User</w:t>
-      </w:r>
-      <w:proofErr w:type="spellEnd"/>
+        <w:t>Cliente</w:t>
+      </w:r>
       <w:r>
         <w:rPr>
           <w:rFonts w:cs="Arial"/>
@@ -4747,13 +4746,13 @@
       <w:pPr>
         <w:pStyle w:val="Ttulo3"/>
       </w:pPr>
-      <w:bookmarkStart w:id="42" w:name="_Toc480198138"/>
       <w:bookmarkStart w:id="43" w:name="__RefHeading___Toc175024556"/>
-      <w:bookmarkEnd w:id="40"/>
+      <w:bookmarkStart w:id="44" w:name="_Toc522781715"/>
+      <w:bookmarkEnd w:id="41"/>
       <w:r>
         <w:t>Administrador</w:t>
       </w:r>
-      <w:bookmarkEnd w:id="42"/>
+      <w:bookmarkEnd w:id="44"/>
     </w:p>
     <w:p>
       <w:pPr>
@@ -4798,9 +4797,11 @@
       <w:pPr>
         <w:pStyle w:val="Ttulo3"/>
       </w:pPr>
+      <w:bookmarkStart w:id="45" w:name="_Toc522781716"/>
       <w:r>
         <w:t>Cliente</w:t>
       </w:r>
+      <w:bookmarkEnd w:id="45"/>
     </w:p>
     <w:p>
       <w:pPr>
@@ -4851,9 +4852,11 @@
       <w:pPr>
         <w:pStyle w:val="Ttulo3"/>
       </w:pPr>
+      <w:bookmarkStart w:id="46" w:name="_Toc522781717"/>
       <w:r>
         <w:t>Profissional</w:t>
       </w:r>
+      <w:bookmarkEnd w:id="46"/>
     </w:p>
     <w:p>
       <w:pPr>
@@ -4933,19 +4936,19 @@
       <w:pPr>
         <w:pStyle w:val="Ttulo1"/>
       </w:pPr>
-      <w:bookmarkStart w:id="44" w:name="_Toc480198141"/>
+      <w:bookmarkStart w:id="47" w:name="_Toc522781718"/>
       <w:r>
         <w:t>Requisitos</w:t>
       </w:r>
       <w:r>
         <w:t xml:space="preserve"> funcionais</w:t>
       </w:r>
-      <w:bookmarkEnd w:id="41"/>
+      <w:bookmarkEnd w:id="42"/>
       <w:bookmarkEnd w:id="43"/>
       <w:r>
         <w:t xml:space="preserve"> de sistema</w:t>
       </w:r>
-      <w:bookmarkEnd w:id="44"/>
+      <w:bookmarkEnd w:id="47"/>
     </w:p>
     <w:p>
       <w:pPr>
@@ -4969,11 +4972,11 @@
       <w:pPr>
         <w:pStyle w:val="Ttulo2"/>
       </w:pPr>
-      <w:bookmarkStart w:id="45" w:name="_Toc480198142"/>
+      <w:bookmarkStart w:id="48" w:name="_Toc522781719"/>
       <w:r>
         <w:t>Cadastros, Alterações, Pesquisas e Remoções</w:t>
       </w:r>
-      <w:bookmarkEnd w:id="45"/>
+      <w:bookmarkEnd w:id="48"/>
     </w:p>
     <w:p/>
     <w:tbl>
@@ -6864,6 +6867,7 @@
     </w:p>
     <w:p>
       <w:pPr>
+        <w:jc w:val="both"/>
         <w:rPr>
           <w:rFonts w:ascii="Times New Roman" w:hAnsi="Times New Roman"/>
           <w:sz w:val="24"/>
@@ -6887,6 +6891,7 @@
     </w:p>
     <w:p>
       <w:pPr>
+        <w:jc w:val="both"/>
         <w:rPr>
           <w:rFonts w:ascii="Times New Roman" w:hAnsi="Times New Roman"/>
           <w:sz w:val="24"/>
@@ -6898,26 +6903,59 @@
           <w:sz w:val="24"/>
         </w:rPr>
         <w:tab/>
-        <w:t xml:space="preserve">Quando pagina de alteração de perfil for acessada por um administrador será disponibilizada um opção “Torná-lo Administrador”, se essa opção for escolhida o administrador será direcionado ao </w:t>
+        <w:t xml:space="preserve">Quando </w:t>
       </w:r>
       <w:r>
         <w:rPr>
           <w:rFonts w:ascii="Times New Roman" w:hAnsi="Times New Roman"/>
-          <w:b/>
           <w:sz w:val="24"/>
         </w:rPr>
-        <w:t xml:space="preserve">RFSXX - </w:t>
+        <w:t>a página</w:t>
+      </w:r>
+      <w:r>
+        <w:rPr>
+          <w:rFonts w:ascii="Times New Roman" w:hAnsi="Times New Roman"/>
+          <w:sz w:val="24"/>
+        </w:rPr>
+        <w:t xml:space="preserve"> de alteração de perfil for acessada por um administrador será disponibilizada um</w:t>
+      </w:r>
+      <w:r>
+        <w:rPr>
+          <w:rFonts w:ascii="Times New Roman" w:hAnsi="Times New Roman"/>
+          <w:sz w:val="24"/>
+        </w:rPr>
+        <w:t>a</w:t>
+      </w:r>
+      <w:r>
+        <w:rPr>
+          <w:rFonts w:ascii="Times New Roman" w:hAnsi="Times New Roman"/>
+          <w:sz w:val="24"/>
+        </w:rPr>
+        <w:t xml:space="preserve"> opção “Torná-lo Administrador”, se essa opção for escolhida o </w:t>
+      </w:r>
+      <w:r>
+        <w:rPr>
+          <w:rFonts w:ascii="Times New Roman" w:hAnsi="Times New Roman"/>
+          <w:sz w:val="24"/>
+        </w:rPr>
+        <w:t xml:space="preserve">usuário que foi escolhido receberá as mesmas permissões que o Administrador, porém não poderá ter essa opção de deixar outro ser </w:t>
       </w:r>
       <w:proofErr w:type="spellStart"/>
       <w:r>
         <w:rPr>
           <w:rFonts w:ascii="Times New Roman" w:hAnsi="Times New Roman"/>
-          <w:b/>
           <w:sz w:val="24"/>
         </w:rPr>
-        <w:t>xxxxxxxxxxxxxxxxxxx</w:t>
+        <w:t>Adminstrador</w:t>
       </w:r>
       <w:proofErr w:type="spellEnd"/>
+      <w:r>
+        <w:rPr>
+          <w:rFonts w:ascii="Times New Roman" w:hAnsi="Times New Roman"/>
+          <w:sz w:val="24"/>
+        </w:rPr>
+        <w:t>.</w:t>
+      </w:r>
     </w:p>
     <w:tbl>
       <w:tblPr>
@@ -7226,7 +7264,25 @@
           <w:sz w:val="22"/>
         </w:rPr>
         <w:lastRenderedPageBreak/>
-        <w:t>Tabela 1 – Campos para cadastro do Serviços Prestados pelo Calendário</w:t>
+        <w:t xml:space="preserve">Tabela </w:t>
+      </w:r>
+      <w:r>
+        <w:rPr>
+          <w:rFonts w:ascii="Arial" w:hAnsi="Arial" w:cs="Arial"/>
+          <w:b/>
+          <w:kern w:val="0"/>
+          <w:sz w:val="22"/>
+        </w:rPr>
+        <w:t>3</w:t>
+      </w:r>
+      <w:r>
+        <w:rPr>
+          <w:rFonts w:ascii="Arial" w:hAnsi="Arial" w:cs="Arial"/>
+          <w:b/>
+          <w:kern w:val="0"/>
+          <w:sz w:val="22"/>
+        </w:rPr>
+        <w:t xml:space="preserve"> – Campos para cadastro do Serviços Prestados pelo Calendário</w:t>
       </w:r>
     </w:p>
     <w:tbl>
@@ -8252,13 +8308,32 @@
         <w:jc w:val="both"/>
       </w:pPr>
       <w:r>
-        <w:t xml:space="preserve">(&amp;) Hyperlink para a página de visualização do requisição [RFS05] – </w:t>
-      </w:r>
-      <w:proofErr w:type="spellStart"/>
-      <w:r>
-        <w:t>xxxxxxxxxxxxxxxxxxxxxxxxxxxxx</w:t>
-      </w:r>
-      <w:proofErr w:type="spellEnd"/>
+        <w:t>(&amp;) Hyperlink para a página de visualização d</w:t>
+      </w:r>
+      <w:r>
+        <w:t>a</w:t>
+      </w:r>
+      <w:r>
+        <w:t xml:space="preserve"> requisição </w:t>
+      </w:r>
+      <w:r>
+        <w:rPr>
+          <w:b/>
+        </w:rPr>
+        <w:t xml:space="preserve">[RFS05] – </w:t>
+      </w:r>
+      <w:r>
+        <w:rPr>
+          <w:b/>
+        </w:rPr>
+        <w:t>Análise de requisição para perfil profissional</w:t>
+      </w:r>
+      <w:r>
+        <w:rPr>
+          <w:b/>
+        </w:rPr>
+        <w:t>.</w:t>
+      </w:r>
     </w:p>
     <w:tbl>
       <w:tblPr>
@@ -8865,7 +8940,25 @@
           <w:sz w:val="22"/>
         </w:rPr>
         <w:lastRenderedPageBreak/>
-        <w:t>Tabela 1 – Campos para cadastro do Serviços Prestados pelo Calendário</w:t>
+        <w:t xml:space="preserve">Tabela </w:t>
+      </w:r>
+      <w:r>
+        <w:rPr>
+          <w:rFonts w:ascii="Arial" w:hAnsi="Arial" w:cs="Arial"/>
+          <w:b/>
+          <w:kern w:val="0"/>
+          <w:sz w:val="22"/>
+        </w:rPr>
+        <w:t>4</w:t>
+      </w:r>
+      <w:r>
+        <w:rPr>
+          <w:rFonts w:ascii="Arial" w:hAnsi="Arial" w:cs="Arial"/>
+          <w:b/>
+          <w:kern w:val="0"/>
+          <w:sz w:val="22"/>
+        </w:rPr>
+        <w:t xml:space="preserve"> – Campos para cadastro do Serviços Prestados pelo Calendário</w:t>
       </w:r>
     </w:p>
     <w:tbl>
@@ -10175,7 +10268,25 @@
           <w:sz w:val="22"/>
         </w:rPr>
         <w:lastRenderedPageBreak/>
-        <w:t>Tabela 2 – Campos para consulta do Serviços Prestados pelo Calendário.</w:t>
+        <w:t xml:space="preserve">Tabela </w:t>
+      </w:r>
+      <w:r>
+        <w:rPr>
+          <w:rFonts w:ascii="Arial" w:hAnsi="Arial" w:cs="Arial"/>
+          <w:b/>
+          <w:kern w:val="0"/>
+          <w:sz w:val="22"/>
+        </w:rPr>
+        <w:t>5</w:t>
+      </w:r>
+      <w:r>
+        <w:rPr>
+          <w:rFonts w:ascii="Arial" w:hAnsi="Arial" w:cs="Arial"/>
+          <w:b/>
+          <w:kern w:val="0"/>
+          <w:sz w:val="22"/>
+        </w:rPr>
+        <w:t xml:space="preserve"> – Campos para consulta do Serviços Prestados pelo Calendário.</w:t>
       </w:r>
     </w:p>
     <w:tbl>
@@ -10978,7 +11089,7 @@
           <w:b/>
           <w:szCs w:val="22"/>
         </w:rPr>
-        <w:t xml:space="preserve">[RFS06] </w:t>
+        <w:t>[RFS</w:t>
       </w:r>
       <w:r>
         <w:rPr>
@@ -10986,6 +11097,22 @@
           <w:b/>
           <w:szCs w:val="22"/>
         </w:rPr>
+        <w:t>011</w:t>
+      </w:r>
+      <w:r>
+        <w:rPr>
+          <w:rFonts w:cs="Arial"/>
+          <w:b/>
+          <w:szCs w:val="22"/>
+        </w:rPr>
+        <w:t xml:space="preserve">] </w:t>
+      </w:r>
+      <w:r>
+        <w:rPr>
+          <w:rFonts w:cs="Arial"/>
+          <w:b/>
+          <w:szCs w:val="22"/>
+        </w:rPr>
         <w:t>Alterar</w:t>
       </w:r>
       <w:r>
@@ -11024,7 +11151,23 @@
           <w:b/>
           <w:szCs w:val="22"/>
         </w:rPr>
-        <w:t>[RFS02]</w:t>
+        <w:t>[RFS0</w:t>
+      </w:r>
+      <w:r>
+        <w:rPr>
+          <w:rFonts w:cs="Arial"/>
+          <w:b/>
+          <w:szCs w:val="22"/>
+        </w:rPr>
+        <w:t>7</w:t>
+      </w:r>
+      <w:r>
+        <w:rPr>
+          <w:rFonts w:cs="Arial"/>
+          <w:b/>
+          <w:szCs w:val="22"/>
+        </w:rPr>
+        <w:t>]</w:t>
       </w:r>
       <w:r>
         <w:rPr>
@@ -11374,7 +11517,23 @@
           <w:b/>
           <w:szCs w:val="22"/>
         </w:rPr>
-        <w:t>08]Cancelar</w:t>
+        <w:t>0</w:t>
+      </w:r>
+      <w:r>
+        <w:rPr>
+          <w:rFonts w:cs="Arial"/>
+          <w:b/>
+          <w:szCs w:val="22"/>
+        </w:rPr>
+        <w:t>13</w:t>
+      </w:r>
+      <w:r>
+        <w:rPr>
+          <w:rFonts w:cs="Arial"/>
+          <w:b/>
+          <w:szCs w:val="22"/>
+        </w:rPr>
+        <w:t>]Cancelar</w:t>
       </w:r>
       <w:proofErr w:type="gramEnd"/>
       <w:r>
@@ -11623,7 +11782,7 @@
                 <w:szCs w:val="22"/>
               </w:rPr>
             </w:pPr>
-            <w:bookmarkStart w:id="46" w:name="_Hlk522174495"/>
+            <w:bookmarkStart w:id="49" w:name="_Hlk522174495"/>
             <w:r>
               <w:rPr>
                 <w:rFonts w:cs="Arial"/>
@@ -11640,7 +11799,7 @@
               </w:rPr>
               <w:t xml:space="preserve"> </w:t>
             </w:r>
-            <w:bookmarkEnd w:id="46"/>
+            <w:bookmarkEnd w:id="49"/>
           </w:p>
         </w:tc>
       </w:tr>
@@ -11659,11 +11818,9 @@
       <w:r>
         <w:t xml:space="preserve">Profissional, </w:t>
       </w:r>
-      <w:proofErr w:type="spellStart"/>
-      <w:r>
-        <w:t>User</w:t>
-      </w:r>
-      <w:proofErr w:type="spellEnd"/>
+      <w:r>
+        <w:t>Cliente</w:t>
+      </w:r>
       <w:r>
         <w:t>.</w:t>
       </w:r>
@@ -11681,11 +11838,9 @@
       <w:r>
         <w:t xml:space="preserve"> ator </w:t>
       </w:r>
-      <w:proofErr w:type="spellStart"/>
-      <w:r>
-        <w:t>User</w:t>
-      </w:r>
-      <w:proofErr w:type="spellEnd"/>
+      <w:r>
+        <w:t>Cliente</w:t>
+      </w:r>
       <w:r>
         <w:t xml:space="preserve"> </w:t>
       </w:r>
@@ -11702,16 +11857,14 @@
         <w:t xml:space="preserve"> as informações presentes na tabela </w:t>
       </w:r>
       <w:r>
-        <w:t>3</w:t>
+        <w:t>6</w:t>
       </w:r>
       <w:r>
         <w:t xml:space="preserve">, após o preenchimento dela o sistema de forma automática irá fornecer ao </w:t>
       </w:r>
-      <w:proofErr w:type="spellStart"/>
-      <w:r>
-        <w:t>User</w:t>
-      </w:r>
-      <w:proofErr w:type="spellEnd"/>
+      <w:r>
+        <w:t>Cliente</w:t>
+      </w:r>
       <w:r>
         <w:t xml:space="preserve"> profissionais que atendam </w:t>
       </w:r>
@@ -11740,7 +11893,7 @@
         <w:rPr>
           <w:b/>
         </w:rPr>
-        <w:t>1</w:t>
+        <w:t>6</w:t>
       </w:r>
       <w:r>
         <w:rPr>
@@ -11755,12 +11908,17 @@
         <w:t>Cadastro de Serviço Prestado</w:t>
       </w:r>
       <w:r>
+        <w:rPr>
+          <w:b/>
+        </w:rPr>
+        <w:t xml:space="preserve"> no Calendário</w:t>
+      </w:r>
+      <w:r>
         <w:t xml:space="preserve"> para o profissional adequado.</w:t>
       </w:r>
     </w:p>
     <w:p>
       <w:pPr>
-        <w:jc w:val="center"/>
         <w:rPr>
           <w:b/>
         </w:rPr>
@@ -11775,7 +11933,7 @@
         <w:rPr>
           <w:b/>
         </w:rPr>
-        <w:t>3</w:t>
+        <w:t>6</w:t>
       </w:r>
       <w:r>
         <w:rPr>
@@ -12173,16 +12331,13 @@
         <w:t xml:space="preserve">Para isso será necessário preencher o dado da tabela </w:t>
       </w:r>
       <w:r>
-        <w:t>4</w:t>
+        <w:t>7</w:t>
       </w:r>
       <w:r>
         <w:t>.</w:t>
       </w:r>
     </w:p>
     <w:p>
-      <w:pPr>
-        <w:jc w:val="center"/>
-      </w:pPr>
       <w:r>
         <w:rPr>
           <w:b/>
@@ -12193,7 +12348,7 @@
         <w:rPr>
           <w:b/>
         </w:rPr>
-        <w:t>4</w:t>
+        <w:t>7</w:t>
       </w:r>
       <w:r>
         <w:rPr>
@@ -12471,11 +12626,9 @@
         </w:rPr>
         <w:t xml:space="preserve">Ator: </w:t>
       </w:r>
-      <w:proofErr w:type="spellStart"/>
-      <w:r>
-        <w:t>User</w:t>
-      </w:r>
-      <w:proofErr w:type="spellEnd"/>
+      <w:r>
+        <w:t>Cliente</w:t>
+      </w:r>
       <w:r>
         <w:t>, Profissional.</w:t>
       </w:r>
@@ -12492,7 +12645,7 @@
         <w:t xml:space="preserve">não ocorreram ainda, e será possibilitado pesquisar serviços que ocorreram no passado através do preenchimento da tabela </w:t>
       </w:r>
       <w:r>
-        <w:t>5</w:t>
+        <w:t>8</w:t>
       </w:r>
       <w:r>
         <w:t xml:space="preserve">. </w:t>
@@ -12500,7 +12653,6 @@
     </w:p>
     <w:p>
       <w:pPr>
-        <w:jc w:val="center"/>
         <w:rPr>
           <w:b/>
         </w:rPr>
@@ -12515,7 +12667,7 @@
         <w:rPr>
           <w:b/>
         </w:rPr>
-        <w:t>5</w:t>
+        <w:t>8</w:t>
       </w:r>
       <w:r>
         <w:rPr>
@@ -12666,7 +12818,13 @@
         <w:jc w:val="both"/>
       </w:pPr>
       <w:r>
-        <w:t xml:space="preserve">Para todas as opções de campos listados na tabela 6 o usuário ator terá a opção procurar </w:t>
+        <w:t xml:space="preserve">Para todas as opções de campos listados na tabela </w:t>
+      </w:r>
+      <w:r>
+        <w:t>8</w:t>
+      </w:r>
+      <w:r>
+        <w:t xml:space="preserve"> o usuário ator terá a opção procurar </w:t>
       </w:r>
       <w:r>
         <w:t>pelo Tipo de Profissional</w:t>
@@ -12702,7 +12860,10 @@
         <w:t xml:space="preserve"> que possua tal dado, será mostrado </w:t>
       </w:r>
       <w:r>
-        <w:t>os dados da tabela 5</w:t>
+        <w:t xml:space="preserve">os dados da tabela </w:t>
+      </w:r>
+      <w:r>
+        <w:t>8</w:t>
       </w:r>
       <w:r>
         <w:t>, mais o nome do profissional que realizou tal serviço</w:t>
@@ -12720,7 +12881,19 @@
         <w:rPr>
           <w:b/>
         </w:rPr>
-        <w:t>[RFS04] Alterar Serviço</w:t>
+        <w:t>[RFS0</w:t>
+      </w:r>
+      <w:r>
+        <w:rPr>
+          <w:b/>
+        </w:rPr>
+        <w:t>11</w:t>
+      </w:r>
+      <w:r>
+        <w:rPr>
+          <w:b/>
+        </w:rPr>
+        <w:t>] Alterar Serviço</w:t>
       </w:r>
       <w:r>
         <w:t>.</w:t>
@@ -12823,7 +12996,25 @@
           <w:b/>
         </w:rPr>
         <w:tab/>
-        <w:t>Nome: João Pedro</w:t>
+        <w:t xml:space="preserve">Nome: </w:t>
+      </w:r>
+      <w:r>
+        <w:rPr>
+          <w:b/>
+        </w:rPr>
+        <w:t>Luís</w:t>
+      </w:r>
+      <w:r>
+        <w:rPr>
+          <w:b/>
+        </w:rPr>
+        <w:t xml:space="preserve"> </w:t>
+      </w:r>
+      <w:r>
+        <w:rPr>
+          <w:b/>
+        </w:rPr>
+        <w:t>Hamilton</w:t>
       </w:r>
     </w:p>
     <w:p>
@@ -12996,7 +13187,13 @@
           <w:b/>
         </w:rPr>
         <w:tab/>
-        <w:t>Nome: Afonso José</w:t>
+        <w:t xml:space="preserve">Nome: </w:t>
+      </w:r>
+      <w:r>
+        <w:rPr>
+          <w:b/>
+        </w:rPr>
+        <w:t>Fernando Alonso</w:t>
       </w:r>
     </w:p>
     <w:p>
@@ -13232,7 +13429,7 @@
         <w:rPr>
           <w:b/>
         </w:rPr>
-        <w:t>4</w:t>
+        <w:t>13</w:t>
       </w:r>
       <w:r>
         <w:t xml:space="preserve"> será um complemento do </w:t>
@@ -13247,7 +13444,7 @@
         <w:rPr>
           <w:b/>
         </w:rPr>
-        <w:t>2</w:t>
+        <w:t>9</w:t>
       </w:r>
       <w:r>
         <w:t xml:space="preserve">, então quando encontrar o </w:t>
@@ -13259,7 +13456,7 @@
         <w:t xml:space="preserve"> desejado será possível tanto a visualização de certos dados, como a alteração dos dados presentes na tabela </w:t>
       </w:r>
       <w:r>
-        <w:t>4</w:t>
+        <w:t>7</w:t>
       </w:r>
       <w:r>
         <w:t>, quanto seu cancelamento</w:t>
@@ -13402,50 +13599,43 @@
         </w:rPr>
         <w:t xml:space="preserve">Ator: </w:t>
       </w:r>
+      <w:r>
+        <w:t>Cliente</w:t>
+      </w:r>
+      <w:r>
+        <w:t>.</w:t>
+      </w:r>
+    </w:p>
+    <w:p>
+      <w:pPr>
+        <w:jc w:val="both"/>
+      </w:pPr>
+      <w:r>
+        <w:t xml:space="preserve">Este requisito funcional inicia quando o </w:t>
+      </w:r>
+      <w:r>
+        <w:t>Cliente</w:t>
+      </w:r>
+      <w:r>
+        <w:t xml:space="preserve"> precisa avaliar um serviço que foi contratado. Para isso o </w:t>
+      </w:r>
+      <w:r>
+        <w:t>Cliente</w:t>
+      </w:r>
+      <w:r>
+        <w:t xml:space="preserve"> </w:t>
+      </w:r>
       <w:proofErr w:type="spellStart"/>
       <w:r>
-        <w:t>User</w:t>
+        <w:t>logado</w:t>
       </w:r>
       <w:proofErr w:type="spellEnd"/>
       <w:r>
-        <w:t>.</w:t>
-      </w:r>
-    </w:p>
-    <w:p>
-      <w:pPr>
-        <w:jc w:val="both"/>
-      </w:pPr>
-      <w:r>
-        <w:t xml:space="preserve">Este requisito funcional inicia quando o </w:t>
-      </w:r>
-      <w:proofErr w:type="spellStart"/>
-      <w:r>
-        <w:t>User</w:t>
-      </w:r>
-      <w:proofErr w:type="spellEnd"/>
-      <w:r>
-        <w:t xml:space="preserve"> precisa avaliar um serviço que foi contratado. Para isso o </w:t>
-      </w:r>
-      <w:proofErr w:type="spellStart"/>
-      <w:r>
-        <w:t>User</w:t>
-      </w:r>
-      <w:proofErr w:type="spellEnd"/>
-      <w:r>
-        <w:t xml:space="preserve"> </w:t>
-      </w:r>
-      <w:proofErr w:type="spellStart"/>
-      <w:r>
-        <w:t>logado</w:t>
-      </w:r>
-      <w:proofErr w:type="spellEnd"/>
-      <w:r>
         <w:t xml:space="preserve"> em sua conta deverá ir até o local onde ficam armazenados os serviços já contratados por ele e avaliar aqueles que já foram realizados e não possuírem avaliação ainda. Os dados para efetuar a avaliação de um serviço serão os listados na tabela 6.</w:t>
       </w:r>
     </w:p>
     <w:p>
       <w:pPr>
-        <w:jc w:val="center"/>
         <w:rPr>
           <w:b/>
         </w:rPr>
@@ -13460,7 +13650,7 @@
         <w:rPr>
           <w:b/>
         </w:rPr>
-        <w:t>6</w:t>
+        <w:t>9</w:t>
       </w:r>
       <w:r>
         <w:rPr>
@@ -13748,11 +13938,9 @@
         </w:rPr>
         <w:t xml:space="preserve">Ator: </w:t>
       </w:r>
-      <w:proofErr w:type="spellStart"/>
-      <w:r>
-        <w:t>User</w:t>
-      </w:r>
-      <w:proofErr w:type="spellEnd"/>
+      <w:r>
+        <w:t>Cliente</w:t>
+      </w:r>
       <w:r>
         <w:t>.</w:t>
       </w:r>
@@ -13764,13 +13952,17 @@
       <w:r>
         <w:t xml:space="preserve">Este requisito funcional inicia quando o </w:t>
       </w:r>
-      <w:proofErr w:type="spellStart"/>
-      <w:r>
-        <w:t>User</w:t>
-      </w:r>
-      <w:proofErr w:type="spellEnd"/>
-      <w:r>
-        <w:t xml:space="preserve"> decide por alterar uma avaliação realizada por ele mesmo. Os dados que poderão ser alterados são os mesmos listados na Tabela 6 do </w:t>
+      <w:r>
+        <w:t>Cliente</w:t>
+      </w:r>
+      <w:r>
+        <w:t xml:space="preserve"> decide por alterar uma avaliação realizada por ele mesmo. Os dados que poderão ser alterados são os mesmos listados na Tabela </w:t>
+      </w:r>
+      <w:r>
+        <w:t>9</w:t>
+      </w:r>
+      <w:r>
+        <w:t xml:space="preserve"> do </w:t>
       </w:r>
       <w:r>
         <w:rPr>
@@ -13946,12 +14138,17 @@
       </w:r>
       <w:proofErr w:type="spellEnd"/>
       <w:r>
-        <w:t xml:space="preserve"> irá em sua aba de serviços prestados que conterá os serviços que foram realizados, quando ele acessar um dos serviços irá aparecer a opção de avaliar o cliente, casa esse serviço já tenha sido realizado. Os dados para a avaliação do cliente serão os listados na tabela 7.</w:t>
-      </w:r>
-    </w:p>
-    <w:p>
-      <w:pPr>
-        <w:jc w:val="center"/>
+        <w:t xml:space="preserve"> irá em sua aba de serviços prestados que conterá os serviços que foram realizados, quando ele acessar um dos serviços irá aparecer a opção de avaliar o cliente, casa esse serviço já tenha sido realizado. Os dados para a avaliação do cliente serão os listados na tabela </w:t>
+      </w:r>
+      <w:r>
+        <w:t>10</w:t>
+      </w:r>
+      <w:r>
+        <w:t>.</w:t>
+      </w:r>
+    </w:p>
+    <w:p>
+      <w:pPr>
         <w:rPr>
           <w:b/>
         </w:rPr>
@@ -13966,7 +14163,7 @@
         <w:rPr>
           <w:b/>
         </w:rPr>
-        <w:t>7</w:t>
+        <w:t>10</w:t>
       </w:r>
       <w:r>
         <w:rPr>
@@ -14239,7 +14436,13 @@
         <w:t>usuário Profissional</w:t>
       </w:r>
       <w:r>
-        <w:t xml:space="preserve"> decide por alterar uma avaliação realizada por ele mesmo. Os dados que poderão ser alterados são os mesmos listados na Tabela 6 do </w:t>
+        <w:t xml:space="preserve"> decide por alterar uma avaliação realizada por ele mesmo. Os dados que poderão ser alterados são os mesmos listados na Tabela </w:t>
+      </w:r>
+      <w:r>
+        <w:t>10</w:t>
+      </w:r>
+      <w:r>
+        <w:t xml:space="preserve"> do </w:t>
       </w:r>
       <w:r>
         <w:rPr>
@@ -14405,6 +14608,9 @@
         <w:t>Este requisito funcional inicia quando o Admin</w:t>
       </w:r>
       <w:r>
+        <w:t>istrador</w:t>
+      </w:r>
+      <w:r>
         <w:rPr>
           <w:b/>
         </w:rPr>
@@ -14417,13 +14623,37 @@
         <w:t xml:space="preserve"> ou um Profissional</w:t>
       </w:r>
       <w:r>
-        <w:t xml:space="preserve">. O sistema deve garantir que apenas o Admin possa remover uma avaliação. Para isso a busca será dada pelo filtro de busca por serviço do </w:t>
-      </w:r>
-      <w:r>
-        <w:rPr>
-          <w:b/>
-        </w:rPr>
-        <w:t>[RFS07]</w:t>
+        <w:t>. O sistema deve garantir que apenas o Admin</w:t>
+      </w:r>
+      <w:r>
+        <w:t>istrador</w:t>
+      </w:r>
+      <w:r>
+        <w:t xml:space="preserve"> possa remover uma avaliação. Para isso a busca será dada pelo filtro de busca por serviço do </w:t>
+      </w:r>
+      <w:r>
+        <w:rPr>
+          <w:b/>
+        </w:rPr>
+        <w:t>[RFS</w:t>
+      </w:r>
+      <w:r>
+        <w:rPr>
+          <w:b/>
+        </w:rPr>
+        <w:t>0</w:t>
+      </w:r>
+      <w:r>
+        <w:rPr>
+          <w:b/>
+        </w:rPr>
+        <w:t>12</w:t>
+      </w:r>
+      <w:r>
+        <w:rPr>
+          <w:b/>
+        </w:rPr>
+        <w:t>]</w:t>
       </w:r>
       <w:r>
         <w:t xml:space="preserve"> e em seguida listar todas as avaliações que este profissional possui</w:t>
@@ -14479,6 +14709,117 @@
           <w:b/>
         </w:rPr>
         <w:tab/>
+      </w:r>
+      <w:r>
+        <w:rPr>
+          <w:b/>
+        </w:rPr>
+        <w:t>Kevin Vieira</w:t>
+      </w:r>
+      <w:r>
+        <w:rPr>
+          <w:b/>
+        </w:rPr>
+        <w:t xml:space="preserve"> </w:t>
+      </w:r>
+      <w:r>
+        <w:rPr>
+          <w:b/>
+        </w:rPr>
+        <w:t>– 10/03/2018 – 5 estrelas</w:t>
+      </w:r>
+    </w:p>
+    <w:p>
+      <w:pPr>
+        <w:jc w:val="both"/>
+        <w:rPr>
+          <w:b/>
+        </w:rPr>
+      </w:pPr>
+      <w:r>
+        <w:rPr>
+          <w:b/>
+        </w:rPr>
+        <w:tab/>
+      </w:r>
+      <w:r>
+        <w:rPr>
+          <w:b/>
+        </w:rPr>
+        <w:tab/>
+      </w:r>
+      <w:r>
+        <w:rPr>
+          <w:b/>
+        </w:rPr>
+        <w:t>João Alves</w:t>
+      </w:r>
+      <w:r>
+        <w:rPr>
+          <w:b/>
+        </w:rPr>
+        <w:t xml:space="preserve"> – 1</w:t>
+      </w:r>
+      <w:r>
+        <w:rPr>
+          <w:b/>
+        </w:rPr>
+        <w:t>2</w:t>
+      </w:r>
+      <w:r>
+        <w:rPr>
+          <w:b/>
+        </w:rPr>
+        <w:t>/0</w:t>
+      </w:r>
+      <w:r>
+        <w:rPr>
+          <w:b/>
+        </w:rPr>
+        <w:t>5</w:t>
+      </w:r>
+      <w:r>
+        <w:rPr>
+          <w:b/>
+        </w:rPr>
+        <w:t xml:space="preserve">/2018 – </w:t>
+      </w:r>
+      <w:r>
+        <w:rPr>
+          <w:b/>
+        </w:rPr>
+        <w:t>4</w:t>
+      </w:r>
+      <w:r>
+        <w:rPr>
+          <w:b/>
+        </w:rPr>
+        <w:t xml:space="preserve"> estrelas</w:t>
+      </w:r>
+    </w:p>
+    <w:p>
+      <w:pPr>
+        <w:jc w:val="both"/>
+        <w:rPr>
+          <w:b/>
+        </w:rPr>
+      </w:pPr>
+      <w:r>
+        <w:rPr>
+          <w:b/>
+        </w:rPr>
+        <w:tab/>
+      </w:r>
+      <w:r>
+        <w:rPr>
+          <w:b/>
+        </w:rPr>
+        <w:tab/>
+      </w:r>
+      <w:r>
+        <w:rPr>
+          <w:b/>
+        </w:rPr>
         <w:t xml:space="preserve">Lucas </w:t>
       </w:r>
       <w:proofErr w:type="spellStart"/>
@@ -14493,7 +14834,43 @@
         <w:rPr>
           <w:b/>
         </w:rPr>
-        <w:t xml:space="preserve"> – 10/03/2018 – 5 estrelas</w:t>
+        <w:t xml:space="preserve"> – 1</w:t>
+      </w:r>
+      <w:r>
+        <w:rPr>
+          <w:b/>
+        </w:rPr>
+        <w:t>6</w:t>
+      </w:r>
+      <w:r>
+        <w:rPr>
+          <w:b/>
+        </w:rPr>
+        <w:t>/0</w:t>
+      </w:r>
+      <w:r>
+        <w:rPr>
+          <w:b/>
+        </w:rPr>
+        <w:t>1</w:t>
+      </w:r>
+      <w:r>
+        <w:rPr>
+          <w:b/>
+        </w:rPr>
+        <w:t xml:space="preserve">/2018 – </w:t>
+      </w:r>
+      <w:r>
+        <w:rPr>
+          <w:b/>
+        </w:rPr>
+        <w:t>3</w:t>
+      </w:r>
+      <w:r>
+        <w:rPr>
+          <w:b/>
+        </w:rPr>
+        <w:t xml:space="preserve"> estrelas</w:t>
       </w:r>
     </w:p>
     <w:p>
@@ -14503,172 +14880,28 @@
           <w:b/>
         </w:rPr>
       </w:pPr>
+    </w:p>
+    <w:p>
+      <w:pPr>
+        <w:jc w:val="both"/>
+      </w:pPr>
+      <w:r>
+        <w:t>Cada avaliação será um link para mostrar as informações daquela avaliação. Que conterá uma opção para removê-la.</w:t>
+      </w:r>
+    </w:p>
+    <w:p>
+      <w:r>
+        <w:rPr>
+          <w:b/>
+        </w:rPr>
+        <w:t xml:space="preserve">Prioridade: </w:t>
+      </w:r>
       <w:r>
         <w:rPr>
           <w:b/>
         </w:rPr>
         <w:tab/>
-      </w:r>
-      <w:r>
-        <w:rPr>
-          <w:b/>
-        </w:rPr>
-        <w:tab/>
-      </w:r>
-      <w:r>
-        <w:rPr>
-          <w:b/>
-        </w:rPr>
-        <w:t>João Alves</w:t>
-      </w:r>
-      <w:r>
-        <w:rPr>
-          <w:b/>
-        </w:rPr>
-        <w:t xml:space="preserve"> – 1</w:t>
-      </w:r>
-      <w:r>
-        <w:rPr>
-          <w:b/>
-        </w:rPr>
-        <w:t>2</w:t>
-      </w:r>
-      <w:r>
-        <w:rPr>
-          <w:b/>
-        </w:rPr>
-        <w:t>/0</w:t>
-      </w:r>
-      <w:r>
-        <w:rPr>
-          <w:b/>
-        </w:rPr>
-        <w:t>5</w:t>
-      </w:r>
-      <w:r>
-        <w:rPr>
-          <w:b/>
-        </w:rPr>
-        <w:t xml:space="preserve">/2018 – </w:t>
-      </w:r>
-      <w:r>
-        <w:rPr>
-          <w:b/>
-        </w:rPr>
-        <w:t>4</w:t>
-      </w:r>
-      <w:r>
-        <w:rPr>
-          <w:b/>
-        </w:rPr>
-        <w:t xml:space="preserve"> estrelas</w:t>
-      </w:r>
-    </w:p>
-    <w:p>
-      <w:pPr>
-        <w:jc w:val="both"/>
-        <w:rPr>
-          <w:b/>
-        </w:rPr>
-      </w:pPr>
-      <w:r>
-        <w:rPr>
-          <w:b/>
-        </w:rPr>
-        <w:tab/>
-      </w:r>
-      <w:r>
-        <w:rPr>
-          <w:b/>
-        </w:rPr>
-        <w:tab/>
-      </w:r>
-      <w:r>
-        <w:rPr>
-          <w:b/>
-        </w:rPr>
-        <w:t>Kevin Vieira</w:t>
-      </w:r>
-      <w:r>
-        <w:rPr>
-          <w:b/>
-        </w:rPr>
-        <w:t xml:space="preserve"> – 1</w:t>
-      </w:r>
-      <w:r>
-        <w:rPr>
-          <w:b/>
-        </w:rPr>
-        <w:t>6</w:t>
-      </w:r>
-      <w:r>
-        <w:rPr>
-          <w:b/>
-        </w:rPr>
-        <w:t>/0</w:t>
-      </w:r>
-      <w:r>
-        <w:rPr>
-          <w:b/>
-        </w:rPr>
-        <w:t>1</w:t>
-      </w:r>
-      <w:r>
-        <w:rPr>
-          <w:b/>
-        </w:rPr>
-        <w:t xml:space="preserve">/2018 – </w:t>
-      </w:r>
-      <w:r>
-        <w:rPr>
-          <w:b/>
-        </w:rPr>
-        <w:t>3</w:t>
-      </w:r>
-      <w:r>
-        <w:rPr>
-          <w:b/>
-        </w:rPr>
-        <w:t xml:space="preserve"> estrelas</w:t>
-      </w:r>
-    </w:p>
-    <w:p>
-      <w:pPr>
-        <w:jc w:val="both"/>
-        <w:rPr>
-          <w:b/>
-        </w:rPr>
-      </w:pPr>
-    </w:p>
-    <w:p>
-      <w:pPr>
-        <w:jc w:val="both"/>
-      </w:pPr>
-      <w:r>
-        <w:t>Cada avaliação será um link para mostrar as informações daquela avaliação. Que conterá uma opção para removê-la.</w:t>
-      </w:r>
-    </w:p>
-    <w:p>
-      <w:r>
-        <w:rPr>
-          <w:b/>
-        </w:rPr>
-        <w:t xml:space="preserve">Prioridade: </w:t>
-      </w:r>
-      <w:r>
-        <w:rPr>
-          <w:b/>
-        </w:rPr>
-        <w:tab/>
-        <w:t>[X</w:t>
-      </w:r>
-      <w:bookmarkStart w:id="47" w:name="_GoBack"/>
-      <w:bookmarkEnd w:id="47"/>
-      <w:r>
-        <w:rPr>
-          <w:b/>
-        </w:rPr>
-        <w:t xml:space="preserve">] </w:t>
+        <w:t xml:space="preserve">[X] </w:t>
       </w:r>
       <w:r>
         <w:t>Essencial</w:t>
@@ -14718,11 +14951,11 @@
       <w:pPr>
         <w:pStyle w:val="Ttulo2"/>
       </w:pPr>
-      <w:bookmarkStart w:id="48" w:name="_Toc480198143"/>
+      <w:bookmarkStart w:id="50" w:name="_Toc522781720"/>
       <w:r>
         <w:t>Relatórios</w:t>
       </w:r>
-      <w:bookmarkEnd w:id="48"/>
+      <w:bookmarkEnd w:id="50"/>
     </w:p>
     <w:tbl>
       <w:tblPr>
@@ -14817,17 +15050,17 @@
       <w:r>
         <w:t xml:space="preserve">consultar as taxas de serviços que são realizados, podendo ser aprofundado mostrando as notas que médias que tanto </w:t>
       </w:r>
-      <w:proofErr w:type="spellStart"/>
-      <w:r>
-        <w:t>User</w:t>
-      </w:r>
-      <w:proofErr w:type="spellEnd"/>
+      <w:r>
+        <w:t>Cliente</w:t>
+      </w:r>
       <w:r>
         <w:t xml:space="preserve"> </w:t>
       </w:r>
+      <w:proofErr w:type="gramStart"/>
       <w:r>
         <w:t>quanto Profissional</w:t>
       </w:r>
+      <w:proofErr w:type="gramEnd"/>
       <w:r>
         <w:t xml:space="preserve"> deram para o outro integrante do serviço. Todos os filtros disponíveis para a realização do relatório estão descritos abaixo</w:t>
       </w:r>
@@ -14843,7 +15076,6 @@
         <w:rPr>
           <w:rFonts w:cs="Arial"/>
           <w:b/>
-          <w:i/>
         </w:rPr>
         <w:t xml:space="preserve">Tabela </w:t>
       </w:r>
@@ -14851,22 +15083,19 @@
         <w:rPr>
           <w:rFonts w:cs="Arial"/>
           <w:b/>
-          <w:i/>
-        </w:rPr>
-        <w:t>X</w:t>
-      </w:r>
-      <w:r>
-        <w:rPr>
-          <w:rFonts w:cs="Arial"/>
-          <w:b/>
-          <w:i/>
+        </w:rPr>
+        <w:t>11</w:t>
+      </w:r>
+      <w:r>
+        <w:rPr>
+          <w:rFonts w:cs="Arial"/>
+          <w:b/>
         </w:rPr>
         <w:t xml:space="preserve"> –</w:t>
       </w:r>
       <w:r>
         <w:rPr>
           <w:rFonts w:cs="Arial"/>
-          <w:i/>
         </w:rPr>
         <w:t xml:space="preserve"> Filtros de relatório de uso de convênio </w:t>
       </w:r>
@@ -15153,14 +15382,14 @@
           <w:rFonts w:cs="Arial"/>
           <w:b/>
         </w:rPr>
-        <w:t>tabela-</w:t>
-      </w:r>
-      <w:r>
-        <w:rPr>
-          <w:rFonts w:cs="Arial"/>
-          <w:b/>
-        </w:rPr>
-        <w:t>X</w:t>
+        <w:t>tabela</w:t>
+      </w:r>
+      <w:r>
+        <w:rPr>
+          <w:rFonts w:cs="Arial"/>
+          <w:b/>
+        </w:rPr>
+        <w:t xml:space="preserve"> 11</w:t>
       </w:r>
       <w:r>
         <w:rPr>
@@ -15574,15 +15803,15 @@
       <w:pPr>
         <w:pStyle w:val="Ttulo1"/>
       </w:pPr>
-      <w:bookmarkStart w:id="49" w:name="_Toc480198144"/>
-      <w:bookmarkStart w:id="50" w:name="_Toc492735712"/>
-      <w:bookmarkStart w:id="51" w:name="_Toc493669251"/>
-      <w:bookmarkStart w:id="52" w:name="_Toc493669723"/>
+      <w:bookmarkStart w:id="51" w:name="_Toc492735712"/>
+      <w:bookmarkStart w:id="52" w:name="_Toc493669251"/>
+      <w:bookmarkStart w:id="53" w:name="_Toc493669723"/>
+      <w:bookmarkStart w:id="54" w:name="_Toc522781721"/>
       <w:bookmarkEnd w:id="33"/>
       <w:r>
         <w:t>Requisitos não funcionais</w:t>
       </w:r>
-      <w:bookmarkEnd w:id="49"/>
+      <w:bookmarkEnd w:id="54"/>
       <w:r>
         <w:t xml:space="preserve"> </w:t>
       </w:r>
@@ -16888,22 +17117,22 @@
       <w:pPr>
         <w:pStyle w:val="Ttulo1"/>
       </w:pPr>
-      <w:bookmarkStart w:id="53" w:name="_Toc480198145"/>
-      <w:bookmarkEnd w:id="50"/>
+      <w:bookmarkStart w:id="55" w:name="_Toc522781722"/>
       <w:bookmarkEnd w:id="51"/>
       <w:bookmarkEnd w:id="52"/>
+      <w:bookmarkEnd w:id="53"/>
       <w:r>
         <w:t>RASTREABILIDADE</w:t>
       </w:r>
-      <w:bookmarkEnd w:id="53"/>
+      <w:bookmarkEnd w:id="55"/>
     </w:p>
     <w:p>
       <w:pPr>
         <w:jc w:val="both"/>
       </w:pPr>
-      <w:bookmarkStart w:id="54" w:name="_Toc492735702"/>
-      <w:bookmarkStart w:id="55" w:name="_Toc493577425"/>
-      <w:bookmarkStart w:id="56" w:name="_Toc115064458"/>
+      <w:bookmarkStart w:id="56" w:name="_Toc492735702"/>
+      <w:bookmarkStart w:id="57" w:name="_Toc493577425"/>
+      <w:bookmarkStart w:id="58" w:name="_Toc115064458"/>
       <w:r>
         <w:t>A matriz de rastreabilidade bidirecional ser</w:t>
       </w:r>
@@ -16921,14 +17150,14 @@
       <w:pPr>
         <w:pStyle w:val="Ttulo1"/>
       </w:pPr>
-      <w:bookmarkStart w:id="57" w:name="_Toc480198146"/>
-      <w:bookmarkEnd w:id="54"/>
-      <w:bookmarkEnd w:id="55"/>
+      <w:bookmarkStart w:id="59" w:name="_Toc522781723"/>
       <w:bookmarkEnd w:id="56"/>
+      <w:bookmarkEnd w:id="57"/>
+      <w:bookmarkEnd w:id="58"/>
       <w:r>
         <w:t>MUDANÇAS NOS REQUISITOS</w:t>
       </w:r>
-      <w:bookmarkEnd w:id="57"/>
+      <w:bookmarkEnd w:id="59"/>
     </w:p>
     <w:bookmarkEnd w:id="13"/>
     <w:bookmarkEnd w:id="14"/>
@@ -17091,11 +17320,11 @@
       <w:pPr>
         <w:pStyle w:val="Ttulo1"/>
       </w:pPr>
-      <w:bookmarkStart w:id="58" w:name="_Toc480198147"/>
+      <w:bookmarkStart w:id="60" w:name="_Toc522781724"/>
       <w:r>
         <w:t>REFERÊNCIAS</w:t>
       </w:r>
-      <w:bookmarkEnd w:id="58"/>
+      <w:bookmarkEnd w:id="60"/>
     </w:p>
     <w:p>
       <w:pPr>
@@ -23097,7 +23326,7 @@
 </file>
 
 <file path=customXml/itemProps1.xml><?xml version="1.0" encoding="utf-8"?>
-<ds:datastoreItem xmlns:ds="http://schemas.openxmlformats.org/officeDocument/2006/customXml" ds:itemID="{17101086-D248-4D1B-907A-97EE6EFC91EB}">
+<ds:datastoreItem xmlns:ds="http://schemas.openxmlformats.org/officeDocument/2006/customXml" ds:itemID="{8EE317BD-1E70-48A3-9987-57CC1BE217D0}">
   <ds:schemaRefs>
     <ds:schemaRef ds:uri="http://schemas.openxmlformats.org/officeDocument/2006/bibliography"/>
   </ds:schemaRefs>

</xml_diff>

<commit_message>
Atualização para Release 00
</commit_message>
<xml_diff>
--- a/Documentos/EFFEIs-Documento de requisitos.docx
+++ b/Documentos/EFFEIs-Documento de requisitos.docx
@@ -4217,16 +4217,14 @@
         </w:rPr>
         <w:t xml:space="preserve">possibilitar a comunicação entre </w:t>
       </w:r>
-      <w:proofErr w:type="spellStart"/>
       <w:r>
         <w:rPr>
           <w:rFonts w:ascii="Arial" w:hAnsi="Arial" w:cs="Arial"/>
           <w:sz w:val="22"/>
           <w:szCs w:val="22"/>
         </w:rPr>
-        <w:t>User</w:t>
-      </w:r>
-      <w:proofErr w:type="spellEnd"/>
+        <w:t>Cliente</w:t>
+      </w:r>
       <w:r>
         <w:rPr>
           <w:rFonts w:ascii="Arial" w:hAnsi="Arial" w:cs="Arial"/>
@@ -4272,7 +4270,6 @@
     </w:p>
     <w:p>
       <w:pPr>
-        <w:jc w:val="both"/>
         <w:rPr>
           <w:rFonts w:cs="Arial"/>
           <w:iCs/>
@@ -4892,44 +4889,52 @@
         <w:rPr>
           <w:rFonts w:cs="Arial"/>
         </w:rPr>
-        <w:t xml:space="preserve"> informações relativas a sua conta, e será capaz de acessar o método de união de </w:t>
-      </w:r>
-      <w:proofErr w:type="spellStart"/>
-      <w:r>
-        <w:rPr>
-          <w:rFonts w:cs="Arial"/>
-        </w:rPr>
-        <w:t>User</w:t>
-      </w:r>
-      <w:proofErr w:type="spellEnd"/>
+        <w:t xml:space="preserve"> informações relativas </w:t>
+      </w:r>
+      <w:proofErr w:type="gramStart"/>
+      <w:r>
+        <w:rPr>
+          <w:rFonts w:cs="Arial"/>
+        </w:rPr>
+        <w:t>a</w:t>
+      </w:r>
+      <w:proofErr w:type="gramEnd"/>
+      <w:r>
+        <w:rPr>
+          <w:rFonts w:cs="Arial"/>
+        </w:rPr>
+        <w:t xml:space="preserve"> sua conta, e será capaz de acessar o método de união de </w:t>
+      </w:r>
+      <w:r>
+        <w:rPr>
+          <w:rFonts w:cs="Arial"/>
+        </w:rPr>
+        <w:t>Cliente</w:t>
+      </w:r>
       <w:r>
         <w:rPr>
           <w:rFonts w:cs="Arial"/>
         </w:rPr>
         <w:t xml:space="preserve"> e Profissional para aceitar ou negar um serviço, e assim como o </w:t>
       </w:r>
-      <w:proofErr w:type="spellStart"/>
-      <w:r>
-        <w:rPr>
-          <w:rFonts w:cs="Arial"/>
-        </w:rPr>
-        <w:t>user</w:t>
-      </w:r>
-      <w:proofErr w:type="spellEnd"/>
+      <w:r>
+        <w:rPr>
+          <w:rFonts w:cs="Arial"/>
+        </w:rPr>
+        <w:t>Cliente</w:t>
+      </w:r>
       <w:r>
         <w:rPr>
           <w:rFonts w:cs="Arial"/>
         </w:rPr>
         <w:t xml:space="preserve"> após a realização do serviço será possibilitado ao profissional dar uma nota para o </w:t>
       </w:r>
-      <w:proofErr w:type="spellStart"/>
-      <w:r>
-        <w:rPr>
-          <w:rFonts w:cs="Arial"/>
-        </w:rPr>
-        <w:t>user</w:t>
-      </w:r>
-      <w:proofErr w:type="spellEnd"/>
+      <w:r>
+        <w:rPr>
+          <w:rFonts w:cs="Arial"/>
+        </w:rPr>
+        <w:t>Cliente</w:t>
+      </w:r>
       <w:r>
         <w:rPr>
           <w:rFonts w:cs="Arial"/>
@@ -12114,11 +12119,9 @@
         </w:rPr>
         <w:t xml:space="preserve">Ator: </w:t>
       </w:r>
-      <w:proofErr w:type="spellStart"/>
-      <w:r>
-        <w:t>User</w:t>
-      </w:r>
-      <w:proofErr w:type="spellEnd"/>
+      <w:r>
+        <w:t>Cliente</w:t>
+      </w:r>
       <w:r>
         <w:t>, Profissional.</w:t>
       </w:r>
@@ -12918,7 +12921,13 @@
           <w:b/>
         </w:rPr>
         <w:tab/>
-        <w:t>Nome: Luiz Inácio</w:t>
+        <w:t xml:space="preserve">Nome: </w:t>
+      </w:r>
+      <w:r>
+        <w:rPr>
+          <w:b/>
+        </w:rPr>
+        <w:t>Frederico Mercury</w:t>
       </w:r>
     </w:p>
     <w:p>
@@ -13008,8 +13017,16 @@
         <w:rPr>
           <w:b/>
         </w:rPr>
-        <w:t>Fernando Alonso</w:t>
-      </w:r>
+        <w:t xml:space="preserve">Alberto </w:t>
+      </w:r>
+      <w:proofErr w:type="spellStart"/>
+      <w:r>
+        <w:rPr>
+          <w:b/>
+        </w:rPr>
+        <w:t>Einsten</w:t>
+      </w:r>
+      <w:proofErr w:type="spellEnd"/>
     </w:p>
     <w:p>
       <w:pPr>
@@ -13197,11 +13214,9 @@
         </w:rPr>
         <w:t xml:space="preserve">Ator: </w:t>
       </w:r>
-      <w:proofErr w:type="spellStart"/>
-      <w:r>
-        <w:t>User</w:t>
-      </w:r>
-      <w:proofErr w:type="spellEnd"/>
+      <w:r>
+        <w:t>Cliente</w:t>
+      </w:r>
       <w:r>
         <w:t>, Profissional</w:t>
       </w:r>
@@ -20417,16 +20432,7 @@
           <w:rFonts w:cs="Arial"/>
           <w:szCs w:val="22"/>
         </w:rPr>
-        <w:t>O Administrador do sistema po</w:t>
-      </w:r>
-      <w:bookmarkStart w:id="50" w:name="_GoBack"/>
-      <w:bookmarkEnd w:id="50"/>
-      <w:r>
-        <w:rPr>
-          <w:rFonts w:cs="Arial"/>
-          <w:szCs w:val="22"/>
-        </w:rPr>
-        <w:t>derá realizar através do [</w:t>
+        <w:t>O Administrador do sistema poderá realizar através do [</w:t>
       </w:r>
       <w:r>
         <w:rPr>
@@ -21498,20 +21504,19 @@
       </w:r>
     </w:p>
     <w:p/>
-    <w:p/>
     <w:p>
       <w:pPr>
         <w:pStyle w:val="Ttulo1"/>
       </w:pPr>
-      <w:bookmarkStart w:id="51" w:name="_Toc522781721"/>
-      <w:bookmarkStart w:id="52" w:name="_Toc492735712"/>
-      <w:bookmarkStart w:id="53" w:name="_Toc493669251"/>
-      <w:bookmarkStart w:id="54" w:name="_Toc493669723"/>
+      <w:bookmarkStart w:id="50" w:name="_Toc522781721"/>
+      <w:bookmarkStart w:id="51" w:name="_Toc492735712"/>
+      <w:bookmarkStart w:id="52" w:name="_Toc493669251"/>
+      <w:bookmarkStart w:id="53" w:name="_Toc493669723"/>
       <w:bookmarkEnd w:id="33"/>
       <w:r>
         <w:t>Requisitos não funcionais</w:t>
       </w:r>
-      <w:bookmarkEnd w:id="51"/>
+      <w:bookmarkEnd w:id="50"/>
       <w:r>
         <w:t xml:space="preserve"> </w:t>
       </w:r>
@@ -21565,6 +21570,7 @@
                 <w:b/>
                 <w:szCs w:val="22"/>
               </w:rPr>
+              <w:lastRenderedPageBreak/>
               <w:t>[RNF01</w:t>
             </w:r>
             <w:r>
@@ -22232,11 +22238,9 @@
         </w:numPr>
         <w:jc w:val="both"/>
       </w:pPr>
-      <w:proofErr w:type="spellStart"/>
-      <w:r>
-        <w:t>User</w:t>
-      </w:r>
-      <w:proofErr w:type="spellEnd"/>
+      <w:r>
+        <w:t>Cliente</w:t>
+      </w:r>
       <w:r>
         <w:t xml:space="preserve">: </w:t>
       </w:r>
@@ -22660,7 +22664,6 @@
           <w:b/>
           <w:i w:val="0"/>
         </w:rPr>
-        <w:lastRenderedPageBreak/>
         <w:t xml:space="preserve">Ator: </w:t>
       </w:r>
       <w:r>
@@ -22682,6 +22685,7 @@
         <w:rPr>
           <w:i w:val="0"/>
         </w:rPr>
+        <w:lastRenderedPageBreak/>
         <w:t>A emissão dos relatórios não deve exceder 10 segundos do momento em que o usuário clicar em pesquisar até o momento em que a disponibilização para o usuário é 100% concluída. Esta função se faz necessária para não fazer o administrador ou secretária perderem seus tempos tendo que esperar a emissão de relatórios sem saber o tempo necessário até os mesmos estejam pronto.</w:t>
       </w:r>
     </w:p>
@@ -22817,47 +22821,50 @@
       <w:pPr>
         <w:pStyle w:val="Ttulo1"/>
       </w:pPr>
-      <w:bookmarkStart w:id="55" w:name="_Toc522781722"/>
+      <w:bookmarkStart w:id="54" w:name="_Toc522781722"/>
+      <w:bookmarkEnd w:id="51"/>
       <w:bookmarkEnd w:id="52"/>
       <w:bookmarkEnd w:id="53"/>
+      <w:r>
+        <w:t>RASTREABILIDADE</w:t>
+      </w:r>
       <w:bookmarkEnd w:id="54"/>
-      <w:r>
-        <w:t>RASTREABILIDADE</w:t>
-      </w:r>
+    </w:p>
+    <w:p>
+      <w:pPr>
+        <w:jc w:val="both"/>
+      </w:pPr>
+      <w:bookmarkStart w:id="55" w:name="_Toc492735702"/>
+      <w:bookmarkStart w:id="56" w:name="_Toc493577425"/>
+      <w:bookmarkStart w:id="57" w:name="_Toc115064458"/>
+      <w:r>
+        <w:t>A matriz de rastreabilidade bidirecional ser</w:t>
+      </w:r>
+      <w:r>
+        <w:t>á entregue,</w:t>
+      </w:r>
+      <w:r>
+        <w:t xml:space="preserve"> </w:t>
+      </w:r>
+      <w:r>
+        <w:t>após a aprovação deste documento.</w:t>
+      </w:r>
+      <w:r>
+        <w:t xml:space="preserve"> Sendo que ela será feita no Enterprise Architect.</w:t>
+      </w:r>
+    </w:p>
+    <w:p>
+      <w:pPr>
+        <w:pStyle w:val="Ttulo1"/>
+      </w:pPr>
+      <w:bookmarkStart w:id="58" w:name="_Toc522781723"/>
       <w:bookmarkEnd w:id="55"/>
-    </w:p>
-    <w:p>
-      <w:pPr>
-        <w:jc w:val="both"/>
-      </w:pPr>
-      <w:bookmarkStart w:id="56" w:name="_Toc492735702"/>
-      <w:bookmarkStart w:id="57" w:name="_Toc493577425"/>
-      <w:bookmarkStart w:id="58" w:name="_Toc115064458"/>
-      <w:r>
-        <w:t>A matriz de rastreabilidade bidirecional ser</w:t>
-      </w:r>
-      <w:r>
-        <w:t>á entregue,</w:t>
-      </w:r>
-      <w:r>
-        <w:t xml:space="preserve"> </w:t>
-      </w:r>
-      <w:r>
-        <w:t>após a aprovação deste documento.</w:t>
-      </w:r>
-    </w:p>
-    <w:p>
-      <w:pPr>
-        <w:pStyle w:val="Ttulo1"/>
-      </w:pPr>
-      <w:bookmarkStart w:id="59" w:name="_Toc522781723"/>
       <w:bookmarkEnd w:id="56"/>
       <w:bookmarkEnd w:id="57"/>
+      <w:r>
+        <w:t>MUDANÇAS NOS REQUISITOS</w:t>
+      </w:r>
       <w:bookmarkEnd w:id="58"/>
-      <w:r>
-        <w:t>MUDANÇAS NOS REQUISITOS</w:t>
-      </w:r>
-      <w:bookmarkEnd w:id="59"/>
     </w:p>
     <w:bookmarkEnd w:id="13"/>
     <w:bookmarkEnd w:id="14"/>
@@ -23020,11 +23027,11 @@
       <w:pPr>
         <w:pStyle w:val="Ttulo1"/>
       </w:pPr>
-      <w:bookmarkStart w:id="60" w:name="_Toc522781724"/>
+      <w:bookmarkStart w:id="59" w:name="_Toc522781724"/>
       <w:r>
         <w:t>REFERÊNCIAS</w:t>
       </w:r>
-      <w:bookmarkEnd w:id="60"/>
+      <w:bookmarkEnd w:id="59"/>
     </w:p>
     <w:p>
       <w:pPr>
@@ -23515,16 +23522,9 @@
     <w:p>
       <w:pPr>
         <w:jc w:val="both"/>
-        <w:rPr>
-          <w:b/>
-          <w:bCs/>
-        </w:rPr>
-      </w:pPr>
-    </w:p>
-    <w:p>
-      <w:pPr>
-        <w:jc w:val="both"/>
-      </w:pPr>
+      </w:pPr>
+      <w:bookmarkStart w:id="60" w:name="_GoBack"/>
+      <w:bookmarkEnd w:id="60"/>
     </w:p>
     <w:sectPr>
       <w:headerReference w:type="default" r:id="rId13"/>
@@ -24969,6 +24969,7 @@
     <w:lsdException w:name="HTML Preformatted" w:semiHidden="1" w:unhideWhenUsed="1"/>
     <w:lsdException w:name="HTML Sample" w:semiHidden="1" w:unhideWhenUsed="1"/>
     <w:lsdException w:name="HTML Variable" w:semiHidden="1" w:unhideWhenUsed="1"/>
+    <w:lsdException w:name="Normal Table" w:semiHidden="1" w:unhideWhenUsed="1"/>
     <w:lsdException w:name="No List" w:semiHidden="1" w:unhideWhenUsed="1"/>
     <w:lsdException w:name="Outline List 1" w:semiHidden="1" w:unhideWhenUsed="1"/>
     <w:lsdException w:name="Outline List 2" w:semiHidden="1" w:unhideWhenUsed="1"/>
@@ -25011,8 +25012,10 @@
     <w:lsdException w:name="Table Elegant" w:semiHidden="1" w:unhideWhenUsed="1"/>
     <w:lsdException w:name="Table Professional" w:semiHidden="1" w:unhideWhenUsed="1"/>
     <w:lsdException w:name="Table Subtle 1" w:semiHidden="1" w:unhideWhenUsed="1"/>
+    <w:lsdException w:name="Table Subtle 2" w:semiHidden="1" w:unhideWhenUsed="1"/>
     <w:lsdException w:name="Table Web 1" w:semiHidden="1" w:unhideWhenUsed="1"/>
     <w:lsdException w:name="Table Web 2" w:semiHidden="1" w:unhideWhenUsed="1"/>
+    <w:lsdException w:name="Table Web 3" w:semiHidden="1" w:unhideWhenUsed="1"/>
     <w:lsdException w:name="Balloon Text" w:semiHidden="1" w:unhideWhenUsed="1"/>
     <w:lsdException w:name="Table Grid" w:uiPriority="59"/>
     <w:lsdException w:name="Table Theme" w:semiHidden="1" w:unhideWhenUsed="1"/>
@@ -26489,7 +26492,7 @@
 </file>
 
 <file path=customXml/itemProps1.xml><?xml version="1.0" encoding="utf-8"?>
-<ds:datastoreItem xmlns:ds="http://schemas.openxmlformats.org/officeDocument/2006/customXml" ds:itemID="{94350489-FFB5-496D-8FE7-CFE1FA89DA6E}">
+<ds:datastoreItem xmlns:ds="http://schemas.openxmlformats.org/officeDocument/2006/customXml" ds:itemID="{71B840BA-E33D-422B-9B59-877C361AA4F8}">
   <ds:schemaRefs>
     <ds:schemaRef ds:uri="http://schemas.openxmlformats.org/officeDocument/2006/bibliography"/>
   </ds:schemaRefs>

</xml_diff>